<commit_message>
Adding images used in documentation and necessary changes
</commit_message>
<xml_diff>
--- a/source/Samples/NeoCortexApiSample/Documentations/ML2425-01_Investigate_Image_Reconstruction_by_using_Classifiers_CodeWizards-Paper.docx
+++ b/source/Samples/NeoCortexApiSample/Documentations/ML2425-01_Investigate_Image_Reconstruction_by_using_Classifiers_CodeWizards-Paper.docx
@@ -121,7 +121,6 @@
         </w:rPr>
         <w:t xml:space="preserve"> </w:t>
       </w:r>
-      <w:proofErr w:type="spellStart"/>
       <w:r>
         <w:rPr>
           <w:i/>
@@ -129,17 +128,7 @@
           <w:szCs w:val="16"/>
           <w:lang w:val="en-IN"/>
         </w:rPr>
-        <w:t>Avradip</w:t>
-      </w:r>
-      <w:proofErr w:type="spellEnd"/>
-      <w:r>
-        <w:rPr>
-          <w:i/>
-          <w:sz w:val="16"/>
-          <w:szCs w:val="16"/>
-          <w:lang w:val="en-IN"/>
-        </w:rPr>
-        <w:t xml:space="preserve"> Mazumdar</w:t>
+        <w:t>Avradip Mazumdar</w:t>
       </w:r>
       <w:r>
         <w:rPr>
@@ -757,257 +746,7 @@
         </w:rPr>
         <w:t>Sparse Distributed Representations (SDRs) play a pivotal role in Hierarchical Temporal Memory (HTM) systems, particularly in pattern recognition and anomaly detection tasks. SDRs, characterized by their high-dimensional and sparse nature, provide a biologically inspired method of encoding information, enabling robust learning and generalization in artificial intelligence (AI) models [</w:t>
       </w:r>
-      <w:r>
-        <w:rPr>
-          <w:lang w:val="en-IN"/>
-        </w:rPr>
-        <w:fldChar w:fldCharType="begin"/>
-      </w:r>
-      <w:r>
-        <w:rPr>
-          <w:lang w:val="en-IN"/>
-        </w:rPr>
-        <w:instrText>HYPERLINK  \l "one"</w:instrText>
-      </w:r>
-      <w:r>
-        <w:rPr>
-          <w:lang w:val="en-IN"/>
-        </w:rPr>
-      </w:r>
-      <w:r>
-        <w:rPr>
-          <w:lang w:val="en-IN"/>
-        </w:rPr>
-        <w:fldChar w:fldCharType="separate"/>
-      </w:r>
-      <w:r>
-        <w:rPr>
-          <w:rStyle w:val="Hyperlink"/>
-          <w:color w:val="auto"/>
-          <w:u w:val="none"/>
-          <w:lang w:val="en-IN"/>
-        </w:rPr>
-        <w:t>1</w:t>
-      </w:r>
-      <w:r>
-        <w:rPr>
-          <w:lang w:val="en-IN"/>
-        </w:rPr>
-        <w:fldChar w:fldCharType="end"/>
-      </w:r>
-      <w:r>
-        <w:rPr>
-          <w:lang w:val="en-IN"/>
-        </w:rPr>
-        <w:t>]. These properties make SDRs particularly suitable for applications in image recognition, where preserving spatial and temporal dependencies is crucial.</w:t>
-      </w:r>
-    </w:p>
-    <w:p>
-      <w:pPr>
-        <w:jc w:val="both"/>
-        <w:rPr>
-          <w:lang w:val="en-IN"/>
-        </w:rPr>
-      </w:pPr>
-    </w:p>
-    <w:p>
-      <w:pPr>
-        <w:jc w:val="both"/>
-        <w:rPr>
-          <w:lang w:val="en-IN"/>
-        </w:rPr>
-      </w:pPr>
-      <w:r>
-        <w:rPr>
-          <w:lang w:val="en-IN"/>
-        </w:rPr>
-        <w:t xml:space="preserve">This research explores the process of training and utilizing both HTM and k-Nearest Neighbors (KNN) classifiers on binarized image data, focusing on predicting and </w:t>
-      </w:r>
-    </w:p>
-    <w:p>
-      <w:pPr>
-        <w:jc w:val="both"/>
-        <w:rPr>
-          <w:lang w:val="en-IN"/>
-        </w:rPr>
-      </w:pPr>
-    </w:p>
-    <w:p>
-      <w:pPr>
-        <w:jc w:val="both"/>
-        <w:rPr>
-          <w:lang w:val="en-IN"/>
-        </w:rPr>
-      </w:pPr>
-    </w:p>
-    <w:p>
-      <w:pPr>
-        <w:jc w:val="both"/>
-        <w:rPr>
-          <w:lang w:val="en-IN"/>
-        </w:rPr>
-      </w:pPr>
-    </w:p>
-    <w:p>
-      <w:pPr>
-        <w:jc w:val="both"/>
-        <w:rPr>
-          <w:lang w:val="en-IN"/>
-        </w:rPr>
-      </w:pPr>
-      <w:r>
-        <w:rPr>
-          <w:lang w:val="en-IN"/>
-        </w:rPr>
-        <w:t>reconstructing images through SDRs, as illustrated in Figure 1. The ability to reconstruct original images from predicted representations is integral for evaluating the effectiveness of these classifiers. Image reconstruction serves as a critical metric for assessing the retention of essential image features and the fidelity of the classification process [</w:t>
-      </w:r>
-      <w:r>
-        <w:rPr>
-          <w:lang w:val="en-IN"/>
-        </w:rPr>
-        <w:fldChar w:fldCharType="begin"/>
-      </w:r>
-      <w:r>
-        <w:rPr>
-          <w:lang w:val="en-IN"/>
-        </w:rPr>
-        <w:instrText>HYPERLINK  \l "seven"</w:instrText>
-      </w:r>
-      <w:r>
-        <w:rPr>
-          <w:lang w:val="en-IN"/>
-        </w:rPr>
-      </w:r>
-      <w:r>
-        <w:rPr>
-          <w:lang w:val="en-IN"/>
-        </w:rPr>
-        <w:fldChar w:fldCharType="separate"/>
-      </w:r>
-      <w:r>
-        <w:rPr>
-          <w:rStyle w:val="Hyperlink"/>
-          <w:color w:val="auto"/>
-          <w:u w:val="none"/>
-          <w:lang w:val="en-IN"/>
-        </w:rPr>
-        <w:t>7</w:t>
-      </w:r>
-      <w:r>
-        <w:rPr>
-          <w:lang w:val="en-IN"/>
-        </w:rPr>
-        <w:fldChar w:fldCharType="end"/>
-      </w:r>
-      <w:r>
-        <w:rPr>
-          <w:lang w:val="en-IN"/>
-        </w:rPr>
-        <w:t>].</w:t>
-      </w:r>
-    </w:p>
-    <w:p>
-      <w:pPr>
-        <w:jc w:val="both"/>
-        <w:rPr>
-          <w:lang w:val="en-IN"/>
-        </w:rPr>
-      </w:pPr>
-    </w:p>
-    <w:p>
-      <w:pPr>
-        <w:jc w:val="both"/>
-        <w:rPr>
-          <w:lang w:val="en-IN"/>
-        </w:rPr>
-      </w:pPr>
-      <w:r>
-        <w:rPr>
-          <w:lang w:val="en-IN"/>
-        </w:rPr>
-        <w:t>Our approach begins by encoding input images into SDRs using the Spatial Pooler (SP), a core component of HTM responsible for converting raw input data into sparse, stable representations. Each SDR is a large binary vector, where active elements are represented by 1s, and inactive elements by 0s. Both HTM and KNN classifiers are trained on these SDRs to learn patterns and make predictions. Performance evaluation is conducted by reconstructing images from predicted SDRs and comparing them to their original binarized counterparts. This process involves two key components:</w:t>
-      </w:r>
-    </w:p>
-    <w:p>
-      <w:pPr>
-        <w:jc w:val="both"/>
-        <w:rPr>
-          <w:lang w:val="en-IN"/>
-        </w:rPr>
-      </w:pPr>
-    </w:p>
-    <w:p>
-      <w:pPr>
-        <w:pStyle w:val="ListParagraph"/>
-        <w:numPr>
-          <w:ilvl w:val="0"/>
-          <w:numId w:val="37"/>
-        </w:numPr>
-        <w:jc w:val="both"/>
-        <w:rPr>
-          <w:lang w:val="en-IN"/>
-        </w:rPr>
-      </w:pPr>
-      <w:proofErr w:type="spellStart"/>
-      <w:r>
-        <w:rPr>
-          <w:lang w:val="en-IN"/>
-        </w:rPr>
-        <w:t>ImageReconstructor</w:t>
-      </w:r>
-      <w:proofErr w:type="spellEnd"/>
-      <w:r>
-        <w:rPr>
-          <w:lang w:val="en-IN"/>
-        </w:rPr>
-        <w:t>, which translates predicted SDRs back into image form.</w:t>
-      </w:r>
-    </w:p>
-    <w:p>
-      <w:pPr>
-        <w:jc w:val="both"/>
-        <w:rPr>
-          <w:lang w:val="en-IN"/>
-        </w:rPr>
-      </w:pPr>
-    </w:p>
-    <w:p>
-      <w:pPr>
-        <w:pStyle w:val="ListParagraph"/>
-        <w:numPr>
-          <w:ilvl w:val="0"/>
-          <w:numId w:val="37"/>
-        </w:numPr>
-        <w:jc w:val="both"/>
-        <w:rPr>
-          <w:lang w:val="en-IN"/>
-        </w:rPr>
-      </w:pPr>
-      <w:r>
-        <w:rPr>
-          <w:lang w:val="en-IN"/>
-        </w:rPr>
-        <w:t xml:space="preserve">Similarity Metrics, which assess reconstruction accuracy using measures such as Jaccard </w:t>
-      </w:r>
-      <w:r>
-        <w:rPr>
-          <w:lang w:val="en-IN"/>
-        </w:rPr>
-        <w:t>Index</w:t>
-      </w:r>
-      <w:r>
-        <w:rPr>
-          <w:lang w:val="en-IN"/>
-        </w:rPr>
-        <w:t xml:space="preserve"> </w:t>
-      </w:r>
-      <w:r>
-        <w:rPr>
-          <w:lang w:val="en-IN"/>
-        </w:rPr>
-        <w:t>Similarity and Hamming Distance Comparison. [</w:t>
-      </w:r>
-      <w:hyperlink w:anchor="ten" w:history="1">
+      <w:hyperlink w:anchor="one" w:history="1">
         <w:r>
           <w:rPr>
             <w:rStyle w:val="Hyperlink"/>
@@ -1017,6 +756,74 @@
           </w:rPr>
           <w:t>1</w:t>
         </w:r>
+      </w:hyperlink>
+      <w:r>
+        <w:rPr>
+          <w:lang w:val="en-IN"/>
+        </w:rPr>
+        <w:t>]. These properties make SDRs particularly suitable for applications in image recognition, where preserving spatial and temporal dependencies is crucial.</w:t>
+      </w:r>
+    </w:p>
+    <w:p>
+      <w:pPr>
+        <w:jc w:val="both"/>
+        <w:rPr>
+          <w:lang w:val="en-IN"/>
+        </w:rPr>
+      </w:pPr>
+    </w:p>
+    <w:p>
+      <w:pPr>
+        <w:jc w:val="both"/>
+        <w:rPr>
+          <w:lang w:val="en-IN"/>
+        </w:rPr>
+      </w:pPr>
+      <w:r>
+        <w:rPr>
+          <w:lang w:val="en-IN"/>
+        </w:rPr>
+        <w:t xml:space="preserve">This research explores the process of training and utilizing both HTM and k-Nearest Neighbors (KNN) classifiers on binarized image data, focusing on predicting and </w:t>
+      </w:r>
+    </w:p>
+    <w:p>
+      <w:pPr>
+        <w:jc w:val="both"/>
+        <w:rPr>
+          <w:lang w:val="en-IN"/>
+        </w:rPr>
+      </w:pPr>
+    </w:p>
+    <w:p>
+      <w:pPr>
+        <w:jc w:val="both"/>
+        <w:rPr>
+          <w:lang w:val="en-IN"/>
+        </w:rPr>
+      </w:pPr>
+    </w:p>
+    <w:p>
+      <w:pPr>
+        <w:jc w:val="both"/>
+        <w:rPr>
+          <w:lang w:val="en-IN"/>
+        </w:rPr>
+      </w:pPr>
+    </w:p>
+    <w:p>
+      <w:pPr>
+        <w:jc w:val="both"/>
+        <w:rPr>
+          <w:lang w:val="en-IN"/>
+        </w:rPr>
+      </w:pPr>
+      <w:r>
+        <w:rPr>
+          <w:lang w:val="en-IN"/>
+        </w:rPr>
+        <w:t>reconstructing images through SDRs, as illustrated in Figure 1. The ability to reconstruct original images from predicted representations is integral for evaluating the effectiveness of these classifiers. Image reconstruction serves as a critical metric for assessing the retention of essential image features and the fidelity of the classification process [</w:t>
+      </w:r>
+      <w:hyperlink w:anchor="seven" w:history="1">
         <w:r>
           <w:rPr>
             <w:rStyle w:val="Hyperlink"/>
@@ -1024,7 +831,7 @@
             <w:u w:val="none"/>
             <w:lang w:val="en-IN"/>
           </w:rPr>
-          <w:t>0</w:t>
+          <w:t>7</w:t>
         </w:r>
       </w:hyperlink>
       <w:r>
@@ -1053,51 +860,138 @@
         <w:rPr>
           <w:lang w:val="en-IN"/>
         </w:rPr>
+        <w:t>Our approach begins by encoding input images into SDRs using the Spatial Pooler (SP), a core component of HTM responsible for converting raw input data into sparse, stable representations. Each SDR is a large binary vector, where active elements are represented by 1s, and inactive elements by 0s. Both HTM and KNN classifiers are trained on these SDRs to learn patterns and make predictions. Performance evaluation is conducted by reconstructing images from predicted SDRs and comparing them to their original binarized counterparts. This process involves two key components:</w:t>
+      </w:r>
+    </w:p>
+    <w:p>
+      <w:pPr>
+        <w:jc w:val="both"/>
+        <w:rPr>
+          <w:lang w:val="en-IN"/>
+        </w:rPr>
+      </w:pPr>
+    </w:p>
+    <w:p>
+      <w:pPr>
+        <w:pStyle w:val="ListParagraph"/>
+        <w:numPr>
+          <w:ilvl w:val="0"/>
+          <w:numId w:val="37"/>
+        </w:numPr>
+        <w:jc w:val="both"/>
+        <w:rPr>
+          <w:lang w:val="en-IN"/>
+        </w:rPr>
+      </w:pPr>
+      <w:proofErr w:type="spellStart"/>
+      <w:r>
+        <w:rPr>
+          <w:lang w:val="en-IN"/>
+        </w:rPr>
+        <w:t>ImageReconstructor</w:t>
+      </w:r>
+      <w:proofErr w:type="spellEnd"/>
+      <w:r>
+        <w:rPr>
+          <w:lang w:val="en-IN"/>
+        </w:rPr>
+        <w:t>, which translates predicted SDRs back into image form.</w:t>
+      </w:r>
+    </w:p>
+    <w:p>
+      <w:pPr>
+        <w:jc w:val="both"/>
+        <w:rPr>
+          <w:lang w:val="en-IN"/>
+        </w:rPr>
+      </w:pPr>
+    </w:p>
+    <w:p>
+      <w:pPr>
+        <w:pStyle w:val="ListParagraph"/>
+        <w:numPr>
+          <w:ilvl w:val="0"/>
+          <w:numId w:val="37"/>
+        </w:numPr>
+        <w:jc w:val="both"/>
+        <w:rPr>
+          <w:lang w:val="en-IN"/>
+        </w:rPr>
+      </w:pPr>
+      <w:r>
+        <w:rPr>
+          <w:lang w:val="en-IN"/>
+        </w:rPr>
+        <w:t xml:space="preserve">Similarity Metrics, which assess reconstruction accuracy using measures such as Jaccard </w:t>
+      </w:r>
+      <w:r>
+        <w:rPr>
+          <w:lang w:val="en-IN"/>
+        </w:rPr>
+        <w:t>Index</w:t>
+      </w:r>
+      <w:r>
+        <w:rPr>
+          <w:lang w:val="en-IN"/>
+        </w:rPr>
+        <w:t xml:space="preserve"> </w:t>
+      </w:r>
+      <w:r>
+        <w:rPr>
+          <w:lang w:val="en-IN"/>
+        </w:rPr>
+        <w:t>Similarity and Hamming Distance Comparison. [</w:t>
+      </w:r>
+      <w:hyperlink w:anchor="ten" w:history="1">
+        <w:r>
+          <w:rPr>
+            <w:rStyle w:val="Hyperlink"/>
+            <w:color w:val="auto"/>
+            <w:u w:val="none"/>
+            <w:lang w:val="en-IN"/>
+          </w:rPr>
+          <w:t>10</w:t>
+        </w:r>
+      </w:hyperlink>
+      <w:r>
+        <w:rPr>
+          <w:lang w:val="en-IN"/>
+        </w:rPr>
+        <w:t>].</w:t>
+      </w:r>
+    </w:p>
+    <w:p>
+      <w:pPr>
+        <w:jc w:val="both"/>
+        <w:rPr>
+          <w:lang w:val="en-IN"/>
+        </w:rPr>
+      </w:pPr>
+    </w:p>
+    <w:p>
+      <w:pPr>
+        <w:jc w:val="both"/>
+        <w:rPr>
+          <w:lang w:val="en-IN"/>
+        </w:rPr>
+      </w:pPr>
+      <w:r>
+        <w:rPr>
+          <w:lang w:val="en-IN"/>
+        </w:rPr>
         <w:t>Additionally, this study explores the visualization of reconstruction accuracy through similarity plots and performance graphs. These visualizations provide quantitative insights into the fidelity of reconstructed images, highlighting the comparative performance of HTM and KNN classifiers. Previous research has demonstrated that HTM, inspired by neocortical learning principles, exhibits superior performance in handling spatially correlated data, whereas KNN, a non-parametric method, is effective in instance-based learning [</w:t>
       </w:r>
-      <w:r>
-        <w:rPr>
-          <w:color w:val="000000" w:themeColor="text1"/>
-          <w:lang w:val="en-IN"/>
-        </w:rPr>
-        <w:fldChar w:fldCharType="begin"/>
-      </w:r>
-      <w:r>
-        <w:rPr>
-          <w:color w:val="000000" w:themeColor="text1"/>
-          <w:lang w:val="en-IN"/>
-        </w:rPr>
-        <w:instrText>HYPERLINK  \l "three"</w:instrText>
-      </w:r>
-      <w:r>
-        <w:rPr>
-          <w:color w:val="000000" w:themeColor="text1"/>
-          <w:lang w:val="en-IN"/>
-        </w:rPr>
-      </w:r>
-      <w:r>
-        <w:rPr>
-          <w:color w:val="000000" w:themeColor="text1"/>
-          <w:lang w:val="en-IN"/>
-        </w:rPr>
-        <w:fldChar w:fldCharType="separate"/>
-      </w:r>
-      <w:r>
-        <w:rPr>
-          <w:rStyle w:val="Hyperlink"/>
-          <w:color w:val="000000" w:themeColor="text1"/>
-          <w:u w:val="none"/>
-          <w:lang w:val="en-IN"/>
-        </w:rPr>
-        <w:t>3</w:t>
-      </w:r>
-      <w:r>
-        <w:rPr>
-          <w:color w:val="000000" w:themeColor="text1"/>
-          <w:lang w:val="en-IN"/>
-        </w:rPr>
-        <w:fldChar w:fldCharType="end"/>
-      </w:r>
+      <w:hyperlink w:anchor="three" w:history="1">
+        <w:r>
+          <w:rPr>
+            <w:rStyle w:val="Hyperlink"/>
+            <w:color w:val="000000" w:themeColor="text1"/>
+            <w:u w:val="none"/>
+            <w:lang w:val="en-IN"/>
+          </w:rPr>
+          <w:t>3</w:t>
+        </w:r>
+      </w:hyperlink>
       <w:r>
         <w:rPr>
           <w:lang w:val="en-IN"/>
@@ -1147,49 +1041,17 @@
         <w:lastRenderedPageBreak/>
         <w:t>SDR-based classification models, particularly in applications where robustness and interpretability are essential, such as medical imaging, automated surveillance, and autonomous systems [</w:t>
       </w:r>
-      <w:r>
-        <w:rPr>
-          <w:color w:val="000000" w:themeColor="text1"/>
-          <w:lang w:val="en-IN"/>
-        </w:rPr>
-        <w:fldChar w:fldCharType="begin"/>
-      </w:r>
-      <w:r>
-        <w:rPr>
-          <w:color w:val="000000" w:themeColor="text1"/>
-          <w:lang w:val="en-IN"/>
-        </w:rPr>
-        <w:instrText>HYPERLINK  \l "five"</w:instrText>
-      </w:r>
-      <w:r>
-        <w:rPr>
-          <w:color w:val="000000" w:themeColor="text1"/>
-          <w:lang w:val="en-IN"/>
-        </w:rPr>
-      </w:r>
-      <w:r>
-        <w:rPr>
-          <w:color w:val="000000" w:themeColor="text1"/>
-          <w:lang w:val="en-IN"/>
-        </w:rPr>
-        <w:fldChar w:fldCharType="separate"/>
-      </w:r>
-      <w:r>
-        <w:rPr>
-          <w:rStyle w:val="Hyperlink"/>
-          <w:color w:val="000000" w:themeColor="text1"/>
-          <w:u w:val="none"/>
-          <w:lang w:val="en-IN"/>
-        </w:rPr>
-        <w:t>5</w:t>
-      </w:r>
-      <w:r>
-        <w:rPr>
-          <w:color w:val="000000" w:themeColor="text1"/>
-          <w:lang w:val="en-IN"/>
-        </w:rPr>
-        <w:fldChar w:fldCharType="end"/>
-      </w:r>
+      <w:hyperlink w:anchor="five" w:history="1">
+        <w:r>
+          <w:rPr>
+            <w:rStyle w:val="Hyperlink"/>
+            <w:color w:val="000000" w:themeColor="text1"/>
+            <w:u w:val="none"/>
+            <w:lang w:val="en-IN"/>
+          </w:rPr>
+          <w:t>5</w:t>
+        </w:r>
+      </w:hyperlink>
       <w:r>
         <w:rPr>
           <w:lang w:val="en-IN"/>
@@ -1231,9 +1093,9 @@
           <w:lang w:val="en-IN"/>
         </w:rPr>
         <w:drawing>
-          <wp:inline distT="0" distB="0" distL="0" distR="0" wp14:anchorId="3E7DFE86" wp14:editId="40BADEFC">
-            <wp:extent cx="3093720" cy="1379220"/>
-            <wp:effectExtent l="0" t="0" r="0" b="0"/>
+          <wp:inline distT="0" distB="0" distL="0" distR="0" wp14:anchorId="3E7DFE86" wp14:editId="17E73277">
+            <wp:extent cx="3275636" cy="1809750"/>
+            <wp:effectExtent l="0" t="0" r="1270" b="0"/>
             <wp:docPr id="2" name="Picture 1"/>
             <wp:cNvGraphicFramePr>
               <a:graphicFrameLocks xmlns:a="http://schemas.openxmlformats.org/drawingml/2006/main" noChangeAspect="1"/>
@@ -1261,7 +1123,7 @@
                   <pic:spPr bwMode="auto">
                     <a:xfrm>
                       <a:off x="0" y="0"/>
-                      <a:ext cx="3093720" cy="1379220"/>
+                      <a:ext cx="3275636" cy="1809750"/>
                     </a:xfrm>
                     <a:prstGeom prst="rect">
                       <a:avLst/>
@@ -1488,55 +1350,18 @@
         </w:rPr>
         <w:t>The Image Binarizer preprocesses input images by converting them into binary (black-and-white) representations, where pixel values are either 0 or 1 based on a predefined threshold [</w:t>
       </w:r>
-      <w:r>
-        <w:rPr>
-          <w:rFonts w:eastAsia="Times New Roman"/>
-          <w:color w:val="000000" w:themeColor="text1"/>
-          <w:lang w:val="en-IN"/>
-        </w:rPr>
-        <w:fldChar w:fldCharType="begin"/>
-      </w:r>
-      <w:r>
-        <w:rPr>
-          <w:rFonts w:eastAsia="Times New Roman"/>
-          <w:color w:val="000000" w:themeColor="text1"/>
-          <w:lang w:val="en-IN"/>
-        </w:rPr>
-        <w:instrText>HYPERLINK  \l "six"</w:instrText>
-      </w:r>
-      <w:r>
-        <w:rPr>
-          <w:rFonts w:eastAsia="Times New Roman"/>
-          <w:color w:val="000000" w:themeColor="text1"/>
-          <w:lang w:val="en-IN"/>
-        </w:rPr>
-      </w:r>
-      <w:r>
-        <w:rPr>
-          <w:rFonts w:eastAsia="Times New Roman"/>
-          <w:color w:val="000000" w:themeColor="text1"/>
-          <w:lang w:val="en-IN"/>
-        </w:rPr>
-        <w:fldChar w:fldCharType="separate"/>
-      </w:r>
-      <w:r>
-        <w:rPr>
-          <w:rStyle w:val="Hyperlink"/>
-          <w:rFonts w:eastAsia="Times New Roman"/>
-          <w:color w:val="000000" w:themeColor="text1"/>
-          <w:u w:val="none"/>
-          <w:lang w:val="en-IN"/>
-        </w:rPr>
-        <w:t>6</w:t>
-      </w:r>
-      <w:r>
-        <w:rPr>
-          <w:rFonts w:eastAsia="Times New Roman"/>
-          <w:color w:val="000000" w:themeColor="text1"/>
-          <w:lang w:val="en-IN"/>
-        </w:rPr>
-        <w:fldChar w:fldCharType="end"/>
-      </w:r>
+      <w:hyperlink w:anchor="six" w:history="1">
+        <w:r>
+          <w:rPr>
+            <w:rStyle w:val="Hyperlink"/>
+            <w:rFonts w:eastAsia="Times New Roman"/>
+            <w:color w:val="000000" w:themeColor="text1"/>
+            <w:u w:val="none"/>
+            <w:lang w:val="en-IN"/>
+          </w:rPr>
+          <w:t>6</w:t>
+        </w:r>
+      </w:hyperlink>
       <w:r>
         <w:rPr>
           <w:rFonts w:eastAsia="Times New Roman"/>
@@ -1653,7 +1478,13 @@
         <w:rPr>
           <w:lang w:val="en-IN"/>
         </w:rPr>
-        <w:t xml:space="preserve">: This method activates specific columns based on the input image’s pattern, turning on certain neurons (cells) in the pool. These active columns form the SDR, which is used for pattern recognition tasks. The </w:t>
+        <w:t xml:space="preserve">: This method activates specific columns based on the input image’s pattern, turning on certain neurons (cells) in the </w:t>
+      </w:r>
+      <w:r>
+        <w:rPr>
+          <w:lang w:val="en-IN"/>
+        </w:rPr>
+        <w:t xml:space="preserve">pool. These active columns form the SDR, which is used for pattern recognition tasks. The </w:t>
       </w:r>
       <w:r>
         <w:rPr>
@@ -1679,13 +1510,7 @@
         <w:rPr>
           <w:lang w:val="en-IN"/>
         </w:rPr>
-        <w:t xml:space="preserve">, transforming the input image into a compact and efficient </w:t>
-      </w:r>
-      <w:r>
-        <w:rPr>
-          <w:lang w:val="en-IN"/>
-        </w:rPr>
-        <w:t>binary representation</w:t>
+        <w:t>, transforming the input image into a compact and efficient binary representation</w:t>
       </w:r>
       <w:r>
         <w:rPr>
@@ -2767,7 +2592,15 @@
           <w:rFonts w:eastAsia="Times New Roman"/>
           <w:lang w:val="en-IN"/>
         </w:rPr>
-        <w:t xml:space="preserve">The system processes training images by converting them into binary format and transforming them into SDRs. The HTM classifier learns by adjusting synaptic </w:t>
+        <w:t xml:space="preserve">The system processes training images by converting them into binary format and transforming them into SDRs. </w:t>
+      </w:r>
+      <w:r>
+        <w:rPr>
+          <w:rFonts w:eastAsia="Times New Roman"/>
+          <w:lang w:val="en-IN"/>
+        </w:rPr>
+        <w:lastRenderedPageBreak/>
+        <w:t xml:space="preserve">The HTM classifier learns by adjusting synaptic </w:t>
       </w:r>
       <w:r>
         <w:rPr>
@@ -2781,15 +2614,7 @@
           <w:rFonts w:eastAsia="Times New Roman"/>
           <w:lang w:val="en-IN"/>
         </w:rPr>
-        <w:t xml:space="preserve"> to recognize spatial patterns, while the KNN classifier stores SDR representations and associates them with labels for </w:t>
-      </w:r>
-      <w:r>
-        <w:rPr>
-          <w:rFonts w:eastAsia="Times New Roman"/>
-          <w:lang w:val="en-IN"/>
-        </w:rPr>
-        <w:lastRenderedPageBreak/>
-        <w:t>nearest-</w:t>
+        <w:t xml:space="preserve"> to recognize spatial patterns, while the KNN classifier stores SDR representations and associates them with labels for nearest-</w:t>
       </w:r>
       <w:proofErr w:type="spellStart"/>
       <w:r>
@@ -3023,49 +2848,17 @@
         </w:rPr>
         <w:t xml:space="preserve"> [</w:t>
       </w:r>
-      <w:r>
-        <w:rPr>
-          <w:color w:val="000000" w:themeColor="text1"/>
-          <w:lang w:val="en-IN"/>
-        </w:rPr>
-        <w:fldChar w:fldCharType="begin"/>
-      </w:r>
-      <w:r>
-        <w:rPr>
-          <w:color w:val="000000" w:themeColor="text1"/>
-          <w:lang w:val="en-IN"/>
-        </w:rPr>
-        <w:instrText>HYPERLINK  \l "eight"</w:instrText>
-      </w:r>
-      <w:r>
-        <w:rPr>
-          <w:color w:val="000000" w:themeColor="text1"/>
-          <w:lang w:val="en-IN"/>
-        </w:rPr>
-      </w:r>
-      <w:r>
-        <w:rPr>
-          <w:color w:val="000000" w:themeColor="text1"/>
-          <w:lang w:val="en-IN"/>
-        </w:rPr>
-        <w:fldChar w:fldCharType="separate"/>
-      </w:r>
-      <w:r>
-        <w:rPr>
-          <w:rStyle w:val="Hyperlink"/>
-          <w:color w:val="000000" w:themeColor="text1"/>
-          <w:u w:val="none"/>
-          <w:lang w:val="en-IN"/>
-        </w:rPr>
-        <w:t>8</w:t>
-      </w:r>
-      <w:r>
-        <w:rPr>
-          <w:color w:val="000000" w:themeColor="text1"/>
-          <w:lang w:val="en-IN"/>
-        </w:rPr>
-        <w:fldChar w:fldCharType="end"/>
-      </w:r>
+      <w:hyperlink w:anchor="eight" w:history="1">
+        <w:r>
+          <w:rPr>
+            <w:rStyle w:val="Hyperlink"/>
+            <w:color w:val="000000" w:themeColor="text1"/>
+            <w:u w:val="none"/>
+            <w:lang w:val="en-IN"/>
+          </w:rPr>
+          <w:t>8</w:t>
+        </w:r>
+      </w:hyperlink>
       <w:r>
         <w:rPr>
           <w:lang w:val="en-IN"/>
@@ -3388,7 +3181,14 @@
           <w:rFonts w:eastAsia="Times New Roman"/>
           <w:lang w:val="en-IN"/>
         </w:rPr>
-        <w:t>, on the other hand, measures bitwise differences between the original and reconstructed images</w:t>
+        <w:t xml:space="preserve">, on the other hand, measures bitwise differences between the original and reconstructed </w:t>
+      </w:r>
+      <w:r>
+        <w:rPr>
+          <w:rFonts w:eastAsia="Times New Roman"/>
+          <w:lang w:val="en-IN"/>
+        </w:rPr>
+        <w:t>images</w:t>
       </w:r>
       <w:r>
         <w:rPr>
@@ -3409,14 +3209,7 @@
           <w:rFonts w:eastAsia="Times New Roman"/>
           <w:lang w:val="en-IN"/>
         </w:rPr>
-        <w:t xml:space="preserve">. This metric provides insight into structural deviations and the level of distortion introduced during the reconstruction process. Both similarity </w:t>
-      </w:r>
-      <w:r>
-        <w:rPr>
-          <w:rFonts w:eastAsia="Times New Roman"/>
-          <w:lang w:val="en-IN"/>
-        </w:rPr>
-        <w:t>measures are recorded and stored for further performance evaluation and analysis</w:t>
+        <w:t>. This metric provides insight into structural deviations and the level of distortion introduced during the reconstruction process. Both similarity measures are recorded and stored for further performance evaluation and analysis</w:t>
       </w:r>
       <w:r>
         <w:rPr>
@@ -3425,55 +3218,18 @@
         </w:rPr>
         <w:t xml:space="preserve"> [</w:t>
       </w:r>
-      <w:r>
-        <w:rPr>
-          <w:rFonts w:eastAsia="Times New Roman"/>
-          <w:color w:val="000000" w:themeColor="text1"/>
-          <w:lang w:val="en-IN"/>
-        </w:rPr>
-        <w:fldChar w:fldCharType="begin"/>
-      </w:r>
-      <w:r>
-        <w:rPr>
-          <w:rFonts w:eastAsia="Times New Roman"/>
-          <w:color w:val="000000" w:themeColor="text1"/>
-          <w:lang w:val="en-IN"/>
-        </w:rPr>
-        <w:instrText>HYPERLINK  \l "four"</w:instrText>
-      </w:r>
-      <w:r>
-        <w:rPr>
-          <w:rFonts w:eastAsia="Times New Roman"/>
-          <w:color w:val="000000" w:themeColor="text1"/>
-          <w:lang w:val="en-IN"/>
-        </w:rPr>
-      </w:r>
-      <w:r>
-        <w:rPr>
-          <w:rFonts w:eastAsia="Times New Roman"/>
-          <w:color w:val="000000" w:themeColor="text1"/>
-          <w:lang w:val="en-IN"/>
-        </w:rPr>
-        <w:fldChar w:fldCharType="separate"/>
-      </w:r>
-      <w:r>
-        <w:rPr>
-          <w:rStyle w:val="Hyperlink"/>
-          <w:rFonts w:eastAsia="Times New Roman"/>
-          <w:color w:val="000000" w:themeColor="text1"/>
-          <w:u w:val="none"/>
-          <w:lang w:val="en-IN"/>
-        </w:rPr>
-        <w:t>4</w:t>
-      </w:r>
-      <w:r>
-        <w:rPr>
-          <w:rFonts w:eastAsia="Times New Roman"/>
-          <w:color w:val="000000" w:themeColor="text1"/>
-          <w:lang w:val="en-IN"/>
-        </w:rPr>
-        <w:fldChar w:fldCharType="end"/>
-      </w:r>
+      <w:hyperlink w:anchor="four" w:history="1">
+        <w:r>
+          <w:rPr>
+            <w:rStyle w:val="Hyperlink"/>
+            <w:rFonts w:eastAsia="Times New Roman"/>
+            <w:color w:val="000000" w:themeColor="text1"/>
+            <w:u w:val="none"/>
+            <w:lang w:val="en-IN"/>
+          </w:rPr>
+          <w:t>4</w:t>
+        </w:r>
+      </w:hyperlink>
       <w:r>
         <w:rPr>
           <w:rFonts w:eastAsia="Times New Roman"/>
@@ -3957,266 +3713,24 @@
         </w:rPr>
         <w:t xml:space="preserve"> [</w:t>
       </w:r>
-      <w:r>
-        <w:rPr>
-          <w:rFonts w:eastAsia="Times New Roman"/>
-          <w:color w:val="000000" w:themeColor="text1"/>
-          <w:lang w:val="en-IN"/>
-        </w:rPr>
-        <w:fldChar w:fldCharType="begin"/>
-      </w:r>
-      <w:r>
-        <w:rPr>
-          <w:rFonts w:eastAsia="Times New Roman"/>
-          <w:color w:val="000000" w:themeColor="text1"/>
-          <w:lang w:val="en-IN"/>
-        </w:rPr>
-        <w:instrText>HYPERLINK  \l "four"</w:instrText>
-      </w:r>
-      <w:r>
-        <w:rPr>
-          <w:rFonts w:eastAsia="Times New Roman"/>
-          <w:color w:val="000000" w:themeColor="text1"/>
-          <w:lang w:val="en-IN"/>
-        </w:rPr>
-      </w:r>
-      <w:r>
-        <w:rPr>
-          <w:rFonts w:eastAsia="Times New Roman"/>
-          <w:color w:val="000000" w:themeColor="text1"/>
-          <w:lang w:val="en-IN"/>
-        </w:rPr>
-        <w:fldChar w:fldCharType="separate"/>
-      </w:r>
-      <w:r>
-        <w:rPr>
-          <w:rStyle w:val="Hyperlink"/>
-          <w:rFonts w:eastAsia="Times New Roman"/>
-          <w:color w:val="000000" w:themeColor="text1"/>
-          <w:u w:val="none"/>
-          <w:lang w:val="en-IN"/>
-        </w:rPr>
-        <w:t>4</w:t>
-      </w:r>
-      <w:r>
-        <w:rPr>
-          <w:rFonts w:eastAsia="Times New Roman"/>
-          <w:color w:val="000000" w:themeColor="text1"/>
-          <w:lang w:val="en-IN"/>
-        </w:rPr>
-        <w:fldChar w:fldCharType="end"/>
-      </w:r>
+      <w:hyperlink w:anchor="four" w:history="1">
+        <w:r>
+          <w:rPr>
+            <w:rStyle w:val="Hyperlink"/>
+            <w:rFonts w:eastAsia="Times New Roman"/>
+            <w:color w:val="000000" w:themeColor="text1"/>
+            <w:u w:val="none"/>
+            <w:lang w:val="en-IN"/>
+          </w:rPr>
+          <w:t>4</w:t>
+        </w:r>
+      </w:hyperlink>
       <w:r>
         <w:rPr>
           <w:rFonts w:eastAsia="Times New Roman"/>
           <w:lang w:val="en-IN"/>
         </w:rPr>
         <w:t>].</w:t>
-      </w:r>
-    </w:p>
-    <w:p>
-      <w:pPr>
-        <w:jc w:val="both"/>
-        <w:rPr>
-          <w:rFonts w:eastAsia="Times New Roman"/>
-          <w:lang w:val="en-IN"/>
-        </w:rPr>
-      </w:pPr>
-      <w:r>
-        <w:rPr>
-          <w:lang w:val="en-IN"/>
-        </w:rPr>
-        <w:br/>
-      </w:r>
-      <w:r>
-        <w:rPr>
-          <w:lang w:val="en-IN"/>
-        </w:rPr>
-        <w:t xml:space="preserve">G. </w:t>
-      </w:r>
-      <w:r>
-        <w:rPr>
-          <w:lang w:val="en-IN"/>
-        </w:rPr>
-        <w:t>Final Evaluation</w:t>
-      </w:r>
-      <w:r>
-        <w:rPr>
-          <w:lang w:val="en-IN"/>
-        </w:rPr>
-        <w:t xml:space="preserve"> &amp; Classifier Reset</w:t>
-      </w:r>
-    </w:p>
-    <w:p>
-      <w:pPr>
-        <w:jc w:val="both"/>
-        <w:rPr>
-          <w:rFonts w:eastAsia="Times New Roman"/>
-          <w:lang w:val="en-IN"/>
-        </w:rPr>
-      </w:pPr>
-      <w:r>
-        <w:rPr>
-          <w:rFonts w:eastAsia="Times New Roman"/>
-          <w:b/>
-          <w:bCs/>
-          <w:lang w:val="en-IN"/>
-        </w:rPr>
-        <w:t xml:space="preserve">Function: </w:t>
-      </w:r>
-      <w:r>
-        <w:rPr>
-          <w:rFonts w:eastAsia="Times New Roman"/>
-          <w:lang w:val="en-IN"/>
-        </w:rPr>
-        <w:t xml:space="preserve">The system performs a final assessment to determine which classifier performed better in image </w:t>
-      </w:r>
-      <w:r>
-        <w:rPr>
-          <w:rFonts w:eastAsia="Times New Roman"/>
-          <w:lang w:val="en-IN"/>
-        </w:rPr>
-        <w:t xml:space="preserve">prediction and </w:t>
-      </w:r>
-      <w:r>
-        <w:rPr>
-          <w:rFonts w:eastAsia="Times New Roman"/>
-          <w:lang w:val="en-IN"/>
-        </w:rPr>
-        <w:t>reconstruction.</w:t>
-      </w:r>
-    </w:p>
-    <w:p>
-      <w:pPr>
-        <w:jc w:val="both"/>
-        <w:rPr>
-          <w:rFonts w:eastAsia="Times New Roman"/>
-          <w:b/>
-          <w:bCs/>
-          <w:lang w:val="en-IN"/>
-        </w:rPr>
-      </w:pPr>
-      <w:r>
-        <w:rPr>
-          <w:rFonts w:eastAsia="Times New Roman"/>
-          <w:b/>
-          <w:bCs/>
-          <w:lang w:val="en-IN"/>
-        </w:rPr>
-        <w:t xml:space="preserve">Details: </w:t>
-      </w:r>
-      <w:r>
-        <w:rPr>
-          <w:rFonts w:eastAsia="Times New Roman"/>
-          <w:lang w:val="en-IN"/>
-        </w:rPr>
-        <w:t xml:space="preserve">After computing similarity scores and generating visualizations, the system evaluates the overall performance of HTM and KNN classifiers. It determines how often one classifier outperforms the other based on internal similarity metrics. By </w:t>
-      </w:r>
-      <w:proofErr w:type="spellStart"/>
-      <w:r>
-        <w:rPr>
-          <w:rFonts w:eastAsia="Times New Roman"/>
-          <w:lang w:val="en-IN"/>
-        </w:rPr>
-        <w:t>analyzing</w:t>
-      </w:r>
-      <w:proofErr w:type="spellEnd"/>
-      <w:r>
-        <w:rPr>
-          <w:rFonts w:eastAsia="Times New Roman"/>
-          <w:lang w:val="en-IN"/>
-        </w:rPr>
-        <w:t xml:space="preserve"> the results, the system identifies which </w:t>
-      </w:r>
-      <w:r>
-        <w:rPr>
-          <w:rFonts w:eastAsia="Times New Roman"/>
-          <w:lang w:val="en-IN"/>
-        </w:rPr>
-        <w:lastRenderedPageBreak/>
-        <w:t>classifier is more reliable in different scenarios. Once the evaluation is complete, the classifiers are reset, preparing them for future experiments</w:t>
-      </w:r>
-      <w:r>
-        <w:rPr>
-          <w:rFonts w:eastAsia="Times New Roman"/>
-          <w:lang w:val="en-IN"/>
-        </w:rPr>
-        <w:t xml:space="preserve"> [</w:t>
-      </w:r>
-      <w:r>
-        <w:rPr>
-          <w:rFonts w:eastAsia="Times New Roman"/>
-          <w:color w:val="000000" w:themeColor="text1"/>
-          <w:lang w:val="en-IN"/>
-        </w:rPr>
-        <w:fldChar w:fldCharType="begin"/>
-      </w:r>
-      <w:r>
-        <w:rPr>
-          <w:rFonts w:eastAsia="Times New Roman"/>
-          <w:color w:val="000000" w:themeColor="text1"/>
-          <w:lang w:val="en-IN"/>
-        </w:rPr>
-        <w:instrText>HYPERLINK  \l "nine"</w:instrText>
-      </w:r>
-      <w:r>
-        <w:rPr>
-          <w:rFonts w:eastAsia="Times New Roman"/>
-          <w:color w:val="000000" w:themeColor="text1"/>
-          <w:lang w:val="en-IN"/>
-        </w:rPr>
-      </w:r>
-      <w:r>
-        <w:rPr>
-          <w:rFonts w:eastAsia="Times New Roman"/>
-          <w:color w:val="000000" w:themeColor="text1"/>
-          <w:lang w:val="en-IN"/>
-        </w:rPr>
-        <w:fldChar w:fldCharType="separate"/>
-      </w:r>
-      <w:r>
-        <w:rPr>
-          <w:rStyle w:val="Hyperlink"/>
-          <w:rFonts w:eastAsia="Times New Roman"/>
-          <w:color w:val="000000" w:themeColor="text1"/>
-          <w:u w:val="none"/>
-          <w:lang w:val="en-IN"/>
-        </w:rPr>
-        <w:t>9</w:t>
-      </w:r>
-      <w:r>
-        <w:rPr>
-          <w:rFonts w:eastAsia="Times New Roman"/>
-          <w:color w:val="000000" w:themeColor="text1"/>
-          <w:lang w:val="en-IN"/>
-        </w:rPr>
-        <w:fldChar w:fldCharType="end"/>
-      </w:r>
-      <w:r>
-        <w:rPr>
-          <w:rFonts w:eastAsia="Times New Roman"/>
-          <w:lang w:val="en-IN"/>
-        </w:rPr>
-        <w:t>].</w:t>
-      </w:r>
-    </w:p>
-    <w:p>
-      <w:pPr>
-        <w:ind w:left="360"/>
-        <w:jc w:val="both"/>
-        <w:rPr>
-          <w:bCs/>
-          <w:sz w:val="18"/>
-          <w:szCs w:val="18"/>
-        </w:rPr>
-      </w:pPr>
-    </w:p>
-    <w:p>
-      <w:pPr>
-        <w:pStyle w:val="Heading1"/>
-      </w:pPr>
-      <w:r>
-        <w:t>Results</w:t>
       </w:r>
     </w:p>
     <w:p>
@@ -4233,114 +3747,163 @@
         </w:rPr>
       </w:pPr>
       <w:r>
-        <w:t>A</w:t>
-      </w:r>
-      <w:r>
-        <w:t>. Image Binarization</w:t>
-      </w:r>
-    </w:p>
-    <w:p>
-      <w:pPr>
-        <w:jc w:val="both"/>
-      </w:pPr>
-      <w:r>
-        <w:t>The image binarization process play</w:t>
-      </w:r>
-      <w:r>
-        <w:t>s</w:t>
-      </w:r>
-      <w:r>
-        <w:t xml:space="preserve"> a fundamental role in preparing images for classification. The binarization algorithm, implemented in the </w:t>
+        <w:rPr>
+          <w:lang w:val="en-IN"/>
+        </w:rPr>
+        <w:t>H</w:t>
+      </w:r>
+      <w:r>
+        <w:rPr>
+          <w:lang w:val="en-IN"/>
+        </w:rPr>
+        <w:t xml:space="preserve">. </w:t>
+      </w:r>
+      <w:r>
+        <w:rPr>
+          <w:lang w:val="en-IN"/>
+        </w:rPr>
+        <w:t>Final Evaluation</w:t>
+      </w:r>
+      <w:r>
+        <w:rPr>
+          <w:lang w:val="en-IN"/>
+        </w:rPr>
+        <w:t xml:space="preserve"> &amp; Classifier Reset</w:t>
+      </w:r>
+    </w:p>
+    <w:p>
+      <w:pPr>
+        <w:jc w:val="both"/>
+        <w:rPr>
+          <w:rFonts w:eastAsia="Times New Roman"/>
+          <w:lang w:val="en-IN"/>
+        </w:rPr>
+      </w:pPr>
+      <w:r>
+        <w:rPr>
+          <w:rFonts w:eastAsia="Times New Roman"/>
+          <w:b/>
+          <w:bCs/>
+          <w:lang w:val="en-IN"/>
+        </w:rPr>
+        <w:t xml:space="preserve">Function: </w:t>
+      </w:r>
+      <w:r>
+        <w:rPr>
+          <w:rFonts w:eastAsia="Times New Roman"/>
+          <w:lang w:val="en-IN"/>
+        </w:rPr>
+        <w:t xml:space="preserve">The system performs a final assessment to determine which classifier performed better in image </w:t>
+      </w:r>
+      <w:r>
+        <w:rPr>
+          <w:rFonts w:eastAsia="Times New Roman"/>
+          <w:lang w:val="en-IN"/>
+        </w:rPr>
+        <w:t xml:space="preserve">prediction and </w:t>
+      </w:r>
+      <w:r>
+        <w:rPr>
+          <w:rFonts w:eastAsia="Times New Roman"/>
+          <w:lang w:val="en-IN"/>
+        </w:rPr>
+        <w:t>reconstruction.</w:t>
+      </w:r>
+    </w:p>
+    <w:p>
+      <w:pPr>
+        <w:jc w:val="both"/>
+        <w:rPr>
+          <w:rFonts w:eastAsia="Times New Roman"/>
+          <w:b/>
+          <w:bCs/>
+          <w:lang w:val="en-IN"/>
+        </w:rPr>
+      </w:pPr>
+      <w:r>
+        <w:rPr>
+          <w:rFonts w:eastAsia="Times New Roman"/>
+          <w:b/>
+          <w:bCs/>
+          <w:lang w:val="en-IN"/>
+        </w:rPr>
+        <w:t xml:space="preserve">Details: </w:t>
+      </w:r>
+      <w:r>
+        <w:rPr>
+          <w:rFonts w:eastAsia="Times New Roman"/>
+          <w:lang w:val="en-IN"/>
+        </w:rPr>
+        <w:t xml:space="preserve">After computing similarity scores and generating visualizations, the system evaluates the overall performance </w:t>
+      </w:r>
+      <w:r>
+        <w:rPr>
+          <w:rFonts w:eastAsia="Times New Roman"/>
+          <w:lang w:val="en-IN"/>
+        </w:rPr>
+        <w:lastRenderedPageBreak/>
+        <w:t xml:space="preserve">of HTM and KNN classifiers. It determines how often one classifier outperforms the other based on internal similarity metrics. By </w:t>
       </w:r>
       <w:proofErr w:type="spellStart"/>
       <w:r>
-        <w:t>binarizeImage</w:t>
+        <w:rPr>
+          <w:rFonts w:eastAsia="Times New Roman"/>
+          <w:lang w:val="en-IN"/>
+        </w:rPr>
+        <w:t>analyzing</w:t>
       </w:r>
       <w:proofErr w:type="spellEnd"/>
       <w:r>
-        <w:t xml:space="preserve"> function, processe</w:t>
-      </w:r>
-      <w:r>
-        <w:t>s</w:t>
-      </w:r>
-      <w:r>
-        <w:t xml:space="preserve"> </w:t>
-      </w:r>
-      <w:r>
-        <w:t xml:space="preserve">input </w:t>
-      </w:r>
-      <w:r>
-        <w:t>images</w:t>
-      </w:r>
-      <w:r>
-        <w:t>, as shown in Figure 6,</w:t>
-      </w:r>
-      <w:r>
-        <w:t xml:space="preserve"> from a specified training folder by resizing them to 64x64 pixels and convert</w:t>
-      </w:r>
-      <w:r>
-        <w:t>s</w:t>
-      </w:r>
-      <w:r>
-        <w:t xml:space="preserve"> them into </w:t>
-      </w:r>
-      <w:r>
-        <w:t xml:space="preserve">binary </w:t>
-      </w:r>
-      <w:r>
-        <w:t>representations. This was achieved through the</w:t>
-      </w:r>
-      <w:r>
-        <w:t xml:space="preserve"> </w:t>
-      </w:r>
-      <w:proofErr w:type="spellStart"/>
-      <w:r>
-        <w:t>BinarizeImages</w:t>
-      </w:r>
-      <w:proofErr w:type="spellEnd"/>
-      <w:r>
-        <w:t xml:space="preserve"> function, which appli</w:t>
-      </w:r>
-      <w:r>
-        <w:t>es</w:t>
-      </w:r>
-      <w:r>
-        <w:t xml:space="preserve"> thresholding techniques to distinguish between black (0) and white (1) pixels. The dataset </w:t>
-      </w:r>
-      <w:r>
-        <w:t>is</w:t>
-      </w:r>
-      <w:r>
-        <w:t xml:space="preserve"> randomly shuffled and divided into 80% training and 20% testing subsets to ensure a balanced learning process. Binarized images</w:t>
-      </w:r>
-      <w:r>
-        <w:t>, as shown in Figure 7,</w:t>
-      </w:r>
-      <w:r>
-        <w:t xml:space="preserve"> </w:t>
-      </w:r>
-      <w:r>
-        <w:t>are</w:t>
-      </w:r>
-      <w:r>
-        <w:t xml:space="preserve"> then stored in a designated folder</w:t>
-      </w:r>
-      <w:r>
-        <w:t xml:space="preserve"> named </w:t>
-      </w:r>
-      <w:proofErr w:type="spellStart"/>
-      <w:r>
-        <w:t>BiarizedImages</w:t>
-      </w:r>
-      <w:proofErr w:type="spellEnd"/>
-      <w:r>
-        <w:t xml:space="preserve">, maintaining a mapping between actual images and their binarized versions for accurate reconstruction. The success of this step </w:t>
-      </w:r>
-      <w:r>
-        <w:t>is</w:t>
-      </w:r>
-      <w:r>
-        <w:t xml:space="preserve"> evident in the structured SDR representations produced, ensuring robust feature extraction for the Spatial Pooler (SP) and subsequent classification tasks.</w:t>
+        <w:rPr>
+          <w:rFonts w:eastAsia="Times New Roman"/>
+          <w:lang w:val="en-IN"/>
+        </w:rPr>
+        <w:t xml:space="preserve"> the results, the system identifies which classifier is more reliable in different scenarios. Once the evaluation is complete, the classifiers are reset, preparing them for future experiments</w:t>
+      </w:r>
+      <w:r>
+        <w:rPr>
+          <w:rFonts w:eastAsia="Times New Roman"/>
+          <w:lang w:val="en-IN"/>
+        </w:rPr>
+        <w:t xml:space="preserve"> [</w:t>
+      </w:r>
+      <w:hyperlink w:anchor="nine" w:history="1">
+        <w:r>
+          <w:rPr>
+            <w:rStyle w:val="Hyperlink"/>
+            <w:rFonts w:eastAsia="Times New Roman"/>
+            <w:color w:val="000000" w:themeColor="text1"/>
+            <w:u w:val="none"/>
+            <w:lang w:val="en-IN"/>
+          </w:rPr>
+          <w:t>9</w:t>
+        </w:r>
+      </w:hyperlink>
+      <w:r>
+        <w:rPr>
+          <w:rFonts w:eastAsia="Times New Roman"/>
+          <w:lang w:val="en-IN"/>
+        </w:rPr>
+        <w:t>].</w:t>
+      </w:r>
+    </w:p>
+    <w:p>
+      <w:pPr>
+        <w:ind w:left="360"/>
+        <w:jc w:val="both"/>
+        <w:rPr>
+          <w:bCs/>
+          <w:sz w:val="18"/>
+          <w:szCs w:val="18"/>
+        </w:rPr>
+      </w:pPr>
+    </w:p>
+    <w:p>
+      <w:pPr>
+        <w:pStyle w:val="Heading1"/>
+      </w:pPr>
+      <w:r>
+        <w:t>Results</w:t>
       </w:r>
     </w:p>
     <w:p>
@@ -4351,11 +3914,135 @@
           <w:numId w:val="0"/>
         </w:numPr>
         <w:jc w:val="both"/>
-      </w:pPr>
+        <w:rPr>
+          <w:rFonts w:eastAsia="Times New Roman"/>
+          <w:lang w:val="en-IN"/>
+        </w:rPr>
+      </w:pPr>
+      <w:r>
+        <w:t>A</w:t>
+      </w:r>
+      <w:r>
+        <w:t>. Image Binarization</w:t>
+      </w:r>
+    </w:p>
+    <w:p>
+      <w:pPr>
+        <w:jc w:val="both"/>
+      </w:pPr>
+      <w:r>
+        <w:t>The image binarization process play</w:t>
+      </w:r>
+      <w:r>
+        <w:t>s</w:t>
+      </w:r>
+      <w:r>
+        <w:t xml:space="preserve"> a fundamental role in preparing images for classification. The binarization algorithm, implemented in the </w:t>
+      </w:r>
+      <w:proofErr w:type="spellStart"/>
+      <w:r>
+        <w:t>binarizeImage</w:t>
+      </w:r>
+      <w:proofErr w:type="spellEnd"/>
+      <w:r>
+        <w:t xml:space="preserve"> function, processe</w:t>
+      </w:r>
+      <w:r>
+        <w:t>s</w:t>
+      </w:r>
       <w:r>
         <w:t xml:space="preserve"> </w:t>
       </w:r>
       <w:r>
+        <w:t xml:space="preserve">input </w:t>
+      </w:r>
+      <w:r>
+        <w:t>images</w:t>
+      </w:r>
+      <w:r>
+        <w:t>, as shown in Figure 6,</w:t>
+      </w:r>
+      <w:r>
+        <w:t xml:space="preserve"> from a specified training folder by resizing them to 64x64 pixels and convert</w:t>
+      </w:r>
+      <w:r>
+        <w:t>s</w:t>
+      </w:r>
+      <w:r>
+        <w:t xml:space="preserve"> them into </w:t>
+      </w:r>
+      <w:r>
+        <w:t xml:space="preserve">binary </w:t>
+      </w:r>
+      <w:r>
+        <w:t>representations. This was achieved through the</w:t>
+      </w:r>
+      <w:r>
+        <w:t xml:space="preserve"> </w:t>
+      </w:r>
+      <w:proofErr w:type="spellStart"/>
+      <w:r>
+        <w:t>BinarizeImages</w:t>
+      </w:r>
+      <w:proofErr w:type="spellEnd"/>
+      <w:r>
+        <w:t xml:space="preserve"> function, which appli</w:t>
+      </w:r>
+      <w:r>
+        <w:t>es</w:t>
+      </w:r>
+      <w:r>
+        <w:t xml:space="preserve"> thresholding techniques to distinguish between black (0) and white (1) pixels. The dataset </w:t>
+      </w:r>
+      <w:r>
+        <w:t>is</w:t>
+      </w:r>
+      <w:r>
+        <w:t xml:space="preserve"> randomly shuffled and divided into 80% training and 20% testing subsets to ensure a balanced learning process. Binarized images</w:t>
+      </w:r>
+      <w:r>
+        <w:t>, as shown in Figure 7,</w:t>
+      </w:r>
+      <w:r>
+        <w:t xml:space="preserve"> </w:t>
+      </w:r>
+      <w:r>
+        <w:t>are</w:t>
+      </w:r>
+      <w:r>
+        <w:t xml:space="preserve"> then stored in a designated folder</w:t>
+      </w:r>
+      <w:r>
+        <w:t xml:space="preserve"> named </w:t>
+      </w:r>
+      <w:proofErr w:type="spellStart"/>
+      <w:r>
+        <w:t>BiarizedImages</w:t>
+      </w:r>
+      <w:proofErr w:type="spellEnd"/>
+      <w:r>
+        <w:t xml:space="preserve">, maintaining a mapping between actual images and their binarized versions for accurate reconstruction. The success of this step </w:t>
+      </w:r>
+      <w:r>
+        <w:t>is</w:t>
+      </w:r>
+      <w:r>
+        <w:t xml:space="preserve"> evident in the structured SDR representations produced, ensuring robust feature extraction for the Spatial Pooler (SP) and subsequent classification tasks.</w:t>
+      </w:r>
+    </w:p>
+    <w:p>
+      <w:pPr>
+        <w:pStyle w:val="Heading1"/>
+        <w:numPr>
+          <w:ilvl w:val="0"/>
+          <w:numId w:val="0"/>
+        </w:numPr>
+        <w:jc w:val="both"/>
+      </w:pPr>
+      <w:r>
+        <w:t xml:space="preserve"> </w:t>
+      </w:r>
+      <w:r>
         <w:t xml:space="preserve">                  </w:t>
       </w:r>
       <w:r>
@@ -4363,9 +4050,9 @@
       </w:r>
       <w:r>
         <w:drawing>
-          <wp:inline distT="0" distB="0" distL="0" distR="0" wp14:anchorId="003C41BC" wp14:editId="011CB121">
-            <wp:extent cx="1854345" cy="1767840"/>
-            <wp:effectExtent l="0" t="0" r="0" b="3810"/>
+          <wp:inline distT="0" distB="0" distL="0" distR="0" wp14:anchorId="003C41BC" wp14:editId="5FA9C8FC">
+            <wp:extent cx="1645113" cy="1568369"/>
+            <wp:effectExtent l="0" t="0" r="0" b="0"/>
             <wp:docPr id="175856146" name="Picture 1"/>
             <wp:cNvGraphicFramePr>
               <a:graphicFrameLocks xmlns:a="http://schemas.openxmlformats.org/drawingml/2006/main" noChangeAspect="1"/>
@@ -4392,7 +4079,7 @@
                   <pic:spPr>
                     <a:xfrm>
                       <a:off x="0" y="0"/>
-                      <a:ext cx="1892612" cy="1804322"/>
+                      <a:ext cx="1683466" cy="1604933"/>
                     </a:xfrm>
                     <a:prstGeom prst="rect">
                       <a:avLst/>
@@ -4434,7 +4121,7 @@
           <w:szCs w:val="16"/>
         </w:rPr>
         <w:tab/>
-        <w:t xml:space="preserve">      </w:t>
+        <w:t xml:space="preserve">  </w:t>
       </w:r>
       <w:r>
         <w:rPr>
@@ -4473,9 +4160,9 @@
           <w:noProof/>
         </w:rPr>
         <w:drawing>
-          <wp:inline distT="0" distB="0" distL="0" distR="0" wp14:anchorId="3AF5CD77" wp14:editId="02D8180A">
-            <wp:extent cx="2003621" cy="2141220"/>
-            <wp:effectExtent l="0" t="0" r="0" b="0"/>
+          <wp:inline distT="0" distB="0" distL="0" distR="0" wp14:anchorId="3AF5CD77" wp14:editId="515E6721">
+            <wp:extent cx="1539433" cy="1645154"/>
+            <wp:effectExtent l="0" t="0" r="3810" b="0"/>
             <wp:docPr id="1446511735" name="Picture 1"/>
             <wp:cNvGraphicFramePr>
               <a:graphicFrameLocks xmlns:a="http://schemas.openxmlformats.org/drawingml/2006/main" noChangeAspect="1"/>
@@ -4496,7 +4183,7 @@
                   <pic:spPr>
                     <a:xfrm>
                       <a:off x="0" y="0"/>
-                      <a:ext cx="2042438" cy="2182703"/>
+                      <a:ext cx="1577747" cy="1686100"/>
                     </a:xfrm>
                     <a:prstGeom prst="rect">
                       <a:avLst/>
@@ -4516,11 +4203,19 @@
           <w:ilvl w:val="0"/>
           <w:numId w:val="0"/>
         </w:numPr>
-        <w:rPr>
-          <w:sz w:val="16"/>
-          <w:szCs w:val="16"/>
-        </w:rPr>
-      </w:pPr>
+        <w:jc w:val="both"/>
+        <w:rPr>
+          <w:sz w:val="16"/>
+          <w:szCs w:val="16"/>
+        </w:rPr>
+      </w:pPr>
+      <w:r>
+        <w:rPr>
+          <w:sz w:val="16"/>
+          <w:szCs w:val="16"/>
+        </w:rPr>
+        <w:t xml:space="preserve">            </w:t>
+      </w:r>
       <w:r>
         <w:rPr>
           <w:sz w:val="16"/>
@@ -4638,7 +4333,7 @@
           <w:lang w:val="en-IN"/>
         </w:rPr>
         <w:drawing>
-          <wp:inline distT="0" distB="0" distL="0" distR="0" wp14:anchorId="69C9EEA4" wp14:editId="62E8DB4B">
+          <wp:inline distT="0" distB="0" distL="0" distR="0" wp14:anchorId="69C9EEA4" wp14:editId="6BF6524C">
             <wp:extent cx="3066460" cy="748025"/>
             <wp:effectExtent l="0" t="0" r="635" b="0"/>
             <wp:docPr id="478632165" name="Picture 9"/>
@@ -6139,13 +5834,18 @@
       <w:r>
         <w:rPr>
           <w:noProof/>
-          <w:lang w:val="en-IN"/>
         </w:rPr>
         <w:drawing>
-          <wp:inline distT="0" distB="0" distL="0" distR="0" wp14:anchorId="576E2E57" wp14:editId="424377D2">
-            <wp:extent cx="2857500" cy="1638300"/>
-            <wp:effectExtent l="0" t="0" r="0" b="0"/>
-            <wp:docPr id="2042230668" name="Picture 4"/>
+          <wp:inline distT="0" distB="0" distL="0" distR="0" wp14:anchorId="3E5A924C" wp14:editId="4CC79759">
+            <wp:extent cx="2702560" cy="1660967"/>
+            <wp:effectExtent l="0" t="0" r="2540" b="0"/>
+            <wp:docPr id="1955515896" name="Picture 1">
+              <a:extLst xmlns:a="http://schemas.openxmlformats.org/drawingml/2006/main">
+                <a:ext uri="{FF2B5EF4-FFF2-40B4-BE49-F238E27FC236}">
+                  <a16:creationId xmlns:a16="http://schemas.microsoft.com/office/drawing/2014/main" id="{C36C9EE1-C344-DF61-E118-00EEFC8C0E80}"/>
+                </a:ext>
+              </a:extLst>
+            </wp:docPr>
             <wp:cNvGraphicFramePr>
               <a:graphicFrameLocks xmlns:a="http://schemas.openxmlformats.org/drawingml/2006/main" noChangeAspect="1"/>
             </wp:cNvGraphicFramePr>
@@ -6153,39 +5853,30 @@
               <a:graphicData uri="http://schemas.openxmlformats.org/drawingml/2006/picture">
                 <pic:pic xmlns:pic="http://schemas.openxmlformats.org/drawingml/2006/picture">
                   <pic:nvPicPr>
-                    <pic:cNvPr id="0" name="Picture 3"/>
+                    <pic:cNvPr id="2" name="Picture 1">
+                      <a:extLst>
+                        <a:ext uri="{FF2B5EF4-FFF2-40B4-BE49-F238E27FC236}">
+                          <a16:creationId xmlns:a16="http://schemas.microsoft.com/office/drawing/2014/main" id="{C36C9EE1-C344-DF61-E118-00EEFC8C0E80}"/>
+                        </a:ext>
+                      </a:extLst>
+                    </pic:cNvPr>
                     <pic:cNvPicPr>
-                      <a:picLocks noChangeAspect="1" noChangeArrowheads="1"/>
+                      <a:picLocks noChangeAspect="1"/>
                     </pic:cNvPicPr>
                   </pic:nvPicPr>
-                  <pic:blipFill rotWithShape="1">
-                    <a:blip r:embed="rId25" cstate="print">
-                      <a:extLst>
-                        <a:ext uri="{28A0092B-C50C-407E-A947-70E740481C1C}">
-                          <a14:useLocalDpi xmlns:a14="http://schemas.microsoft.com/office/drawing/2010/main" val="0"/>
-                        </a:ext>
-                      </a:extLst>
-                    </a:blip>
-                    <a:srcRect l="1892" t="3508" r="2960" b="2193"/>
+                  <pic:blipFill>
+                    <a:blip r:embed="rId25"/>
+                    <a:srcRect l="1150" t="1341" r="904" b="1341"/>
                     <a:stretch/>
                   </pic:blipFill>
-                  <pic:spPr bwMode="auto">
+                  <pic:spPr>
                     <a:xfrm>
                       <a:off x="0" y="0"/>
-                      <a:ext cx="2857500" cy="1638300"/>
+                      <a:ext cx="2729162" cy="1677316"/>
                     </a:xfrm>
                     <a:prstGeom prst="rect">
                       <a:avLst/>
                     </a:prstGeom>
-                    <a:noFill/>
-                    <a:ln>
-                      <a:noFill/>
-                    </a:ln>
-                    <a:extLst>
-                      <a:ext uri="{53640926-AAD7-44D8-BBD7-CCE9431645EC}">
-                        <a14:shadowObscured xmlns:a14="http://schemas.microsoft.com/office/drawing/2010/main"/>
-                      </a:ext>
-                    </a:extLst>
                   </pic:spPr>
                 </pic:pic>
               </a:graphicData>
@@ -6371,7 +6062,7 @@
           <w:lang w:val="en-IN"/>
         </w:rPr>
         <w:drawing>
-          <wp:inline distT="0" distB="0" distL="0" distR="0" wp14:anchorId="533ECB27" wp14:editId="537FA4FA">
+          <wp:inline distT="0" distB="0" distL="0" distR="0" wp14:anchorId="533ECB27" wp14:editId="2AB48F9D">
             <wp:extent cx="3130550" cy="2217420"/>
             <wp:effectExtent l="0" t="0" r="0" b="0"/>
             <wp:docPr id="1001334898" name="Picture 26"/>
@@ -6508,7 +6199,7 @@
           <w:lang w:val="en-IN"/>
         </w:rPr>
         <w:drawing>
-          <wp:inline distT="0" distB="0" distL="0" distR="0" wp14:anchorId="649F8C9C" wp14:editId="4F5D908F">
+          <wp:inline distT="0" distB="0" distL="0" distR="0" wp14:anchorId="649F8C9C" wp14:editId="4EDDB6A4">
             <wp:extent cx="3130550" cy="2118360"/>
             <wp:effectExtent l="0" t="0" r="0" b="0"/>
             <wp:docPr id="1904630911" name="Picture 28"/>
@@ -7151,20 +6842,11 @@
           <w:numId w:val="0"/>
         </w:numPr>
         <w:jc w:val="both"/>
-        <w:rPr>
-          <w:lang w:val="en-IN"/>
-        </w:rPr>
-      </w:pPr>
-      <w:r>
-        <w:rPr>
-          <w:lang w:val="en-IN"/>
-        </w:rPr>
-        <w:t>6</w:t>
-      </w:r>
-      <w:r>
-        <w:rPr>
-          <w:lang w:val="en-IN"/>
-        </w:rPr>
+      </w:pPr>
+      <w:r>
+        <w:t>H</w:t>
+      </w:r>
+      <w:r>
         <w:t>. Final Summary and Reset</w:t>
       </w:r>
     </w:p>
@@ -7685,13 +7367,7 @@
             <w:jc w:val="both"/>
           </w:pPr>
           <w:r>
-            <w:t>[</w:t>
-          </w:r>
-          <w:r>
-            <w:t>4</w:t>
-          </w:r>
-          <w:r>
-            <w:t xml:space="preserve">] </w:t>
+            <w:t xml:space="preserve">[4] </w:t>
           </w:r>
           <w:bookmarkStart w:id="3" w:name="four"/>
           <w:bookmarkEnd w:id="3"/>
@@ -7955,13 +7631,7 @@
             <w:jc w:val="both"/>
           </w:pPr>
           <w:r>
-            <w:t>[</w:t>
-          </w:r>
-          <w:r>
-            <w:t>9</w:t>
-          </w:r>
-          <w:r>
-            <w:t>]</w:t>
+            <w:t>[9]</w:t>
           </w:r>
           <w:bookmarkStart w:id="8" w:name="nine"/>
           <w:bookmarkEnd w:id="8"/>

</xml_diff>

<commit_message>
Making necessary changes as directed
</commit_message>
<xml_diff>
--- a/source/Samples/NeoCortexApiSample/Documentations/ML2425-01_Investigate_Image_Reconstruction_by_using_Classifiers_CodeWizards-Paper.docx
+++ b/source/Samples/NeoCortexApiSample/Documentations/ML2425-01_Investigate_Image_Reconstruction_by_using_Classifiers_CodeWizards-Paper.docx
@@ -26,7 +26,47 @@
           <w:szCs w:val="36"/>
           <w:lang w:val="en-IN"/>
         </w:rPr>
-        <w:t>Investigating Image Reconstruction using Hierarchical Temporal Memory and K-Nearest Neighbours Classifiers</w:t>
+        <w:t>Investigat</w:t>
+      </w:r>
+      <w:r>
+        <w:rPr>
+          <w:b/>
+          <w:bCs/>
+          <w:sz w:val="36"/>
+          <w:szCs w:val="36"/>
+          <w:lang w:val="en-IN"/>
+        </w:rPr>
+        <w:t>e</w:t>
+      </w:r>
+      <w:r>
+        <w:rPr>
+          <w:b/>
+          <w:bCs/>
+          <w:sz w:val="36"/>
+          <w:szCs w:val="36"/>
+          <w:lang w:val="en-IN"/>
+        </w:rPr>
+        <w:t xml:space="preserve"> Image Reconstruction </w:t>
+      </w:r>
+      <w:r>
+        <w:rPr>
+          <w:b/>
+          <w:bCs/>
+          <w:sz w:val="36"/>
+          <w:szCs w:val="36"/>
+          <w:lang w:val="en-IN"/>
+        </w:rPr>
+        <w:t xml:space="preserve">by </w:t>
+      </w:r>
+      <w:r>
+        <w:rPr>
+          <w:b/>
+          <w:bCs/>
+          <w:sz w:val="36"/>
+          <w:szCs w:val="36"/>
+          <w:lang w:val="en-IN"/>
+        </w:rPr>
+        <w:t>using Classifiers</w:t>
       </w:r>
     </w:p>
     <w:p>
@@ -83,7 +123,7 @@
           <w:szCs w:val="16"/>
           <w:lang w:val="en-IN"/>
         </w:rPr>
-        <w:t xml:space="preserve">Anoushka Piplai </w:t>
+        <w:t xml:space="preserve">      </w:t>
       </w:r>
       <w:r>
         <w:rPr>
@@ -92,7 +132,7 @@
           <w:szCs w:val="16"/>
           <w:lang w:val="en-IN"/>
         </w:rPr>
-        <w:t>(156</w:t>
+        <w:t xml:space="preserve">Anoushka Piplai                  </w:t>
       </w:r>
       <w:r>
         <w:rPr>
@@ -101,7 +141,7 @@
           <w:szCs w:val="16"/>
           <w:lang w:val="en-IN"/>
         </w:rPr>
-        <w:t>6664)</w:t>
+        <w:t xml:space="preserve"> </w:t>
       </w:r>
       <w:r>
         <w:rPr>
@@ -110,7 +150,7 @@
           <w:szCs w:val="16"/>
           <w:lang w:val="en-IN"/>
         </w:rPr>
-        <w:t xml:space="preserve">                 </w:t>
+        <w:t xml:space="preserve">              </w:t>
       </w:r>
       <w:r>
         <w:rPr>
@@ -119,7 +159,7 @@
           <w:szCs w:val="16"/>
           <w:lang w:val="en-IN"/>
         </w:rPr>
-        <w:t xml:space="preserve"> </w:t>
+        <w:t xml:space="preserve">Avradip Mazumdar                    </w:t>
       </w:r>
       <w:r>
         <w:rPr>
@@ -128,7 +168,7 @@
           <w:szCs w:val="16"/>
           <w:lang w:val="en-IN"/>
         </w:rPr>
-        <w:t>Avradip Mazumdar</w:t>
+        <w:t xml:space="preserve">                    </w:t>
       </w:r>
       <w:r>
         <w:rPr>
@@ -137,52 +177,7 @@
           <w:szCs w:val="16"/>
           <w:lang w:val="en-IN"/>
         </w:rPr>
-        <w:t xml:space="preserve"> </w:t>
-      </w:r>
-      <w:r>
-        <w:rPr>
-          <w:i/>
-          <w:sz w:val="16"/>
-          <w:szCs w:val="16"/>
-          <w:lang w:val="en-IN"/>
-        </w:rPr>
-        <w:t>(1566651)</w:t>
-      </w:r>
-      <w:r>
-        <w:rPr>
-          <w:i/>
-          <w:sz w:val="16"/>
-          <w:szCs w:val="16"/>
-          <w:lang w:val="en-IN"/>
-        </w:rPr>
-        <w:t xml:space="preserve">                    Raka Sarkar</w:t>
-      </w:r>
-      <w:r>
-        <w:rPr>
-          <w:i/>
-          <w:sz w:val="16"/>
-          <w:szCs w:val="16"/>
-          <w:lang w:val="en-IN"/>
-        </w:rPr>
-        <w:t xml:space="preserve"> </w:t>
-      </w:r>
-      <w:r>
-        <w:rPr>
-          <w:i/>
-          <w:sz w:val="16"/>
-          <w:szCs w:val="16"/>
-          <w:lang w:val="en-IN"/>
-        </w:rPr>
-        <w:t>(1567153)</w:t>
-      </w:r>
-      <w:r>
-        <w:rPr>
-          <w:i/>
-          <w:sz w:val="16"/>
-          <w:szCs w:val="16"/>
-          <w:lang w:val="en-IN"/>
-        </w:rPr>
-        <w:t xml:space="preserve">            </w:t>
+        <w:t xml:space="preserve">Raka Sarkar            </w:t>
       </w:r>
       <w:r>
         <w:rPr>
@@ -203,7 +198,6 @@
         <w:tab/>
         <w:t xml:space="preserve">      </w:t>
       </w:r>
-      <w:proofErr w:type="spellStart"/>
       <w:r>
         <w:rPr>
           <w:i/>
@@ -211,9 +205,8 @@
           <w:szCs w:val="16"/>
           <w:lang w:val="en-IN"/>
         </w:rPr>
-        <w:t>Somava</w:t>
-      </w:r>
-      <w:proofErr w:type="spellEnd"/>
+        <w:t xml:space="preserve">                          </w:t>
+      </w:r>
       <w:r>
         <w:rPr>
           <w:i/>
@@ -221,7 +214,7 @@
           <w:szCs w:val="16"/>
           <w:lang w:val="en-IN"/>
         </w:rPr>
-        <w:t xml:space="preserve"> Ganguly</w:t>
+        <w:t>Somava Ganguly</w:t>
       </w:r>
       <w:r>
         <w:rPr>
@@ -230,25 +223,7 @@
           <w:szCs w:val="16"/>
           <w:lang w:val="en-IN"/>
         </w:rPr>
-        <w:t xml:space="preserve"> </w:t>
-      </w:r>
-      <w:r>
-        <w:rPr>
-          <w:i/>
-          <w:sz w:val="16"/>
-          <w:szCs w:val="16"/>
-          <w:lang w:val="en-IN"/>
-        </w:rPr>
-        <w:t>(1566916)</w:t>
-      </w:r>
-      <w:r>
-        <w:rPr>
-          <w:i/>
-          <w:sz w:val="16"/>
-          <w:szCs w:val="16"/>
-          <w:lang w:val="en-IN"/>
-        </w:rPr>
-        <w:t xml:space="preserve">  </w:t>
+        <w:t xml:space="preserve">   </w:t>
       </w:r>
     </w:p>
     <w:p>
@@ -883,19 +858,11 @@
           <w:lang w:val="en-IN"/>
         </w:rPr>
       </w:pPr>
-      <w:proofErr w:type="spellStart"/>
-      <w:r>
-        <w:rPr>
-          <w:lang w:val="en-IN"/>
-        </w:rPr>
-        <w:t>ImageReconstructor</w:t>
-      </w:r>
-      <w:proofErr w:type="spellEnd"/>
-      <w:r>
-        <w:rPr>
-          <w:lang w:val="en-IN"/>
-        </w:rPr>
-        <w:t>, which translates predicted SDRs back into image form.</w:t>
+      <w:r>
+        <w:rPr>
+          <w:lang w:val="en-IN"/>
+        </w:rPr>
+        <w:t>ImageReconstructor, which translates predicted SDRs back into image form.</w:t>
       </w:r>
     </w:p>
     <w:p>
@@ -996,50 +963,36 @@
         <w:rPr>
           <w:lang w:val="en-IN"/>
         </w:rPr>
-        <w:t xml:space="preserve">]. By </w:t>
-      </w:r>
-      <w:proofErr w:type="spellStart"/>
-      <w:r>
-        <w:rPr>
-          <w:lang w:val="en-IN"/>
-        </w:rPr>
-        <w:t>analyzing</w:t>
-      </w:r>
-      <w:proofErr w:type="spellEnd"/>
-      <w:r>
-        <w:rPr>
-          <w:lang w:val="en-IN"/>
-        </w:rPr>
-        <w:t xml:space="preserve"> the reconstruction quality of both classifiers, this research contributes to a deeper understanding of SDR-based learning systems in image recognition tasks.</w:t>
-      </w:r>
-    </w:p>
-    <w:p>
-      <w:pPr>
-        <w:jc w:val="both"/>
-        <w:rPr>
-          <w:lang w:val="en-IN"/>
-        </w:rPr>
-      </w:pPr>
-    </w:p>
-    <w:p>
-      <w:pPr>
-        <w:jc w:val="both"/>
-        <w:rPr>
-          <w:lang w:val="en-IN"/>
-        </w:rPr>
-      </w:pPr>
-      <w:r>
-        <w:rPr>
-          <w:lang w:val="en-IN"/>
-        </w:rPr>
-        <w:t xml:space="preserve">Advancements in biologically inspired computing and sparse encoding techniques have led to improved methodologies for processing visual data in AI systems. The findings of this study aim to provide insights into the potential advantages of </w:t>
+        <w:t>]. By analyzing the reconstruction quality of both classifiers, this research contributes to a deeper understanding of SDR-based learning systems in image recognition tasks.</w:t>
+      </w:r>
+    </w:p>
+    <w:p>
+      <w:pPr>
+        <w:jc w:val="both"/>
+        <w:rPr>
+          <w:lang w:val="en-IN"/>
+        </w:rPr>
+      </w:pPr>
+    </w:p>
+    <w:p>
+      <w:pPr>
+        <w:jc w:val="both"/>
+        <w:rPr>
+          <w:lang w:val="en-IN"/>
+        </w:rPr>
+      </w:pPr>
+      <w:r>
+        <w:rPr>
+          <w:lang w:val="en-IN"/>
+        </w:rPr>
+        <w:t xml:space="preserve">Advancements in biologically inspired computing and sparse encoding techniques have led to improved methodologies for processing visual data in AI systems. The findings of this study aim to provide insights into the potential advantages of SDR-based classification models, particularly in applications where robustness and interpretability are essential, such as </w:t>
       </w:r>
       <w:r>
         <w:rPr>
           <w:lang w:val="en-IN"/>
         </w:rPr>
         <w:lastRenderedPageBreak/>
-        <w:t>SDR-based classification models, particularly in applications where robustness and interpretability are essential, such as medical imaging, automated surveillance, and autonomous systems [</w:t>
+        <w:t>medical imaging, automated surveillance, and autonomous systems [</w:t>
       </w:r>
       <w:hyperlink w:anchor="five" w:history="1">
         <w:r>
@@ -1478,13 +1431,7 @@
         <w:rPr>
           <w:lang w:val="en-IN"/>
         </w:rPr>
-        <w:t xml:space="preserve">: This method activates specific columns based on the input image’s pattern, turning on certain neurons (cells) in the </w:t>
-      </w:r>
-      <w:r>
-        <w:rPr>
-          <w:lang w:val="en-IN"/>
-        </w:rPr>
-        <w:t xml:space="preserve">pool. These active columns form the SDR, which is used for pattern recognition tasks. The </w:t>
+        <w:t xml:space="preserve">: This method activates specific columns based on the input image’s pattern, turning on certain neurons (cells) in the pool. These active columns form the SDR, which is used for pattern recognition tasks. The </w:t>
       </w:r>
       <w:r>
         <w:rPr>
@@ -1510,7 +1457,13 @@
         <w:rPr>
           <w:lang w:val="en-IN"/>
         </w:rPr>
-        <w:t>, transforming the input image into a compact and efficient binary representation</w:t>
+        <w:t xml:space="preserve">, </w:t>
+      </w:r>
+      <w:r>
+        <w:rPr>
+          <w:lang w:val="en-IN"/>
+        </w:rPr>
+        <w:t>transforming the input image into a compact and efficient binary representation</w:t>
       </w:r>
       <w:r>
         <w:rPr>
@@ -1895,12 +1848,25 @@
     </w:p>
     <w:p>
       <w:pPr>
-        <w:ind w:left="360"/>
-        <w:jc w:val="both"/>
-        <w:rPr>
-          <w:lang w:val="en-IN"/>
-        </w:rPr>
-      </w:pPr>
+        <w:pStyle w:val="Heading1"/>
+        <w:numPr>
+          <w:ilvl w:val="0"/>
+          <w:numId w:val="0"/>
+        </w:numPr>
+        <w:rPr>
+          <w:sz w:val="16"/>
+          <w:szCs w:val="16"/>
+          <w:lang w:val="en-IN"/>
+        </w:rPr>
+      </w:pPr>
+      <w:r>
+        <w:rPr>
+          <w:sz w:val="16"/>
+          <w:szCs w:val="16"/>
+          <w:lang w:val="en-IN"/>
+        </w:rPr>
+        <w:t>Table 1: Values of HTM Parameters</w:t>
+      </w:r>
     </w:p>
     <w:tbl>
       <w:tblPr>
@@ -2093,17 +2059,9 @@
                 <w:szCs w:val="18"/>
                 <w:lang w:val="en-IN"/>
               </w:rPr>
-              <w:t>int[</w:t>
+              <w:t>int[]{</w:t>
             </w:r>
             <w:proofErr w:type="gramEnd"/>
-            <w:r>
-              <w:rPr>
-                <w:sz w:val="18"/>
-                <w:szCs w:val="18"/>
-                <w:lang w:val="en-IN"/>
-              </w:rPr>
-              <w:t>]{</w:t>
-            </w:r>
             <w:r>
               <w:rPr>
                 <w:sz w:val="18"/>
@@ -2270,8 +2228,36 @@
                 <w:szCs w:val="18"/>
                 <w:lang w:val="en-IN"/>
               </w:rPr>
-              <w:t>] { 64, 64 }</w:t>
+              <w:t xml:space="preserve">] </w:t>
             </w:r>
+            <w:proofErr w:type="gramStart"/>
+            <w:r>
+              <w:rPr>
+                <w:sz w:val="18"/>
+                <w:szCs w:val="18"/>
+                <w:lang w:val="en-IN"/>
+              </w:rPr>
+              <w:t>{ 64</w:t>
+            </w:r>
+            <w:proofErr w:type="gramEnd"/>
+            <w:r>
+              <w:rPr>
+                <w:sz w:val="18"/>
+                <w:szCs w:val="18"/>
+                <w:lang w:val="en-IN"/>
+              </w:rPr>
+              <w:t xml:space="preserve">, </w:t>
+            </w:r>
+            <w:proofErr w:type="gramStart"/>
+            <w:r>
+              <w:rPr>
+                <w:sz w:val="18"/>
+                <w:szCs w:val="18"/>
+                <w:lang w:val="en-IN"/>
+              </w:rPr>
+              <w:t>64 }</w:t>
+            </w:r>
+            <w:proofErr w:type="gramEnd"/>
           </w:p>
         </w:tc>
       </w:tr>
@@ -2495,44 +2481,6 @@
           <w:ilvl w:val="0"/>
           <w:numId w:val="0"/>
         </w:numPr>
-        <w:rPr>
-          <w:sz w:val="16"/>
-          <w:szCs w:val="16"/>
-          <w:lang w:val="en-IN"/>
-        </w:rPr>
-      </w:pPr>
-      <w:r>
-        <w:rPr>
-          <w:sz w:val="16"/>
-          <w:szCs w:val="16"/>
-          <w:lang w:val="en-IN"/>
-        </w:rPr>
-        <w:t>Table 1</w:t>
-      </w:r>
-      <w:r>
-        <w:rPr>
-          <w:sz w:val="16"/>
-          <w:szCs w:val="16"/>
-          <w:lang w:val="en-IN"/>
-        </w:rPr>
-        <w:t xml:space="preserve">: </w:t>
-      </w:r>
-      <w:r>
-        <w:rPr>
-          <w:sz w:val="16"/>
-          <w:szCs w:val="16"/>
-          <w:lang w:val="en-IN"/>
-        </w:rPr>
-        <w:t>Values of HTM Parameters</w:t>
-      </w:r>
-    </w:p>
-    <w:p>
-      <w:pPr>
-        <w:pStyle w:val="Heading1"/>
-        <w:numPr>
-          <w:ilvl w:val="0"/>
-          <w:numId w:val="0"/>
-        </w:numPr>
         <w:jc w:val="both"/>
       </w:pPr>
       <w:r>
@@ -2592,45 +2540,29 @@
           <w:rFonts w:eastAsia="Times New Roman"/>
           <w:lang w:val="en-IN"/>
         </w:rPr>
-        <w:t xml:space="preserve">The system processes training images by converting them into binary format and transforming them into SDRs. </w:t>
+        <w:t xml:space="preserve">The system processes training images by converting them into binary format and transforming them into SDRs. The HTM classifier learns by adjusting synaptic </w:t>
       </w:r>
       <w:r>
         <w:rPr>
           <w:rFonts w:eastAsia="Times New Roman"/>
           <w:lang w:val="en-IN"/>
         </w:rPr>
+        <w:t>permanence</w:t>
+      </w:r>
+      <w:r>
+        <w:rPr>
+          <w:rFonts w:eastAsia="Times New Roman"/>
+          <w:lang w:val="en-IN"/>
+        </w:rPr>
+        <w:t xml:space="preserve"> to recognize spatial patterns, while the KNN classifier stores SDR representations and associates them with labels for </w:t>
+      </w:r>
+      <w:r>
+        <w:rPr>
+          <w:rFonts w:eastAsia="Times New Roman"/>
+          <w:lang w:val="en-IN"/>
+        </w:rPr>
         <w:lastRenderedPageBreak/>
-        <w:t xml:space="preserve">The HTM classifier learns by adjusting synaptic </w:t>
-      </w:r>
-      <w:r>
-        <w:rPr>
-          <w:rFonts w:eastAsia="Times New Roman"/>
-          <w:lang w:val="en-IN"/>
-        </w:rPr>
-        <w:t>permanence</w:t>
-      </w:r>
-      <w:r>
-        <w:rPr>
-          <w:rFonts w:eastAsia="Times New Roman"/>
-          <w:lang w:val="en-IN"/>
-        </w:rPr>
-        <w:t xml:space="preserve"> to recognize spatial patterns, while the KNN classifier stores SDR representations and associates them with labels for nearest-</w:t>
-      </w:r>
-      <w:proofErr w:type="spellStart"/>
-      <w:r>
-        <w:rPr>
-          <w:rFonts w:eastAsia="Times New Roman"/>
-          <w:lang w:val="en-IN"/>
-        </w:rPr>
-        <w:t>neighbor</w:t>
-      </w:r>
-      <w:proofErr w:type="spellEnd"/>
-      <w:r>
-        <w:rPr>
-          <w:rFonts w:eastAsia="Times New Roman"/>
-          <w:lang w:val="en-IN"/>
-        </w:rPr>
-        <w:t xml:space="preserve"> classification. The system logs the trained image names and records training time for performance evaluation</w:t>
+        <w:t>nearest-neighbor classification. The system logs the trained image names and records training time for performance evaluation</w:t>
       </w:r>
       <w:r>
         <w:rPr>
@@ -3181,35 +3113,35 @@
           <w:rFonts w:eastAsia="Times New Roman"/>
           <w:lang w:val="en-IN"/>
         </w:rPr>
-        <w:t xml:space="preserve">, on the other hand, measures bitwise differences between the original and reconstructed </w:t>
+        <w:t>, on the other hand, measures bitwise differences between the original and reconstructed images</w:t>
       </w:r>
       <w:r>
         <w:rPr>
           <w:rFonts w:eastAsia="Times New Roman"/>
           <w:lang w:val="en-IN"/>
         </w:rPr>
-        <w:t>images</w:t>
+        <w:t xml:space="preserve"> as shown in Figure </w:t>
       </w:r>
       <w:r>
         <w:rPr>
           <w:rFonts w:eastAsia="Times New Roman"/>
           <w:lang w:val="en-IN"/>
         </w:rPr>
-        <w:t xml:space="preserve"> as shown in Figure </w:t>
+        <w:t>5</w:t>
       </w:r>
       <w:r>
         <w:rPr>
           <w:rFonts w:eastAsia="Times New Roman"/>
           <w:lang w:val="en-IN"/>
         </w:rPr>
-        <w:t>5</w:t>
+        <w:t xml:space="preserve">. This metric provides insight into structural deviations and the level of distortion introduced during the reconstruction process. Both similarity </w:t>
       </w:r>
       <w:r>
         <w:rPr>
           <w:rFonts w:eastAsia="Times New Roman"/>
           <w:lang w:val="en-IN"/>
         </w:rPr>
-        <w:t>. This metric provides insight into structural deviations and the level of distortion introduced during the reconstruction process. Both similarity measures are recorded and stored for further performance evaluation and analysis</w:t>
+        <w:t>measures are recorded and stored for further performance evaluation and analysis</w:t>
       </w:r>
       <w:r>
         <w:rPr>
@@ -3688,23 +3620,7 @@
           <w:rFonts w:eastAsia="Times New Roman"/>
           <w:lang w:val="en-IN"/>
         </w:rPr>
-        <w:t xml:space="preserve">The Jaccard Similarity Graph presents a side-by-side comparison of the accuracy scores of HTM and KNN classifiers for each test image. This allows for an easy assessment of how well each classifier preserves image structures. Additionally, a Hamming Distance Similarity Plot is created using </w:t>
-      </w:r>
-      <w:proofErr w:type="spellStart"/>
-      <w:r>
-        <w:rPr>
-          <w:rFonts w:eastAsia="Times New Roman"/>
-          <w:lang w:val="en-IN"/>
-        </w:rPr>
-        <w:t>ScottPlot</w:t>
-      </w:r>
-      <w:proofErr w:type="spellEnd"/>
-      <w:r>
-        <w:rPr>
-          <w:rFonts w:eastAsia="Times New Roman"/>
-          <w:lang w:val="en-IN"/>
-        </w:rPr>
-        <w:t>, illustrating the variation in similarity scores across different test images. These plots visually highlight the strengths and weaknesses of each classifier, making it easier to interpret their effectiveness in reconstructing images. The visualizations are saved as images for reference and further analysis</w:t>
+        <w:t>The Jaccard Similarity Graph presents a side-by-side comparison of the accuracy scores of HTM and KNN classifiers for each test image. This allows for an easy assessment of how well each classifier preserves image structures. Additionally, a Hamming Distance Similarity Plot is created using ScottPlot, illustrating the variation in similarity scores across different test images. These plots visually highlight the strengths and weaknesses of each classifier, making it easier to interpret their effectiveness in reconstructing images. The visualizations are saved as images for reference and further analysis</w:t>
       </w:r>
       <w:r>
         <w:rPr>
@@ -3834,7 +3750,7 @@
           <w:rFonts w:eastAsia="Times New Roman"/>
           <w:lang w:val="en-IN"/>
         </w:rPr>
-        <w:t xml:space="preserve">After computing similarity scores and generating visualizations, the system evaluates the overall performance </w:t>
+        <w:t xml:space="preserve">After computing similarity scores and generating visualizations, the system evaluates the overall performance of HTM and KNN classifiers. It determines how often one classifier outperforms the other based on internal similarity metrics. By analyzing the results, the system identifies which </w:t>
       </w:r>
       <w:r>
         <w:rPr>
@@ -3842,23 +3758,7 @@
           <w:lang w:val="en-IN"/>
         </w:rPr>
         <w:lastRenderedPageBreak/>
-        <w:t xml:space="preserve">of HTM and KNN classifiers. It determines how often one classifier outperforms the other based on internal similarity metrics. By </w:t>
-      </w:r>
-      <w:proofErr w:type="spellStart"/>
-      <w:r>
-        <w:rPr>
-          <w:rFonts w:eastAsia="Times New Roman"/>
-          <w:lang w:val="en-IN"/>
-        </w:rPr>
-        <w:t>analyzing</w:t>
-      </w:r>
-      <w:proofErr w:type="spellEnd"/>
-      <w:r>
-        <w:rPr>
-          <w:rFonts w:eastAsia="Times New Roman"/>
-          <w:lang w:val="en-IN"/>
-        </w:rPr>
-        <w:t xml:space="preserve"> the results, the system identifies which classifier is more reliable in different scenarios. Once the evaluation is complete, the classifiers are reset, preparing them for future experiments</w:t>
+        <w:t>classifier is more reliable in different scenarios. Once the evaluation is complete, the classifiers are reset, preparing them for future experiments</w:t>
       </w:r>
       <w:r>
         <w:rPr>
@@ -3937,15 +3837,7 @@
         <w:t>s</w:t>
       </w:r>
       <w:r>
-        <w:t xml:space="preserve"> a fundamental role in preparing images for classification. The binarization algorithm, implemented in the </w:t>
-      </w:r>
-      <w:proofErr w:type="spellStart"/>
-      <w:r>
-        <w:t>binarizeImage</w:t>
-      </w:r>
-      <w:proofErr w:type="spellEnd"/>
-      <w:r>
-        <w:t xml:space="preserve"> function, processe</w:t>
+        <w:t xml:space="preserve"> a fundamental role in preparing images for classification. The binarization algorithm, implemented in the binarizeImage function, processe</w:t>
       </w:r>
       <w:r>
         <w:t>s</w:t>
@@ -3980,13 +3872,8 @@
       <w:r>
         <w:t xml:space="preserve"> </w:t>
       </w:r>
-      <w:proofErr w:type="spellStart"/>
-      <w:r>
-        <w:t>BinarizeImages</w:t>
-      </w:r>
-      <w:proofErr w:type="spellEnd"/>
-      <w:r>
-        <w:t xml:space="preserve"> function, which appli</w:t>
+      <w:r>
+        <w:t>BinarizeImages function, which appli</w:t>
       </w:r>
       <w:r>
         <w:t>es</w:t>
@@ -4013,13 +3900,8 @@
         <w:t xml:space="preserve"> then stored in a designated folder</w:t>
       </w:r>
       <w:r>
-        <w:t xml:space="preserve"> named </w:t>
-      </w:r>
-      <w:proofErr w:type="spellStart"/>
-      <w:r>
-        <w:t>BiarizedImages</w:t>
-      </w:r>
-      <w:proofErr w:type="spellEnd"/>
+        <w:t xml:space="preserve"> named BiarizedImages</w:t>
+      </w:r>
       <w:r>
         <w:t xml:space="preserve">, maintaining a mapping between actual images and their binarized versions for accurate reconstruction. The success of this step </w:t>
       </w:r>
@@ -4271,7 +4153,10 @@
         <w:t>, t</w:t>
       </w:r>
       <w:r>
-        <w:t xml:space="preserve">hese binarized images are then encoded into sparse distributed representations (SDRs) by feeding them into the Spatial Pooler. </w:t>
+        <w:t xml:space="preserve">hese binarized images are then encoded into sparse distributed representations </w:t>
+      </w:r>
+      <w:r>
+        <w:t xml:space="preserve">(SDRs) by feeding them into the Spatial Pooler. </w:t>
       </w:r>
       <w:r>
         <w:t xml:space="preserve">As mentioned </w:t>
@@ -4333,7 +4218,7 @@
           <w:lang w:val="en-IN"/>
         </w:rPr>
         <w:drawing>
-          <wp:inline distT="0" distB="0" distL="0" distR="0" wp14:anchorId="69C9EEA4" wp14:editId="6BF6524C">
+          <wp:inline distT="0" distB="0" distL="0" distR="0" wp14:anchorId="69C9EEA4" wp14:editId="682AC011">
             <wp:extent cx="3066460" cy="748025"/>
             <wp:effectExtent l="0" t="0" r="635" b="0"/>
             <wp:docPr id="478632165" name="Picture 9"/>
@@ -4622,19 +4507,11 @@
         </w:rPr>
         <w:t xml:space="preserve"> </w:t>
       </w:r>
-      <w:proofErr w:type="spellStart"/>
-      <w:r>
-        <w:rPr>
-          <w:lang w:val="en-IN"/>
-        </w:rPr>
-        <w:t>ms</w:t>
-      </w:r>
-      <w:proofErr w:type="spellEnd"/>
-      <w:r>
-        <w:rPr>
-          <w:lang w:val="en-IN"/>
-        </w:rPr>
-        <w:t>.</w:t>
+      <w:r>
+        <w:rPr>
+          <w:lang w:val="en-IN"/>
+        </w:rPr>
+        <w:t>ms.</w:t>
       </w:r>
     </w:p>
     <w:p>
@@ -4849,14 +4726,7 @@
         <w:rPr>
           <w:lang w:val="en-IN"/>
         </w:rPr>
-        <w:t xml:space="preserve"> images. Both HTM </w:t>
-      </w:r>
-      <w:r>
-        <w:rPr>
-          <w:lang w:val="en-IN"/>
-        </w:rPr>
-        <w:lastRenderedPageBreak/>
-        <w:t>and KNN classifiers were able to make predictions and reconstruct</w:t>
+        <w:t xml:space="preserve"> images. Both HTM and KNN classifiers were able to make predictions and reconstruct</w:t>
       </w:r>
       <w:r>
         <w:rPr>
@@ -4908,35 +4778,14 @@
         <w:rPr>
           <w:lang w:val="en-IN"/>
         </w:rPr>
-        <w:t xml:space="preserve">The images reconstructed by the HTM classifier, as shown in Figure 10, are stored in a folder named </w:t>
-      </w:r>
-      <w:proofErr w:type="spellStart"/>
-      <w:r>
-        <w:rPr>
-          <w:lang w:val="en-IN"/>
-        </w:rPr>
-        <w:t>ReconstructedHTM</w:t>
-      </w:r>
-      <w:proofErr w:type="spellEnd"/>
-      <w:r>
-        <w:rPr>
-          <w:lang w:val="en-IN"/>
-        </w:rPr>
-        <w:t xml:space="preserve">. Similarly, the images reconstructed by the KNN classifier, as shown in Figure 11, are stored in the </w:t>
-      </w:r>
-      <w:proofErr w:type="spellStart"/>
-      <w:r>
-        <w:rPr>
-          <w:lang w:val="en-IN"/>
-        </w:rPr>
-        <w:t>ReconstructedKNN</w:t>
-      </w:r>
-      <w:proofErr w:type="spellEnd"/>
-      <w:r>
-        <w:rPr>
-          <w:lang w:val="en-IN"/>
-        </w:rPr>
-        <w:t xml:space="preserve"> folder.</w:t>
+        <w:t xml:space="preserve">The images reconstructed by the HTM classifier, </w:t>
+      </w:r>
+      <w:r>
+        <w:rPr>
+          <w:lang w:val="en-IN"/>
+        </w:rPr>
+        <w:lastRenderedPageBreak/>
+        <w:t>as shown in Figure 10, are stored in a folder named ReconstructedHTM. Similarly, the images reconstructed by the KNN classifier, as shown in Figure 11, are stored in the ReconstructedKNN folder.</w:t>
       </w:r>
     </w:p>
     <w:p>
@@ -5396,16 +5245,8 @@
         <w:rPr>
           <w:lang w:val="en-IN"/>
         </w:rPr>
-        <w:t xml:space="preserve"> </w:t>
-      </w:r>
-      <w:proofErr w:type="spellStart"/>
-      <w:r>
-        <w:rPr>
-          <w:lang w:val="en-IN"/>
-        </w:rPr>
-        <w:t>ms</w:t>
-      </w:r>
-      <w:proofErr w:type="spellEnd"/>
+        <w:t xml:space="preserve"> ms</w:t>
+      </w:r>
       <w:r>
         <w:rPr>
           <w:lang w:val="en-IN"/>
@@ -5951,92 +5792,98 @@
         <w:rPr>
           <w:lang w:val="en-IN"/>
         </w:rPr>
+        <w:t xml:space="preserve">Additionally, Scott Plots were generated for both </w:t>
+      </w:r>
+      <w:r>
+        <w:rPr>
+          <w:lang w:val="en-IN"/>
+        </w:rPr>
+        <w:t>HTM</w:t>
+      </w:r>
+      <w:r>
+        <w:rPr>
+          <w:lang w:val="en-IN"/>
+        </w:rPr>
+        <w:t xml:space="preserve"> (</w:t>
+      </w:r>
+      <w:r>
+        <w:rPr>
+          <w:lang w:val="en-IN"/>
+        </w:rPr>
+        <w:t>as shown in Figure 1</w:t>
+      </w:r>
+      <w:r>
+        <w:rPr>
+          <w:lang w:val="en-IN"/>
+        </w:rPr>
+        <w:t>5</w:t>
+      </w:r>
+      <w:r>
+        <w:rPr>
+          <w:lang w:val="en-IN"/>
+        </w:rPr>
+        <w:t>)</w:t>
+      </w:r>
+      <w:r>
+        <w:rPr>
+          <w:lang w:val="en-IN"/>
+        </w:rPr>
+        <w:t xml:space="preserve"> and KNN </w:t>
+      </w:r>
+      <w:r>
+        <w:rPr>
+          <w:lang w:val="en-IN"/>
+        </w:rPr>
+        <w:t>similarity</w:t>
+      </w:r>
+      <w:r>
+        <w:rPr>
+          <w:lang w:val="en-IN"/>
+        </w:rPr>
+        <w:t xml:space="preserve"> (</w:t>
+      </w:r>
+      <w:r>
+        <w:rPr>
+          <w:lang w:val="en-IN"/>
+        </w:rPr>
+        <w:t>as shown in Figure 1</w:t>
+      </w:r>
+      <w:r>
+        <w:rPr>
+          <w:lang w:val="en-IN"/>
+        </w:rPr>
+        <w:t>6</w:t>
+      </w:r>
+      <w:r>
+        <w:rPr>
+          <w:lang w:val="en-IN"/>
+        </w:rPr>
+        <w:t>)</w:t>
+      </w:r>
+      <w:r>
+        <w:rPr>
+          <w:lang w:val="en-IN"/>
+        </w:rPr>
+        <w:t xml:space="preserve"> results </w:t>
+      </w:r>
+      <w:r>
+        <w:rPr>
+          <w:lang w:val="en-IN"/>
+        </w:rPr>
+        <w:t xml:space="preserve">using Hamming Distance </w:t>
+      </w:r>
+      <w:r>
+        <w:rPr>
+          <w:lang w:val="en-IN"/>
+        </w:rPr>
+        <w:t xml:space="preserve">to further highlight the reconstruction similarity distribution. These plots were saved </w:t>
+      </w:r>
+      <w:r>
+        <w:rPr>
+          <w:lang w:val="en-IN"/>
+        </w:rPr>
         <w:lastRenderedPageBreak/>
-        <w:t xml:space="preserve">Additionally, Scott Plots were generated for both </w:t>
-      </w:r>
-      <w:r>
-        <w:rPr>
-          <w:lang w:val="en-IN"/>
-        </w:rPr>
-        <w:t>HTM</w:t>
-      </w:r>
-      <w:r>
-        <w:rPr>
-          <w:lang w:val="en-IN"/>
-        </w:rPr>
-        <w:t xml:space="preserve"> (</w:t>
-      </w:r>
-      <w:r>
-        <w:rPr>
-          <w:lang w:val="en-IN"/>
-        </w:rPr>
-        <w:t>as shown in Figure 1</w:t>
-      </w:r>
-      <w:r>
-        <w:rPr>
-          <w:lang w:val="en-IN"/>
-        </w:rPr>
-        <w:t>5</w:t>
-      </w:r>
-      <w:r>
-        <w:rPr>
-          <w:lang w:val="en-IN"/>
-        </w:rPr>
-        <w:t>)</w:t>
-      </w:r>
-      <w:r>
-        <w:rPr>
-          <w:lang w:val="en-IN"/>
-        </w:rPr>
-        <w:t xml:space="preserve"> and KNN </w:t>
-      </w:r>
-      <w:r>
-        <w:rPr>
-          <w:lang w:val="en-IN"/>
-        </w:rPr>
-        <w:t>similarity</w:t>
-      </w:r>
-      <w:r>
-        <w:rPr>
-          <w:lang w:val="en-IN"/>
-        </w:rPr>
-        <w:t xml:space="preserve"> (</w:t>
-      </w:r>
-      <w:r>
-        <w:rPr>
-          <w:lang w:val="en-IN"/>
-        </w:rPr>
-        <w:t>as shown in Figure 1</w:t>
-      </w:r>
-      <w:r>
-        <w:rPr>
-          <w:lang w:val="en-IN"/>
-        </w:rPr>
-        <w:t>6</w:t>
-      </w:r>
-      <w:r>
-        <w:rPr>
-          <w:lang w:val="en-IN"/>
-        </w:rPr>
-        <w:t>)</w:t>
-      </w:r>
-      <w:r>
-        <w:rPr>
-          <w:lang w:val="en-IN"/>
-        </w:rPr>
-        <w:t xml:space="preserve"> results </w:t>
-      </w:r>
-      <w:r>
-        <w:rPr>
-          <w:lang w:val="en-IN"/>
-        </w:rPr>
-        <w:t xml:space="preserve">using Hamming Distance </w:t>
-      </w:r>
-      <w:r>
-        <w:rPr>
-          <w:lang w:val="en-IN"/>
-        </w:rPr>
-        <w:t>to further highlight the reconstruction similarity distribution. These plots were saved in their respective folders and can be used to assess the classifier's consistency in image reconstruction.</w:t>
+        <w:t>in their respective folders and can be used to assess the classifier's consistency in image reconstruction.</w:t>
       </w:r>
     </w:p>
     <w:p>
@@ -6062,7 +5909,7 @@
           <w:lang w:val="en-IN"/>
         </w:rPr>
         <w:drawing>
-          <wp:inline distT="0" distB="0" distL="0" distR="0" wp14:anchorId="533ECB27" wp14:editId="2AB48F9D">
+          <wp:inline distT="0" distB="0" distL="0" distR="0" wp14:anchorId="533ECB27" wp14:editId="0EA4ED28">
             <wp:extent cx="3130550" cy="2217420"/>
             <wp:effectExtent l="0" t="0" r="0" b="0"/>
             <wp:docPr id="1001334898" name="Picture 26"/>
@@ -6199,7 +6046,7 @@
           <w:lang w:val="en-IN"/>
         </w:rPr>
         <w:drawing>
-          <wp:inline distT="0" distB="0" distL="0" distR="0" wp14:anchorId="649F8C9C" wp14:editId="4EDDB6A4">
+          <wp:inline distT="0" distB="0" distL="0" distR="0" wp14:anchorId="649F8C9C" wp14:editId="3D76B906">
             <wp:extent cx="3130550" cy="2118360"/>
             <wp:effectExtent l="0" t="0" r="0" b="0"/>
             <wp:docPr id="1904630911" name="Picture 28"/>
@@ -7150,7 +6997,7 @@
           <w:rFonts w:eastAsia="Times New Roman"/>
           <w:lang w:val="en-IN" w:eastAsia="en-IN"/>
         </w:rPr>
-        <w:t xml:space="preserve">istance metrics. The results indicated that both classifiers performed well in different scenarios, with HTM </w:t>
+        <w:t xml:space="preserve">istance metrics. The results indicated that both classifiers performed well in different scenarios, with HTM excelling in some cases and KNN in others. The overall performance summary highlighted instances where each </w:t>
       </w:r>
       <w:r>
         <w:rPr>
@@ -7158,7 +7005,7 @@
           <w:lang w:val="en-IN" w:eastAsia="en-IN"/>
         </w:rPr>
         <w:lastRenderedPageBreak/>
-        <w:t>excelling in some cases and KNN in others. The overall performance summary highlighted instances where each classifier was more effective, demonstrating the strengths and limitations of both approaches.</w:t>
+        <w:t>classifier was more effective, demonstrating the strengths and limitations of both approaches.</w:t>
       </w:r>
     </w:p>
     <w:p>
@@ -7232,21 +7079,12 @@
           <w:r>
             <w:t xml:space="preserve">] Ahmad, S., &amp; Hawkins, J. (2015). Properties of Sparse Distributed Representations and their Application to Hierarchical Temporal Memory. </w:t>
           </w:r>
-          <w:proofErr w:type="spellStart"/>
           <w:r>
             <w:rPr>
               <w:i/>
               <w:iCs/>
             </w:rPr>
-            <w:t>arXiv</w:t>
-          </w:r>
-          <w:proofErr w:type="spellEnd"/>
-          <w:r>
-            <w:rPr>
-              <w:i/>
-              <w:iCs/>
-            </w:rPr>
-            <w:t xml:space="preserve"> preprint arXiv:1503.07469</w:t>
+            <w:t>arXiv preprint arXiv:1503.07469</w:t>
           </w:r>
           <w:r>
             <w:t xml:space="preserve">. Available at: </w:t>
@@ -7269,27 +7107,15 @@
           </w:pPr>
           <w:r>
             <w:rPr>
-              <w:lang w:val="de-DE"/>
+              <w:lang w:val="en-IN"/>
             </w:rPr>
-            <w:t>[</w:t>
-          </w:r>
-          <w:r>
-            <w:rPr>
-              <w:lang w:val="de-DE"/>
-            </w:rPr>
-            <w:t>2</w:t>
-          </w:r>
-          <w:r>
-            <w:rPr>
-              <w:lang w:val="de-DE"/>
-            </w:rPr>
-            <w:t>]</w:t>
+            <w:t>[2]</w:t>
           </w:r>
           <w:bookmarkStart w:id="1" w:name="two"/>
           <w:bookmarkEnd w:id="1"/>
           <w:r>
             <w:rPr>
-              <w:lang w:val="de-DE"/>
+              <w:lang w:val="en-IN"/>
             </w:rPr>
             <w:t xml:space="preserve"> Balasubramaniam, J., Krishnaa, C. B. G., &amp; Zhu, F. (2015). </w:t>
           </w:r>
@@ -7338,14 +7164,7 @@
               <w:i/>
               <w:iCs/>
             </w:rPr>
-            <w:t xml:space="preserve">Frontiers in Computational </w:t>
-          </w:r>
-          <w:r>
-            <w:rPr>
-              <w:i/>
-              <w:iCs/>
-            </w:rPr>
-            <w:t>Neuroscience</w:t>
+            <w:t>Frontiers in Computational Neuroscience</w:t>
           </w:r>
           <w:r>
             <w:t xml:space="preserve">, 11, 111. Available at: </w:t>
@@ -7379,39 +7198,7 @@
               <w:i/>
               <w:iCs/>
             </w:rPr>
-            <w:t xml:space="preserve">Étude comparative de la distribution </w:t>
-          </w:r>
-          <w:proofErr w:type="spellStart"/>
-          <w:r>
-            <w:rPr>
-              <w:i/>
-              <w:iCs/>
-            </w:rPr>
-            <w:t>florale</w:t>
-          </w:r>
-          <w:proofErr w:type="spellEnd"/>
-          <w:r>
-            <w:rPr>
-              <w:i/>
-              <w:iCs/>
-            </w:rPr>
-            <w:t xml:space="preserve"> dans </w:t>
-          </w:r>
-          <w:proofErr w:type="spellStart"/>
-          <w:r>
-            <w:rPr>
-              <w:i/>
-              <w:iCs/>
-            </w:rPr>
-            <w:t>une</w:t>
-          </w:r>
-          <w:proofErr w:type="spellEnd"/>
-          <w:r>
-            <w:rPr>
-              <w:i/>
-              <w:iCs/>
-            </w:rPr>
-            <w:t xml:space="preserve"> portion des Alpes et des Jura</w:t>
+            <w:t>Étude comparative de la distribution florale dans une portion des Alpes et des Jura</w:t>
           </w:r>
           <w:r>
             <w:t xml:space="preserve">. </w:t>
@@ -7421,33 +7208,8 @@
               <w:i/>
               <w:iCs/>
             </w:rPr>
-            <w:t xml:space="preserve">Bulletin de la Société </w:t>
+            <w:t>Bulletin de la Société vaudoise des sciences naturelles</w:t>
           </w:r>
-          <w:proofErr w:type="spellStart"/>
-          <w:r>
-            <w:rPr>
-              <w:i/>
-              <w:iCs/>
-            </w:rPr>
-            <w:t>vaudoise</w:t>
-          </w:r>
-          <w:proofErr w:type="spellEnd"/>
-          <w:r>
-            <w:rPr>
-              <w:i/>
-              <w:iCs/>
-            </w:rPr>
-            <w:t xml:space="preserve"> des sciences </w:t>
-          </w:r>
-          <w:proofErr w:type="spellStart"/>
-          <w:r>
-            <w:rPr>
-              <w:i/>
-              <w:iCs/>
-            </w:rPr>
-            <w:t>naturelles</w:t>
-          </w:r>
-          <w:proofErr w:type="spellEnd"/>
           <w:r>
             <w:t xml:space="preserve">, 47, 241–272. Retrieved on March 29, 2025, from </w:t>
           </w:r>
@@ -7469,13 +7231,8 @@
           </w:r>
           <w:bookmarkStart w:id="4" w:name="five"/>
           <w:bookmarkEnd w:id="4"/>
-          <w:proofErr w:type="spellStart"/>
           <w:r>
-            <w:t>Olshausen</w:t>
-          </w:r>
-          <w:proofErr w:type="spellEnd"/>
-          <w:r>
-            <w:t>, B. A., &amp; Field, D. J. (1997). Sparse Coding with an Overcomplete Basis Set: A Strategy Employed by V</w:t>
+            <w:t>Olshausen, B. A., &amp; Field, D. J. (1997). Sparse Coding with an Overcomplete Basis Set: A Strategy Employed by V</w:t>
           </w:r>
           <w:proofErr w:type="gramStart"/>
           <w:r>
@@ -7597,15 +7354,7 @@
             <w:t xml:space="preserve"> </w:t>
           </w:r>
           <w:r>
-            <w:t xml:space="preserve">Yilmaz, E., &amp; Gunal, S. (2020). Evaluation of k-nearest </w:t>
-          </w:r>
-          <w:proofErr w:type="spellStart"/>
-          <w:r>
-            <w:t>neighbour</w:t>
-          </w:r>
-          <w:proofErr w:type="spellEnd"/>
-          <w:r>
-            <w:t xml:space="preserve"> classifier performance for heterogeneous data sets. </w:t>
+            <w:t xml:space="preserve">Yilmaz, E., &amp; Gunal, S. (2020). Evaluation of k-nearest neighbour classifier performance for heterogeneous data sets. </w:t>
           </w:r>
           <w:r>
             <w:rPr>
@@ -7639,15 +7388,7 @@
             <w:t xml:space="preserve"> </w:t>
           </w:r>
           <w:r>
-            <w:t xml:space="preserve">Yilmaz, E., Krishnaa, C. B. G., &amp; Zhu, F. (2020). Evaluation of k-nearest </w:t>
-          </w:r>
-          <w:proofErr w:type="spellStart"/>
-          <w:r>
-            <w:t>neighbour</w:t>
-          </w:r>
-          <w:proofErr w:type="spellEnd"/>
-          <w:r>
-            <w:t xml:space="preserve"> classifier performance for heterogeneous data sets using similarity measures. </w:t>
+            <w:t xml:space="preserve">Yilmaz, E., Krishnaa, C. B. G., &amp; Zhu, F. (2020). Evaluation of k-nearest neighbour classifier performance for heterogeneous data sets using similarity measures. </w:t>
           </w:r>
           <w:r>
             <w:rPr>

</xml_diff>

<commit_message>
Necessary changes in paper
</commit_message>
<xml_diff>
--- a/source/Samples/NeoCortexApiSample/Documentations/ML2425-01_Investigate_Image_Reconstruction_by_using_Classifiers_CodeWizards-Paper.docx
+++ b/source/Samples/NeoCortexApiSample/Documentations/ML2425-01_Investigate_Image_Reconstruction_by_using_Classifiers_CodeWizards-Paper.docx
@@ -150,7 +150,7 @@
           <w:szCs w:val="16"/>
           <w:lang w:val="en-IN"/>
         </w:rPr>
-        <w:t xml:space="preserve">              </w:t>
+        <w:t xml:space="preserve">           </w:t>
       </w:r>
       <w:r>
         <w:rPr>
@@ -159,6 +159,24 @@
           <w:szCs w:val="16"/>
           <w:lang w:val="en-IN"/>
         </w:rPr>
+        <w:t xml:space="preserve">     </w:t>
+      </w:r>
+      <w:r>
+        <w:rPr>
+          <w:i/>
+          <w:sz w:val="16"/>
+          <w:szCs w:val="16"/>
+          <w:lang w:val="en-IN"/>
+        </w:rPr>
+        <w:t xml:space="preserve">   </w:t>
+      </w:r>
+      <w:r>
+        <w:rPr>
+          <w:i/>
+          <w:sz w:val="16"/>
+          <w:szCs w:val="16"/>
+          <w:lang w:val="en-IN"/>
+        </w:rPr>
         <w:t xml:space="preserve">Avradip Mazumdar                    </w:t>
       </w:r>
       <w:r>
@@ -168,7 +186,16 @@
           <w:szCs w:val="16"/>
           <w:lang w:val="en-IN"/>
         </w:rPr>
-        <w:t xml:space="preserve">                    </w:t>
+        <w:t xml:space="preserve">                   </w:t>
+      </w:r>
+      <w:r>
+        <w:rPr>
+          <w:i/>
+          <w:sz w:val="16"/>
+          <w:szCs w:val="16"/>
+          <w:lang w:val="en-IN"/>
+        </w:rPr>
+        <w:t xml:space="preserve">  </w:t>
       </w:r>
       <w:r>
         <w:rPr>
@@ -205,8 +232,9 @@
           <w:szCs w:val="16"/>
           <w:lang w:val="en-IN"/>
         </w:rPr>
-        <w:t xml:space="preserve">                          </w:t>
-      </w:r>
+        <w:t xml:space="preserve">         </w:t>
+      </w:r>
+      <w:proofErr w:type="spellStart"/>
       <w:r>
         <w:rPr>
           <w:i/>
@@ -214,8 +242,9 @@
           <w:szCs w:val="16"/>
           <w:lang w:val="en-IN"/>
         </w:rPr>
-        <w:t>Somava Ganguly</w:t>
-      </w:r>
+        <w:t>Somava</w:t>
+      </w:r>
+      <w:proofErr w:type="spellEnd"/>
       <w:r>
         <w:rPr>
           <w:i/>
@@ -223,6 +252,15 @@
           <w:szCs w:val="16"/>
           <w:lang w:val="en-IN"/>
         </w:rPr>
+        <w:t xml:space="preserve"> Ganguly</w:t>
+      </w:r>
+      <w:r>
+        <w:rPr>
+          <w:i/>
+          <w:sz w:val="16"/>
+          <w:szCs w:val="16"/>
+          <w:lang w:val="en-IN"/>
+        </w:rPr>
         <w:t xml:space="preserve">   </w:t>
       </w:r>
     </w:p>
@@ -251,6 +289,14 @@
           <w:szCs w:val="16"/>
           <w:lang w:val="en-IN"/>
         </w:rPr>
+        <w:t xml:space="preserve">     </w:t>
+      </w:r>
+      <w:r>
+        <w:rPr>
+          <w:sz w:val="16"/>
+          <w:szCs w:val="16"/>
+          <w:lang w:val="en-IN"/>
+        </w:rPr>
         <w:t xml:space="preserve">      </w:t>
       </w:r>
       <w:r>
@@ -259,6 +305,14 @@
           <w:szCs w:val="16"/>
           <w:lang w:val="en-IN"/>
         </w:rPr>
+        <w:t xml:space="preserve"> </w:t>
+      </w:r>
+      <w:r>
+        <w:rPr>
+          <w:sz w:val="16"/>
+          <w:szCs w:val="16"/>
+          <w:lang w:val="en-IN"/>
+        </w:rPr>
         <w:t xml:space="preserve">avradip.mazumdar@stud.fra-uas.de  </w:t>
       </w:r>
       <w:r>
@@ -283,7 +337,23 @@
           <w:szCs w:val="16"/>
           <w:lang w:val="en-IN"/>
         </w:rPr>
-        <w:t xml:space="preserve">          </w:t>
+        <w:t xml:space="preserve">         </w:t>
+      </w:r>
+      <w:r>
+        <w:rPr>
+          <w:sz w:val="16"/>
+          <w:szCs w:val="16"/>
+          <w:lang w:val="en-IN"/>
+        </w:rPr>
+        <w:t xml:space="preserve">  </w:t>
+      </w:r>
+      <w:r>
+        <w:rPr>
+          <w:sz w:val="16"/>
+          <w:szCs w:val="16"/>
+          <w:lang w:val="en-IN"/>
+        </w:rPr>
+        <w:t xml:space="preserve"> </w:t>
       </w:r>
       <w:r>
         <w:rPr>
@@ -299,7 +369,7 @@
           <w:szCs w:val="16"/>
           <w:lang w:val="en-IN"/>
         </w:rPr>
-        <w:t xml:space="preserve">                    </w:t>
+        <w:t xml:space="preserve">            </w:t>
       </w:r>
       <w:r>
         <w:rPr>
@@ -407,6 +477,71 @@
         <w:spacing w:before="240" w:beforeAutospacing="0" w:after="240" w:afterAutospacing="0"/>
         <w:jc w:val="both"/>
         <w:rPr>
+          <w:i/>
+          <w:iCs/>
+          <w:color w:val="000000"/>
+          <w:sz w:val="20"/>
+          <w:szCs w:val="20"/>
+        </w:rPr>
+      </w:pPr>
+      <w:r>
+        <w:rPr>
+          <w:i/>
+          <w:iCs/>
+          <w:color w:val="000000"/>
+          <w:sz w:val="20"/>
+          <w:szCs w:val="20"/>
+        </w:rPr>
+        <w:t xml:space="preserve">Abstract- </w:t>
+      </w:r>
+      <w:r>
+        <w:rPr>
+          <w:i/>
+          <w:iCs/>
+          <w:color w:val="000000"/>
+          <w:sz w:val="20"/>
+          <w:szCs w:val="20"/>
+        </w:rPr>
+        <w:t xml:space="preserve">Input reconstruction is a key concept in machine learning and pattern recognition, involving the recovery of original inputs from transformed or encoded representations. This study explores the use of Sparse Distributed Representations (SDRs) for image reconstruction, utilizing models such as Hierarchical Temporal Memory (HTM) and K-Nearest </w:t>
+      </w:r>
+      <w:proofErr w:type="spellStart"/>
+      <w:r>
+        <w:rPr>
+          <w:i/>
+          <w:iCs/>
+          <w:color w:val="000000"/>
+          <w:sz w:val="20"/>
+          <w:szCs w:val="20"/>
+        </w:rPr>
+        <w:t>Neighbors</w:t>
+      </w:r>
+      <w:proofErr w:type="spellEnd"/>
+      <w:r>
+        <w:rPr>
+          <w:i/>
+          <w:iCs/>
+          <w:color w:val="000000"/>
+          <w:sz w:val="20"/>
+          <w:szCs w:val="20"/>
+        </w:rPr>
+        <w:t xml:space="preserve"> (KNN). By encoding input data and training classifiers on these representations, the approach aims to reconstruct original patterns and assess the quality of reconstruction using similarity metrics. The study provides insights into the potential of SDR-based models for effective input reconstruction in intelligent systems.</w:t>
+      </w:r>
+    </w:p>
+    <w:p>
+      <w:pPr>
+        <w:pStyle w:val="NormalWeb"/>
+        <w:spacing w:before="240" w:beforeAutospacing="0" w:after="240" w:afterAutospacing="0"/>
+        <w:jc w:val="both"/>
+        <w:rPr>
+          <w:i/>
+          <w:iCs/>
+          <w:color w:val="000000"/>
+          <w:sz w:val="20"/>
+          <w:szCs w:val="20"/>
+        </w:rPr>
+      </w:pPr>
+      <w:r>
+        <w:rPr>
           <w:b/>
           <w:bCs/>
           <w:i/>
@@ -415,7 +550,8 @@
           <w:sz w:val="20"/>
           <w:szCs w:val="20"/>
         </w:rPr>
-      </w:pPr>
+        <w:t>Keywords:</w:t>
+      </w:r>
       <w:r>
         <w:rPr>
           <w:i/>
@@ -424,8 +560,9 @@
           <w:sz w:val="20"/>
           <w:szCs w:val="20"/>
         </w:rPr>
-        <w:t xml:space="preserve">Abstract- </w:t>
-      </w:r>
+        <w:t xml:space="preserve"> Hierarchical Temporal Memory (HTM), K-Nearest </w:t>
+      </w:r>
+      <w:proofErr w:type="spellStart"/>
       <w:r>
         <w:rPr>
           <w:i/>
@@ -434,8 +571,9 @@
           <w:sz w:val="20"/>
           <w:szCs w:val="20"/>
         </w:rPr>
-        <w:t xml:space="preserve">Input reconstruction plays a vital role in machine learning and pattern recognition, allowing for accurate recovery of encoded data. This study explores the use of Hierarchical Temporal Memory (HTM) and K-Nearest Neighbors (KNN) classifiers for reconstructing </w:t>
-      </w:r>
+        <w:t>Neighbors</w:t>
+      </w:r>
+      <w:proofErr w:type="spellEnd"/>
       <w:r>
         <w:rPr>
           <w:i/>
@@ -444,509 +582,135 @@
           <w:sz w:val="20"/>
           <w:szCs w:val="20"/>
         </w:rPr>
-        <w:t xml:space="preserve">input images by </w:t>
-      </w:r>
-      <w:r>
-        <w:rPr>
-          <w:i/>
-          <w:iCs/>
-          <w:color w:val="000000"/>
-          <w:sz w:val="20"/>
-          <w:szCs w:val="20"/>
-        </w:rPr>
-        <w:t>Sparse Distributed Representations (SDRs)</w:t>
-      </w:r>
-      <w:r>
-        <w:rPr>
-          <w:i/>
-          <w:iCs/>
-          <w:color w:val="000000"/>
-          <w:sz w:val="20"/>
-          <w:szCs w:val="20"/>
-        </w:rPr>
-        <w:t xml:space="preserve"> generated by the HTM Spatial Pooler</w:t>
-      </w:r>
-      <w:r>
-        <w:rPr>
-          <w:i/>
-          <w:iCs/>
-          <w:color w:val="000000"/>
-          <w:sz w:val="20"/>
-          <w:szCs w:val="20"/>
-        </w:rPr>
-        <w:t>. The research leverages NeoCortexAPI for encoding input images, training</w:t>
-      </w:r>
-      <w:r>
-        <w:rPr>
-          <w:i/>
-          <w:iCs/>
-          <w:color w:val="000000"/>
-          <w:sz w:val="20"/>
-          <w:szCs w:val="20"/>
-        </w:rPr>
-        <w:t xml:space="preserve"> classifier on stable SDRs generated by Spatial Pooler, </w:t>
-      </w:r>
-      <w:r>
-        <w:rPr>
-          <w:i/>
-          <w:iCs/>
-          <w:color w:val="000000"/>
-          <w:sz w:val="20"/>
-          <w:szCs w:val="20"/>
-        </w:rPr>
-        <w:t xml:space="preserve">and reconstructing </w:t>
-      </w:r>
-      <w:r>
-        <w:rPr>
-          <w:i/>
-          <w:iCs/>
-          <w:color w:val="000000"/>
-          <w:sz w:val="20"/>
-          <w:szCs w:val="20"/>
-        </w:rPr>
-        <w:t>predicted</w:t>
-      </w:r>
-      <w:r>
-        <w:rPr>
-          <w:i/>
-          <w:iCs/>
-          <w:color w:val="000000"/>
-          <w:sz w:val="20"/>
-          <w:szCs w:val="20"/>
+        <w:t xml:space="preserve"> (KNN), Input Reconstruction, Sparse Distributed Representations (SDRs), Pattern Recognition, Machine Learning</w:t>
+      </w:r>
+    </w:p>
+    <w:p>
+      <w:pPr>
+        <w:pStyle w:val="Heading1"/>
+      </w:pPr>
+      <w:r>
+        <w:t>Intro</w:t>
+      </w:r>
+      <w:r>
+        <w:t>duction</w:t>
+      </w:r>
+    </w:p>
+    <w:p>
+      <w:pPr>
+        <w:jc w:val="both"/>
+        <w:rPr>
+          <w:lang w:val="en-IN"/>
+        </w:rPr>
+      </w:pPr>
+      <w:r>
+        <w:t>Sparse Distributed Representations (SDRs) are high-dimensional, binary representations that encode information in a way that is both sparse and distributed. Widely used in Hierarchical Temporal Memory (HTM) systems, SDRs draw inspiration from the structure and functionality of the neocortex and have shown promise in applications such as pattern recognition, anomaly detection, and classification</w:t>
+      </w:r>
+      <w:r>
+        <w:rPr>
+          <w:lang w:val="en-IN"/>
         </w:rPr>
         <w:t xml:space="preserve"> </w:t>
       </w:r>
       <w:r>
         <w:rPr>
-          <w:i/>
-          <w:iCs/>
-          <w:color w:val="000000"/>
-          <w:sz w:val="20"/>
-          <w:szCs w:val="20"/>
-        </w:rPr>
-        <w:t xml:space="preserve">inputs from SDRs. The dataset is divided into 80% for training and 20% for testing, where both classifiers learn from the SDRs and attempt to reconstruct original inputs. The reconstructed images are compared to their original binarized versions using Jaccard </w:t>
-      </w:r>
-      <w:r>
-        <w:rPr>
-          <w:i/>
-          <w:iCs/>
-          <w:color w:val="000000"/>
-          <w:sz w:val="20"/>
-          <w:szCs w:val="20"/>
-        </w:rPr>
-        <w:t xml:space="preserve">Index and Hamming Distance </w:t>
-      </w:r>
-      <w:r>
-        <w:rPr>
-          <w:i/>
-          <w:iCs/>
-          <w:color w:val="000000"/>
-          <w:sz w:val="20"/>
-          <w:szCs w:val="20"/>
-        </w:rPr>
-        <w:t>similarit</w:t>
-      </w:r>
-      <w:r>
-        <w:rPr>
-          <w:i/>
-          <w:iCs/>
-          <w:color w:val="000000"/>
-          <w:sz w:val="20"/>
-          <w:szCs w:val="20"/>
-        </w:rPr>
-        <w:t>ies</w:t>
-      </w:r>
-      <w:r>
-        <w:rPr>
-          <w:i/>
-          <w:iCs/>
-          <w:color w:val="000000"/>
-          <w:sz w:val="20"/>
-          <w:szCs w:val="20"/>
-        </w:rPr>
-        <w:t xml:space="preserve"> to measure reconstruction accuracy. Additionally, a comparative analysis is conducted to evaluate the similarities between HTM and KNN reconstructed </w:t>
-      </w:r>
-      <w:r>
-        <w:rPr>
-          <w:i/>
-          <w:iCs/>
-          <w:color w:val="000000"/>
-          <w:sz w:val="20"/>
-          <w:szCs w:val="20"/>
-        </w:rPr>
-        <w:t>images</w:t>
-      </w:r>
-      <w:r>
-        <w:rPr>
-          <w:i/>
-          <w:iCs/>
-          <w:color w:val="000000"/>
-          <w:sz w:val="20"/>
-          <w:szCs w:val="20"/>
-        </w:rPr>
-        <w:t>. The experimental results demonstrate that both classifiers successfully reconstruct input patterns, with HTM showing higher accuracy in pattern recovery.</w:t>
-      </w:r>
-      <w:r>
-        <w:rPr>
-          <w:i/>
-          <w:iCs/>
-          <w:color w:val="000000"/>
-          <w:sz w:val="20"/>
-          <w:szCs w:val="20"/>
-        </w:rPr>
-        <w:br/>
-      </w:r>
-      <w:r>
-        <w:rPr>
-          <w:i/>
-          <w:iCs/>
-          <w:sz w:val="20"/>
-          <w:szCs w:val="20"/>
-        </w:rPr>
-        <w:br/>
-      </w:r>
-      <w:r>
-        <w:rPr>
-          <w:b/>
-          <w:bCs/>
-          <w:i/>
-          <w:iCs/>
-          <w:color w:val="000000"/>
-          <w:sz w:val="20"/>
-          <w:szCs w:val="20"/>
-        </w:rPr>
-        <w:t>Keywords:</w:t>
-      </w:r>
-      <w:r>
-        <w:rPr>
-          <w:i/>
-          <w:iCs/>
-          <w:sz w:val="20"/>
-          <w:szCs w:val="20"/>
-        </w:rPr>
-        <w:t xml:space="preserve"> </w:t>
-      </w:r>
-      <w:r>
-        <w:rPr>
-          <w:i/>
-          <w:iCs/>
-          <w:color w:val="000000"/>
-          <w:sz w:val="20"/>
-          <w:szCs w:val="20"/>
-        </w:rPr>
-        <w:t>Hierarchical Temporal Memory (HTM), K-Nearest Neighbors (KNN), Input Reconstruction, Sparse Distributed Representations (SDRs), Spatial Pooler, Jaccard</w:t>
-      </w:r>
-      <w:r>
-        <w:rPr>
-          <w:i/>
-          <w:iCs/>
-          <w:color w:val="000000"/>
-          <w:sz w:val="20"/>
-          <w:szCs w:val="20"/>
-        </w:rPr>
-        <w:t xml:space="preserve"> Index</w:t>
-      </w:r>
-      <w:r>
-        <w:rPr>
-          <w:i/>
-          <w:iCs/>
-          <w:color w:val="000000"/>
-          <w:sz w:val="20"/>
-          <w:szCs w:val="20"/>
-        </w:rPr>
-        <w:t xml:space="preserve"> Similarity, </w:t>
-      </w:r>
-      <w:r>
-        <w:rPr>
-          <w:i/>
-          <w:iCs/>
-          <w:color w:val="000000"/>
-          <w:sz w:val="20"/>
-          <w:szCs w:val="20"/>
-        </w:rPr>
-        <w:t>Hamming Distance S</w:t>
-      </w:r>
-      <w:r>
-        <w:rPr>
-          <w:i/>
-          <w:iCs/>
-          <w:color w:val="000000"/>
-          <w:sz w:val="20"/>
-          <w:szCs w:val="20"/>
-        </w:rPr>
-        <w:t>imilarit</w:t>
-      </w:r>
-      <w:r>
-        <w:rPr>
-          <w:i/>
-          <w:iCs/>
-          <w:color w:val="000000"/>
-          <w:sz w:val="20"/>
-          <w:szCs w:val="20"/>
-        </w:rPr>
-        <w:t xml:space="preserve">y, </w:t>
-      </w:r>
-      <w:r>
-        <w:rPr>
-          <w:i/>
-          <w:iCs/>
-          <w:color w:val="000000"/>
-          <w:sz w:val="20"/>
-          <w:szCs w:val="20"/>
-        </w:rPr>
-        <w:t>Machine Learning, Pattern Recognition</w:t>
-      </w:r>
-    </w:p>
-    <w:p>
-      <w:pPr>
-        <w:pStyle w:val="Heading1"/>
-      </w:pPr>
-      <w:r>
-        <w:t>Intro</w:t>
-      </w:r>
-      <w:r>
-        <w:t>duction</w:t>
-      </w:r>
-    </w:p>
-    <w:p>
-      <w:pPr>
-        <w:jc w:val="both"/>
-        <w:rPr>
-          <w:lang w:val="en-IN"/>
-        </w:rPr>
-      </w:pPr>
-      <w:r>
-        <w:rPr>
-          <w:lang w:val="en-IN"/>
-        </w:rPr>
-        <w:t>Sparse Distributed Representations (SDRs) play a pivotal role in Hierarchical Temporal Memory (HTM) systems, particularly in pattern recognition and anomaly detection tasks. SDRs, characterized by their high-dimensional and sparse nature, provide a biologically inspired method of encoding information, enabling robust learning and generalization in artificial intelligence (AI) models [</w:t>
+          <w:lang w:val="en-IN"/>
+        </w:rPr>
+        <w:t>[</w:t>
+      </w:r>
+      <w:r>
+        <w:rPr>
+          <w:color w:val="171717" w:themeColor="background2" w:themeShade="1A"/>
+        </w:rPr>
+        <w:fldChar w:fldCharType="begin"/>
+      </w:r>
+      <w:r>
+        <w:rPr>
+          <w:color w:val="171717" w:themeColor="background2" w:themeShade="1A"/>
+        </w:rPr>
+        <w:instrText>HYPERLINK \l "one"</w:instrText>
+      </w:r>
+      <w:r>
+        <w:rPr>
+          <w:color w:val="171717" w:themeColor="background2" w:themeShade="1A"/>
+        </w:rPr>
+      </w:r>
+      <w:r>
+        <w:rPr>
+          <w:color w:val="171717" w:themeColor="background2" w:themeShade="1A"/>
+        </w:rPr>
+        <w:fldChar w:fldCharType="separate"/>
+      </w:r>
+      <w:r>
+        <w:rPr>
+          <w:rStyle w:val="Hyperlink"/>
+          <w:color w:val="171717" w:themeColor="background2" w:themeShade="1A"/>
+          <w:u w:val="none"/>
+          <w:lang w:val="en-IN"/>
+        </w:rPr>
+        <w:t>1</w:t>
+      </w:r>
+      <w:r>
+        <w:rPr>
+          <w:color w:val="171717" w:themeColor="background2" w:themeShade="1A"/>
+        </w:rPr>
+        <w:fldChar w:fldCharType="end"/>
+      </w:r>
+      <w:r>
+        <w:rPr>
+          <w:lang w:val="en-IN"/>
+        </w:rPr>
+        <w:t xml:space="preserve">]. </w:t>
+      </w:r>
+      <w:r>
+        <w:t>Their robustness to noise, fault tolerance, and ability to generalize make them suitable for tasks involving complex data, such as image and signal processing</w:t>
+      </w:r>
+      <w:r>
+        <w:t>.</w:t>
+      </w:r>
+    </w:p>
+    <w:p>
+      <w:pPr>
+        <w:jc w:val="both"/>
+        <w:rPr>
+          <w:lang w:val="en-IN"/>
+        </w:rPr>
+      </w:pPr>
+    </w:p>
+    <w:p>
+      <w:pPr>
+        <w:jc w:val="both"/>
+      </w:pPr>
+      <w:r>
+        <w:t xml:space="preserve">HTM is a machine learning framework based on the theory of how the neocortex processes information. Unlike traditional models, HTM is designed to learn time-based patterns and adapt continuously to changing input streams </w:t>
+      </w:r>
+      <w:r>
+        <w:rPr>
+          <w:color w:val="0D0D0D" w:themeColor="text1" w:themeTint="F2"/>
+        </w:rPr>
+        <w:t>[</w:t>
       </w:r>
       <w:hyperlink w:anchor="one" w:history="1">
         <w:r>
           <w:rPr>
             <w:rStyle w:val="Hyperlink"/>
-            <w:color w:val="auto"/>
+            <w:color w:val="0D0D0D" w:themeColor="text1" w:themeTint="F2"/>
             <w:u w:val="none"/>
-            <w:lang w:val="en-IN"/>
           </w:rPr>
           <w:t>1</w:t>
         </w:r>
       </w:hyperlink>
       <w:r>
-        <w:rPr>
-          <w:lang w:val="en-IN"/>
-        </w:rPr>
-        <w:t>]. These properties make SDRs particularly suitable for applications in image recognition, where preserving spatial and temporal dependencies is crucial.</w:t>
-      </w:r>
-    </w:p>
-    <w:p>
-      <w:pPr>
-        <w:jc w:val="both"/>
-        <w:rPr>
-          <w:lang w:val="en-IN"/>
-        </w:rPr>
-      </w:pPr>
-    </w:p>
-    <w:p>
-      <w:pPr>
-        <w:jc w:val="both"/>
-        <w:rPr>
-          <w:lang w:val="en-IN"/>
-        </w:rPr>
-      </w:pPr>
-      <w:r>
-        <w:rPr>
-          <w:lang w:val="en-IN"/>
-        </w:rPr>
-        <w:t xml:space="preserve">This research explores the process of training and utilizing both HTM and k-Nearest Neighbors (KNN) classifiers on binarized image data, focusing on predicting and </w:t>
-      </w:r>
-    </w:p>
-    <w:p>
-      <w:pPr>
-        <w:jc w:val="both"/>
-        <w:rPr>
-          <w:lang w:val="en-IN"/>
-        </w:rPr>
-      </w:pPr>
-    </w:p>
-    <w:p>
-      <w:pPr>
-        <w:jc w:val="both"/>
-        <w:rPr>
-          <w:lang w:val="en-IN"/>
-        </w:rPr>
-      </w:pPr>
-    </w:p>
-    <w:p>
-      <w:pPr>
-        <w:jc w:val="both"/>
-        <w:rPr>
-          <w:lang w:val="en-IN"/>
-        </w:rPr>
-      </w:pPr>
-    </w:p>
-    <w:p>
-      <w:pPr>
-        <w:jc w:val="both"/>
-        <w:rPr>
-          <w:lang w:val="en-IN"/>
-        </w:rPr>
-      </w:pPr>
-      <w:r>
-        <w:rPr>
-          <w:lang w:val="en-IN"/>
-        </w:rPr>
-        <w:t>reconstructing images through SDRs, as illustrated in Figure 1. The ability to reconstruct original images from predicted representations is integral for evaluating the effectiveness of these classifiers. Image reconstruction serves as a critical metric for assessing the retention of essential image features and the fidelity of the classification process [</w:t>
-      </w:r>
-      <w:hyperlink w:anchor="seven" w:history="1">
-        <w:r>
-          <w:rPr>
-            <w:rStyle w:val="Hyperlink"/>
-            <w:color w:val="auto"/>
-            <w:u w:val="none"/>
-            <w:lang w:val="en-IN"/>
-          </w:rPr>
-          <w:t>7</w:t>
-        </w:r>
-      </w:hyperlink>
-      <w:r>
-        <w:rPr>
-          <w:lang w:val="en-IN"/>
-        </w:rPr>
         <w:t>].</w:t>
       </w:r>
-    </w:p>
-    <w:p>
-      <w:pPr>
-        <w:jc w:val="both"/>
-        <w:rPr>
-          <w:lang w:val="en-IN"/>
-        </w:rPr>
-      </w:pPr>
-    </w:p>
-    <w:p>
-      <w:pPr>
-        <w:jc w:val="both"/>
-        <w:rPr>
-          <w:lang w:val="en-IN"/>
-        </w:rPr>
-      </w:pPr>
-      <w:r>
-        <w:rPr>
-          <w:lang w:val="en-IN"/>
-        </w:rPr>
-        <w:t>Our approach begins by encoding input images into SDRs using the Spatial Pooler (SP), a core component of HTM responsible for converting raw input data into sparse, stable representations. Each SDR is a large binary vector, where active elements are represented by 1s, and inactive elements by 0s. Both HTM and KNN classifiers are trained on these SDRs to learn patterns and make predictions. Performance evaluation is conducted by reconstructing images from predicted SDRs and comparing them to their original binarized counterparts. This process involves two key components:</w:t>
-      </w:r>
-    </w:p>
-    <w:p>
-      <w:pPr>
-        <w:jc w:val="both"/>
-        <w:rPr>
-          <w:lang w:val="en-IN"/>
-        </w:rPr>
-      </w:pPr>
-    </w:p>
-    <w:p>
-      <w:pPr>
-        <w:pStyle w:val="ListParagraph"/>
-        <w:numPr>
-          <w:ilvl w:val="0"/>
-          <w:numId w:val="37"/>
-        </w:numPr>
-        <w:jc w:val="both"/>
-        <w:rPr>
-          <w:lang w:val="en-IN"/>
-        </w:rPr>
-      </w:pPr>
-      <w:r>
-        <w:rPr>
-          <w:lang w:val="en-IN"/>
-        </w:rPr>
-        <w:t>ImageReconstructor, which translates predicted SDRs back into image form.</w:t>
-      </w:r>
-    </w:p>
-    <w:p>
-      <w:pPr>
-        <w:jc w:val="both"/>
-        <w:rPr>
-          <w:lang w:val="en-IN"/>
-        </w:rPr>
-      </w:pPr>
-    </w:p>
-    <w:p>
-      <w:pPr>
-        <w:pStyle w:val="ListParagraph"/>
-        <w:numPr>
-          <w:ilvl w:val="0"/>
-          <w:numId w:val="37"/>
-        </w:numPr>
-        <w:jc w:val="both"/>
-        <w:rPr>
-          <w:lang w:val="en-IN"/>
-        </w:rPr>
-      </w:pPr>
-      <w:r>
-        <w:rPr>
-          <w:lang w:val="en-IN"/>
-        </w:rPr>
-        <w:t xml:space="preserve">Similarity Metrics, which assess reconstruction accuracy using measures such as Jaccard </w:t>
-      </w:r>
-      <w:r>
-        <w:rPr>
-          <w:lang w:val="en-IN"/>
-        </w:rPr>
-        <w:t>Index</w:t>
-      </w:r>
-      <w:r>
-        <w:rPr>
-          <w:lang w:val="en-IN"/>
-        </w:rPr>
-        <w:t xml:space="preserve"> </w:t>
-      </w:r>
-      <w:r>
-        <w:rPr>
-          <w:lang w:val="en-IN"/>
-        </w:rPr>
-        <w:t>Similarity and Hamming Distance Comparison. [</w:t>
-      </w:r>
-      <w:hyperlink w:anchor="ten" w:history="1">
-        <w:r>
-          <w:rPr>
-            <w:rStyle w:val="Hyperlink"/>
-            <w:color w:val="auto"/>
-            <w:u w:val="none"/>
-            <w:lang w:val="en-IN"/>
-          </w:rPr>
-          <w:t>10</w:t>
-        </w:r>
-      </w:hyperlink>
-      <w:r>
-        <w:rPr>
-          <w:lang w:val="en-IN"/>
-        </w:rPr>
-        <w:t>].</w:t>
-      </w:r>
-    </w:p>
-    <w:p>
-      <w:pPr>
-        <w:jc w:val="both"/>
-        <w:rPr>
-          <w:lang w:val="en-IN"/>
-        </w:rPr>
-      </w:pPr>
-    </w:p>
-    <w:p>
-      <w:pPr>
-        <w:jc w:val="both"/>
-        <w:rPr>
-          <w:lang w:val="en-IN"/>
-        </w:rPr>
-      </w:pPr>
-      <w:r>
-        <w:rPr>
-          <w:lang w:val="en-IN"/>
-        </w:rPr>
-        <w:t>Additionally, this study explores the visualization of reconstruction accuracy through similarity plots and performance graphs. These visualizations provide quantitative insights into the fidelity of reconstructed images, highlighting the comparative performance of HTM and KNN classifiers. Previous research has demonstrated that HTM, inspired by neocortical learning principles, exhibits superior performance in handling spatially correlated data, whereas KNN, a non-parametric method, is effective in instance-based learning [</w:t>
+      <w:r>
+        <w:t xml:space="preserve"> One of its core components, the Spatial Pooler, converts raw input into SDRs, enabling consistent and efficient pattern encoding </w:t>
+      </w:r>
+      <w:r>
+        <w:rPr>
+          <w:color w:val="000000" w:themeColor="text1"/>
+        </w:rPr>
+        <w:t>[</w:t>
       </w:r>
       <w:hyperlink w:anchor="three" w:history="1">
         <w:r>
@@ -954,90 +718,255 @@
             <w:rStyle w:val="Hyperlink"/>
             <w:color w:val="000000" w:themeColor="text1"/>
             <w:u w:val="none"/>
-            <w:lang w:val="en-IN"/>
           </w:rPr>
           <w:t>3</w:t>
         </w:r>
       </w:hyperlink>
       <w:r>
-        <w:rPr>
-          <w:lang w:val="en-IN"/>
-        </w:rPr>
-        <w:t>]. By analyzing the reconstruction quality of both classifiers, this research contributes to a deeper understanding of SDR-based learning systems in image recognition tasks.</w:t>
-      </w:r>
-    </w:p>
-    <w:p>
-      <w:pPr>
-        <w:jc w:val="both"/>
-        <w:rPr>
-          <w:lang w:val="en-IN"/>
-        </w:rPr>
-      </w:pPr>
-    </w:p>
-    <w:p>
-      <w:pPr>
-        <w:jc w:val="both"/>
-        <w:rPr>
-          <w:lang w:val="en-IN"/>
-        </w:rPr>
-      </w:pPr>
-      <w:r>
-        <w:rPr>
-          <w:lang w:val="en-IN"/>
-        </w:rPr>
-        <w:t xml:space="preserve">Advancements in biologically inspired computing and sparse encoding techniques have led to improved methodologies for processing visual data in AI systems. The findings of this study aim to provide insights into the potential advantages of SDR-based classification models, particularly in applications where robustness and interpretability are essential, such as </w:t>
-      </w:r>
-      <w:r>
-        <w:rPr>
-          <w:lang w:val="en-IN"/>
-        </w:rPr>
-        <w:lastRenderedPageBreak/>
-        <w:t>medical imaging, automated surveillance, and autonomous systems [</w:t>
-      </w:r>
-      <w:hyperlink w:anchor="five" w:history="1">
+        <w:t xml:space="preserve">]. HTM's biologically inspired mechanisms make it particularly effective in recognizing and reconstructing structured data </w:t>
+      </w:r>
+      <w:r>
+        <w:rPr>
+          <w:color w:val="0D0D0D" w:themeColor="text1" w:themeTint="F2"/>
+        </w:rPr>
+        <w:t>[</w:t>
+      </w:r>
+      <w:hyperlink w:anchor="two" w:history="1">
+        <w:r>
+          <w:rPr>
+            <w:rStyle w:val="Hyperlink"/>
+            <w:color w:val="171717" w:themeColor="background2" w:themeShade="1A"/>
+            <w:u w:val="none"/>
+          </w:rPr>
+          <w:t>2</w:t>
+        </w:r>
+      </w:hyperlink>
+      <w:r>
+        <w:t>].</w:t>
+      </w:r>
+    </w:p>
+    <w:p>
+      <w:pPr>
+        <w:jc w:val="both"/>
+        <w:rPr>
+          <w:lang w:val="en-IN"/>
+        </w:rPr>
+      </w:pPr>
+    </w:p>
+    <w:p>
+      <w:pPr>
+        <w:jc w:val="both"/>
+      </w:pPr>
+      <w:r>
+        <w:t xml:space="preserve">Another commonly used approach in pattern recognition is the k-Nearest Neighbors (KNN) algorithm. KNN is a simple yet powerful non-parametric method that classifies data </w:t>
+      </w:r>
+      <w:r>
+        <w:t xml:space="preserve">based on the majority label of its closest neighbors in the feature space </w:t>
+      </w:r>
+      <w:r>
+        <w:rPr>
+          <w:color w:val="000000" w:themeColor="text1"/>
+        </w:rPr>
+        <w:t>[</w:t>
+      </w:r>
+      <w:hyperlink w:anchor="eight" w:history="1">
+        <w:r>
+          <w:rPr>
+            <w:rStyle w:val="Hyperlink"/>
+            <w:color w:val="171717" w:themeColor="background2" w:themeShade="1A"/>
+            <w:u w:val="none"/>
+          </w:rPr>
+          <w:t>8</w:t>
+        </w:r>
+      </w:hyperlink>
+      <w:r>
+        <w:t>]. It is especially effective for instance-base</w:t>
+      </w:r>
+      <w:r>
+        <w:t xml:space="preserve">d </w:t>
+      </w:r>
+    </w:p>
+    <w:p>
+      <w:pPr>
+        <w:jc w:val="both"/>
+        <w:rPr>
+          <w:lang w:val="en-IN"/>
+        </w:rPr>
+      </w:pPr>
+      <w:r>
+        <w:t>l</w:t>
+      </w:r>
+      <w:r>
+        <w:t>earning and is often used as a benchmark in machine learning tasks.</w:t>
+      </w:r>
+      <w:r>
+        <w:t xml:space="preserve"> </w:t>
+      </w:r>
+      <w:r>
+        <w:t>The reconstruction of input data from encoded or classified forms is an important process for evaluating the performance of learning models. By examining how well original inputs can be recovered, researchers can assess the fidelity of representations and the effectiveness of classifiers. In this context, similarity measures such as the Jaccard Index [</w:t>
+      </w:r>
+      <w:hyperlink w:anchor="four" w:history="1">
         <w:r>
           <w:rPr>
             <w:rStyle w:val="Hyperlink"/>
             <w:color w:val="000000" w:themeColor="text1"/>
             <w:u w:val="none"/>
-            <w:lang w:val="en-IN"/>
           </w:rPr>
-          <w:t>5</w:t>
+          <w:t>4</w:t>
         </w:r>
       </w:hyperlink>
       <w:r>
-        <w:rPr>
-          <w:lang w:val="en-IN"/>
-        </w:rPr>
+        <w:t xml:space="preserve">] and Hamming Distance are commonly used to quantify the accuracy of reconstructions </w:t>
+      </w:r>
+      <w:r>
+        <w:rPr>
+          <w:color w:val="000000" w:themeColor="text1"/>
+          <w:u w:val="single"/>
+        </w:rPr>
+        <w:t>[</w:t>
+      </w:r>
+      <w:hyperlink w:anchor="seven" w:history="1">
+        <w:r>
+          <w:rPr>
+            <w:rStyle w:val="Hyperlink"/>
+            <w:color w:val="171717" w:themeColor="background2" w:themeShade="1A"/>
+            <w:u w:val="none"/>
+          </w:rPr>
+          <w:t>7</w:t>
+        </w:r>
+        <w:r>
+          <w:rPr>
+            <w:rStyle w:val="Hyperlink"/>
+            <w:color w:val="000000" w:themeColor="text1"/>
+          </w:rPr>
+          <w:t>]</w:t>
+        </w:r>
+      </w:hyperlink>
+      <w:r>
+        <w:t>.</w:t>
+      </w:r>
+    </w:p>
+    <w:p>
+      <w:pPr>
+        <w:jc w:val="both"/>
+      </w:pPr>
+    </w:p>
+    <w:p>
+      <w:pPr>
+        <w:jc w:val="both"/>
+        <w:rPr>
+          <w:lang w:val="en-IN"/>
+        </w:rPr>
+      </w:pPr>
+      <w:r>
+        <w:t xml:space="preserve">As the field of artificial intelligence progresses, biologically inspired encoding methods and models such as SDRs and HTM are gaining attention for their potential to enhance interpretability, adaptability, and performance in data-intensive domains </w:t>
+      </w:r>
+      <w:hyperlink w:anchor="one" w:history="1">
+        <w:r>
+          <w:rPr>
+            <w:rStyle w:val="Hyperlink"/>
+            <w:color w:val="000000" w:themeColor="text1"/>
+            <w:u w:val="none"/>
+          </w:rPr>
+          <w:t>[1</w:t>
+        </w:r>
+      </w:hyperlink>
+      <w:r>
+        <w:t>]. These advancements open up opportunities in areas like medical diagnostics, surveillance systems, and autonomous technologies, where reliable pattern recognition and data reconstruction are crucial [</w:t>
+      </w:r>
+      <w:hyperlink w:anchor="ten" w:history="1">
+        <w:r>
+          <w:rPr>
+            <w:rStyle w:val="Hyperlink"/>
+            <w:color w:val="000000" w:themeColor="text1"/>
+            <w:u w:val="none"/>
+          </w:rPr>
+          <w:t>10</w:t>
+        </w:r>
+      </w:hyperlink>
+      <w:r>
         <w:t>].</w:t>
       </w:r>
-    </w:p>
-    <w:p>
-      <w:pPr>
-        <w:jc w:val="both"/>
-        <w:rPr>
-          <w:lang w:val="en-IN"/>
-        </w:rPr>
-      </w:pPr>
-    </w:p>
-    <w:p>
-      <w:pPr>
-        <w:jc w:val="both"/>
-        <w:rPr>
-          <w:lang w:val="en-IN"/>
-        </w:rPr>
-      </w:pPr>
-    </w:p>
-    <w:p>
-      <w:pPr>
-        <w:jc w:val="both"/>
-      </w:pPr>
-    </w:p>
-    <w:p>
-      <w:pPr>
-        <w:jc w:val="both"/>
-        <w:rPr>
-          <w:lang w:val="en-IN"/>
+      <w:r>
+        <w:br/>
+      </w:r>
+    </w:p>
+    <w:p>
+      <w:pPr>
+        <w:pStyle w:val="Heading1"/>
+      </w:pPr>
+      <w:r>
+        <w:t>Method</w:t>
+      </w:r>
+      <w:r>
+        <w:t>s</w:t>
+      </w:r>
+    </w:p>
+    <w:p>
+      <w:pPr>
+        <w:jc w:val="both"/>
+        <w:rPr>
+          <w:lang w:val="en-IN"/>
+        </w:rPr>
+      </w:pPr>
+      <w:r>
+        <w:rPr>
+          <w:bCs/>
+        </w:rPr>
+        <w:t xml:space="preserve">This section describes the methods used to train and evaluate two classifiers, Hierarchical Temporal Memory (HTM) and k-Nearest Neighbors (KNN), for image recognition and reconstruction using Sparse Distributed Representations (SDRs). The image </w:t>
+      </w:r>
+      <w:r>
+        <w:rPr>
+          <w:bCs/>
+        </w:rPr>
+        <w:t xml:space="preserve">is first binarized then </w:t>
+      </w:r>
+      <w:r>
+        <w:rPr>
+          <w:bCs/>
+        </w:rPr>
+        <w:t>processed into SDRs</w:t>
+      </w:r>
+      <w:r>
+        <w:rPr>
+          <w:bCs/>
+        </w:rPr>
+        <w:t xml:space="preserve"> by Spatial Pooler</w:t>
+      </w:r>
+      <w:r>
+        <w:rPr>
+          <w:bCs/>
+        </w:rPr>
+        <w:t>, and both classifiers are trained using these representations. Subsequently, the system performs predictions and image reconstructions, comparing the results to the original images.</w:t>
+      </w:r>
+      <w:r>
+        <w:rPr>
+          <w:bCs/>
+        </w:rPr>
+        <w:t xml:space="preserve"> </w:t>
+      </w:r>
+      <w:r>
+        <w:rPr>
+          <w:lang w:val="en-IN"/>
+        </w:rPr>
+        <w:t>The overview is pictorially described in Figure 1.</w:t>
+      </w:r>
+    </w:p>
+    <w:p>
+      <w:pPr>
+        <w:jc w:val="both"/>
+        <w:rPr>
+          <w:bCs/>
+        </w:rPr>
+      </w:pPr>
+    </w:p>
+    <w:p>
+      <w:pPr>
+        <w:jc w:val="both"/>
+        <w:rPr>
+          <w:bCs/>
+          <w:sz w:val="18"/>
+          <w:szCs w:val="18"/>
         </w:rPr>
       </w:pPr>
       <w:r>
@@ -1046,9 +975,9 @@
           <w:lang w:val="en-IN"/>
         </w:rPr>
         <w:drawing>
-          <wp:inline distT="0" distB="0" distL="0" distR="0" wp14:anchorId="3E7DFE86" wp14:editId="17E73277">
-            <wp:extent cx="3275636" cy="1809750"/>
-            <wp:effectExtent l="0" t="0" r="1270" b="0"/>
+          <wp:inline distT="0" distB="0" distL="0" distR="0" wp14:anchorId="3E5F59FB" wp14:editId="325CC94F">
+            <wp:extent cx="3206750" cy="1651000"/>
+            <wp:effectExtent l="0" t="0" r="0" b="6350"/>
             <wp:docPr id="2" name="Picture 1"/>
             <wp:cNvGraphicFramePr>
               <a:graphicFrameLocks xmlns:a="http://schemas.openxmlformats.org/drawingml/2006/main" noChangeAspect="1"/>
@@ -1076,7 +1005,7 @@
                   <pic:spPr bwMode="auto">
                     <a:xfrm>
                       <a:off x="0" y="0"/>
-                      <a:ext cx="3275636" cy="1809750"/>
+                      <a:ext cx="3232690" cy="1664355"/>
                     </a:xfrm>
                     <a:prstGeom prst="rect">
                       <a:avLst/>
@@ -1117,80 +1046,7 @@
           <w:szCs w:val="16"/>
           <w:lang w:val="en-IN"/>
         </w:rPr>
-        <w:t>Figure</w:t>
-      </w:r>
-      <w:r>
-        <w:rPr>
-          <w:sz w:val="16"/>
-          <w:szCs w:val="16"/>
-          <w:lang w:val="en-IN"/>
-        </w:rPr>
-        <w:t xml:space="preserve"> 1</w:t>
-      </w:r>
-      <w:r>
-        <w:rPr>
-          <w:sz w:val="16"/>
-          <w:szCs w:val="16"/>
-          <w:lang w:val="en-IN"/>
-        </w:rPr>
-        <w:t xml:space="preserve">: </w:t>
-      </w:r>
-      <w:r>
-        <w:rPr>
-          <w:sz w:val="16"/>
-          <w:szCs w:val="16"/>
-          <w:lang w:val="en-IN"/>
-        </w:rPr>
-        <w:t>Project Overview</w:t>
-      </w:r>
-    </w:p>
-    <w:p>
-      <w:pPr>
-        <w:pStyle w:val="Heading1"/>
-      </w:pPr>
-      <w:r>
-        <w:t>Method</w:t>
-      </w:r>
-      <w:r>
-        <w:t>s</w:t>
-      </w:r>
-    </w:p>
-    <w:p>
-      <w:pPr>
-        <w:jc w:val="both"/>
-        <w:rPr>
-          <w:bCs/>
-        </w:rPr>
-      </w:pPr>
-      <w:r>
-        <w:rPr>
-          <w:bCs/>
-        </w:rPr>
-        <w:t xml:space="preserve">This section describes the methods used to train and evaluate two classifiers, Hierarchical Temporal Memory (HTM) and k-Nearest Neighbors (KNN), for image recognition and reconstruction using Sparse Distributed Representations (SDRs). The image </w:t>
-      </w:r>
-      <w:r>
-        <w:rPr>
-          <w:bCs/>
-        </w:rPr>
-        <w:t xml:space="preserve">is first binarized then </w:t>
-      </w:r>
-      <w:r>
-        <w:rPr>
-          <w:bCs/>
-        </w:rPr>
-        <w:t>processed into SDRs</w:t>
-      </w:r>
-      <w:r>
-        <w:rPr>
-          <w:bCs/>
-        </w:rPr>
-        <w:t xml:space="preserve"> by Spatial Pooler</w:t>
-      </w:r>
-      <w:r>
-        <w:rPr>
-          <w:bCs/>
-        </w:rPr>
-        <w:t>, and both classifiers are trained using these representations. Subsequently, the system performs predictions and image reconstructions, comparing the results to the original images.</w:t>
+        <w:t>Figure 1: Project Overview</w:t>
       </w:r>
     </w:p>
     <w:p>
@@ -1221,6 +1077,7 @@
         <w:rPr>
           <w:lang w:val="en-IN"/>
         </w:rPr>
+        <w:lastRenderedPageBreak/>
         <w:t>A.</w:t>
       </w:r>
       <w:r>
@@ -1301,7 +1158,23 @@
           <w:rFonts w:eastAsia="Times New Roman"/>
           <w:lang w:val="en-IN"/>
         </w:rPr>
-        <w:t>The Image Binarizer preprocesses input images by converting them into binary (black-and-white) representations, where pixel values are either 0 or 1 based on a predefined threshold [</w:t>
+        <w:t xml:space="preserve">The Image </w:t>
+      </w:r>
+      <w:proofErr w:type="spellStart"/>
+      <w:r>
+        <w:rPr>
+          <w:rFonts w:eastAsia="Times New Roman"/>
+          <w:lang w:val="en-IN"/>
+        </w:rPr>
+        <w:t>Binarizer</w:t>
+      </w:r>
+      <w:proofErr w:type="spellEnd"/>
+      <w:r>
+        <w:rPr>
+          <w:rFonts w:eastAsia="Times New Roman"/>
+          <w:lang w:val="en-IN"/>
+        </w:rPr>
+        <w:t xml:space="preserve"> preprocesses input images by converting them into binary (black-and-white) representations, where pixel values are either 0 or 1 based on a predefined threshold [</w:t>
       </w:r>
       <w:hyperlink w:anchor="six" w:history="1">
         <w:r>
@@ -1320,7 +1193,23 @@
           <w:rFonts w:eastAsia="Times New Roman"/>
           <w:lang w:val="en-IN"/>
         </w:rPr>
-        <w:t>]. This step is crucial for ensuring that the images are suitable for SDR generation and further processing by HTM (Hierarchical Temporal Memory) and KNN (K-Nearest Neighbors) classifiers. By simplifying the image structure while preserving key features, the binarization process enhances the ability of classifiers to recognize patterns effectively. The binarized images serve as input to the Spatial Pooler, which then produces the corresponding SDR representations for classification and reconstruction tasks [</w:t>
+        <w:t xml:space="preserve">]. This step is crucial for ensuring that the images are suitable for SDR generation and further processing by HTM (Hierarchical Temporal Memory) and KNN (K-Nearest </w:t>
+      </w:r>
+      <w:proofErr w:type="spellStart"/>
+      <w:r>
+        <w:rPr>
+          <w:rFonts w:eastAsia="Times New Roman"/>
+          <w:lang w:val="en-IN"/>
+        </w:rPr>
+        <w:t>Neighbors</w:t>
+      </w:r>
+      <w:proofErr w:type="spellEnd"/>
+      <w:r>
+        <w:rPr>
+          <w:rFonts w:eastAsia="Times New Roman"/>
+          <w:lang w:val="en-IN"/>
+        </w:rPr>
+        <w:t>) classifiers. By simplifying the image structure while preserving key features, the binarization process enhances the ability of classifiers to recognize patterns effectively. The binarized images serve as input to the Spatial Pooler, which then produces the corresponding SDR representations for classification and reconstruction tasks [</w:t>
       </w:r>
       <w:hyperlink w:anchor="three" w:history="1">
         <w:r>
@@ -1457,13 +1346,7 @@
         <w:rPr>
           <w:lang w:val="en-IN"/>
         </w:rPr>
-        <w:t xml:space="preserve">, </w:t>
-      </w:r>
-      <w:r>
-        <w:rPr>
-          <w:lang w:val="en-IN"/>
-        </w:rPr>
-        <w:t>transforming the input image into a compact and efficient binary representation</w:t>
+        <w:t>, transforming the input image into a compact and efficient binary representation</w:t>
       </w:r>
       <w:r>
         <w:rPr>
@@ -1571,9 +1454,9 @@
           <w:lang w:val="en-IN"/>
         </w:rPr>
         <w:drawing>
-          <wp:inline distT="0" distB="0" distL="0" distR="0" wp14:anchorId="7D5BAE82" wp14:editId="01558F90">
-            <wp:extent cx="1380067" cy="2622782"/>
-            <wp:effectExtent l="0" t="0" r="0" b="6350"/>
+          <wp:inline distT="0" distB="0" distL="0" distR="0" wp14:anchorId="7D5BAE82" wp14:editId="5F4F5667">
+            <wp:extent cx="1470660" cy="2794952"/>
+            <wp:effectExtent l="0" t="0" r="0" b="5715"/>
             <wp:docPr id="2105630661" name="Picture 1"/>
             <wp:cNvGraphicFramePr>
               <a:graphicFrameLocks xmlns:a="http://schemas.openxmlformats.org/drawingml/2006/main" noChangeAspect="1"/>
@@ -1594,7 +1477,7 @@
                   <pic:spPr>
                     <a:xfrm>
                       <a:off x="0" y="0"/>
-                      <a:ext cx="1393312" cy="2647954"/>
+                      <a:ext cx="1487275" cy="2826529"/>
                     </a:xfrm>
                     <a:prstGeom prst="rect">
                       <a:avLst/>
@@ -1790,7 +1673,21 @@
         <w:rPr>
           <w:lang w:val="en-IN"/>
         </w:rPr>
-        <w:t xml:space="preserve"> (K-Nearest Neighbors) classifiers using the provided SDRs. Each image's SDR is fed to the classifiers, which learn the patterns and features of the images for future predictions. The method logs the training process and tracks the images used for training</w:t>
+        <w:t xml:space="preserve"> (K-Nearest </w:t>
+      </w:r>
+      <w:proofErr w:type="spellStart"/>
+      <w:r>
+        <w:rPr>
+          <w:lang w:val="en-IN"/>
+        </w:rPr>
+        <w:t>Neighbors</w:t>
+      </w:r>
+      <w:proofErr w:type="spellEnd"/>
+      <w:r>
+        <w:rPr>
+          <w:lang w:val="en-IN"/>
+        </w:rPr>
+        <w:t>) classifiers using the provided SDRs. Each image's SDR is fed to the classifiers, which learn the patterns and features of the images for future predictions. The method logs the training process and tracks the images used for training</w:t>
       </w:r>
       <w:r>
         <w:rPr>
@@ -1871,20 +1768,20 @@
     <w:tbl>
       <w:tblPr>
         <w:tblStyle w:val="TableGrid"/>
-        <w:tblW w:w="5010" w:type="dxa"/>
+        <w:tblW w:w="4960" w:type="dxa"/>
         <w:tblLook w:val="04A0" w:firstRow="1" w:lastRow="0" w:firstColumn="1" w:lastColumn="0" w:noHBand="0" w:noVBand="1"/>
       </w:tblPr>
       <w:tblGrid>
         <w:gridCol w:w="2176"/>
-        <w:gridCol w:w="2834"/>
+        <w:gridCol w:w="2784"/>
       </w:tblGrid>
       <w:tr>
         <w:trPr>
-          <w:trHeight w:val="250"/>
+          <w:trHeight w:val="342"/>
         </w:trPr>
         <w:tc>
           <w:tcPr>
-            <w:tcW w:w="2085" w:type="dxa"/>
+            <w:tcW w:w="2154" w:type="dxa"/>
           </w:tcPr>
           <w:p>
             <w:pPr>
@@ -1911,7 +1808,7 @@
         </w:tc>
         <w:tc>
           <w:tcPr>
-            <w:tcW w:w="2925" w:type="dxa"/>
+            <w:tcW w:w="2806" w:type="dxa"/>
           </w:tcPr>
           <w:p>
             <w:pPr>
@@ -1939,11 +1836,11 @@
       </w:tr>
       <w:tr>
         <w:trPr>
-          <w:trHeight w:val="250"/>
+          <w:trHeight w:val="342"/>
         </w:trPr>
         <w:tc>
           <w:tcPr>
-            <w:tcW w:w="2085" w:type="dxa"/>
+            <w:tcW w:w="2154" w:type="dxa"/>
           </w:tcPr>
           <w:p>
             <w:pPr>
@@ -1954,6 +1851,7 @@
                 <w:lang w:val="en-IN"/>
               </w:rPr>
             </w:pPr>
+            <w:proofErr w:type="spellStart"/>
             <w:r>
               <w:rPr>
                 <w:sz w:val="18"/>
@@ -1970,11 +1868,12 @@
               </w:rPr>
               <w:t>PerColumn</w:t>
             </w:r>
+            <w:proofErr w:type="spellEnd"/>
           </w:p>
         </w:tc>
         <w:tc>
           <w:tcPr>
-            <w:tcW w:w="2925" w:type="dxa"/>
+            <w:tcW w:w="2806" w:type="dxa"/>
           </w:tcPr>
           <w:p>
             <w:pPr>
@@ -1998,11 +1897,11 @@
       </w:tr>
       <w:tr>
         <w:trPr>
-          <w:trHeight w:val="250"/>
+          <w:trHeight w:val="342"/>
         </w:trPr>
         <w:tc>
           <w:tcPr>
-            <w:tcW w:w="2085" w:type="dxa"/>
+            <w:tcW w:w="2154" w:type="dxa"/>
           </w:tcPr>
           <w:p>
             <w:pPr>
@@ -2013,6 +1912,7 @@
                 <w:lang w:val="en-IN"/>
               </w:rPr>
             </w:pPr>
+            <w:proofErr w:type="spellStart"/>
             <w:r>
               <w:rPr>
                 <w:sz w:val="18"/>
@@ -2021,11 +1921,12 @@
               </w:rPr>
               <w:t>InputDimensions</w:t>
             </w:r>
+            <w:proofErr w:type="spellEnd"/>
           </w:p>
         </w:tc>
         <w:tc>
           <w:tcPr>
-            <w:tcW w:w="2925" w:type="dxa"/>
+            <w:tcW w:w="2806" w:type="dxa"/>
           </w:tcPr>
           <w:p>
             <w:pPr>
@@ -2099,11 +2000,11 @@
       </w:tr>
       <w:tr>
         <w:trPr>
-          <w:trHeight w:val="250"/>
+          <w:trHeight w:val="342"/>
         </w:trPr>
         <w:tc>
           <w:tcPr>
-            <w:tcW w:w="2085" w:type="dxa"/>
+            <w:tcW w:w="2154" w:type="dxa"/>
           </w:tcPr>
           <w:p>
             <w:pPr>
@@ -2114,6 +2015,7 @@
                 <w:lang w:val="en-IN"/>
               </w:rPr>
             </w:pPr>
+            <w:proofErr w:type="spellStart"/>
             <w:r>
               <w:rPr>
                 <w:sz w:val="18"/>
@@ -2122,11 +2024,12 @@
               </w:rPr>
               <w:t>NumInputs</w:t>
             </w:r>
+            <w:proofErr w:type="spellEnd"/>
           </w:p>
         </w:tc>
         <w:tc>
           <w:tcPr>
-            <w:tcW w:w="2925" w:type="dxa"/>
+            <w:tcW w:w="2806" w:type="dxa"/>
           </w:tcPr>
           <w:p>
             <w:pPr>
@@ -2166,11 +2069,11 @@
       </w:tr>
       <w:tr>
         <w:trPr>
-          <w:trHeight w:val="237"/>
+          <w:trHeight w:val="324"/>
         </w:trPr>
         <w:tc>
           <w:tcPr>
-            <w:tcW w:w="2085" w:type="dxa"/>
+            <w:tcW w:w="2154" w:type="dxa"/>
           </w:tcPr>
           <w:p>
             <w:pPr>
@@ -2181,6 +2084,7 @@
                 <w:lang w:val="en-IN"/>
               </w:rPr>
             </w:pPr>
+            <w:proofErr w:type="spellStart"/>
             <w:r>
               <w:rPr>
                 <w:sz w:val="18"/>
@@ -2189,11 +2093,12 @@
               </w:rPr>
               <w:t>ColumnDimensions</w:t>
             </w:r>
+            <w:proofErr w:type="spellEnd"/>
           </w:p>
         </w:tc>
         <w:tc>
           <w:tcPr>
-            <w:tcW w:w="2925" w:type="dxa"/>
+            <w:tcW w:w="2806" w:type="dxa"/>
           </w:tcPr>
           <w:p>
             <w:pPr>
@@ -2263,11 +2168,11 @@
       </w:tr>
       <w:tr>
         <w:trPr>
-          <w:trHeight w:val="250"/>
+          <w:trHeight w:val="342"/>
         </w:trPr>
         <w:tc>
           <w:tcPr>
-            <w:tcW w:w="2085" w:type="dxa"/>
+            <w:tcW w:w="2154" w:type="dxa"/>
           </w:tcPr>
           <w:p>
             <w:pPr>
@@ -2278,6 +2183,7 @@
                 <w:lang w:val="en-IN"/>
               </w:rPr>
             </w:pPr>
+            <w:proofErr w:type="spellStart"/>
             <w:r>
               <w:rPr>
                 <w:sz w:val="18"/>
@@ -2286,11 +2192,12 @@
               </w:rPr>
               <w:t>MaxBoost</w:t>
             </w:r>
+            <w:proofErr w:type="spellEnd"/>
           </w:p>
         </w:tc>
         <w:tc>
           <w:tcPr>
-            <w:tcW w:w="2925" w:type="dxa"/>
+            <w:tcW w:w="2806" w:type="dxa"/>
           </w:tcPr>
           <w:p>
             <w:pPr>
@@ -2314,11 +2221,11 @@
       </w:tr>
       <w:tr>
         <w:trPr>
-          <w:trHeight w:val="250"/>
+          <w:trHeight w:val="342"/>
         </w:trPr>
         <w:tc>
           <w:tcPr>
-            <w:tcW w:w="2085" w:type="dxa"/>
+            <w:tcW w:w="2154" w:type="dxa"/>
           </w:tcPr>
           <w:p>
             <w:pPr>
@@ -2329,6 +2236,7 @@
                 <w:lang w:val="en-IN"/>
               </w:rPr>
             </w:pPr>
+            <w:proofErr w:type="spellStart"/>
             <w:r>
               <w:rPr>
                 <w:sz w:val="18"/>
@@ -2337,11 +2245,12 @@
               </w:rPr>
               <w:t>DutyCyclePeriod</w:t>
             </w:r>
+            <w:proofErr w:type="spellEnd"/>
           </w:p>
         </w:tc>
         <w:tc>
           <w:tcPr>
-            <w:tcW w:w="2925" w:type="dxa"/>
+            <w:tcW w:w="2806" w:type="dxa"/>
           </w:tcPr>
           <w:p>
             <w:pPr>
@@ -2365,11 +2274,11 @@
       </w:tr>
       <w:tr>
         <w:trPr>
-          <w:trHeight w:val="250"/>
+          <w:trHeight w:val="342"/>
         </w:trPr>
         <w:tc>
           <w:tcPr>
-            <w:tcW w:w="2085" w:type="dxa"/>
+            <w:tcW w:w="2154" w:type="dxa"/>
           </w:tcPr>
           <w:p>
             <w:pPr>
@@ -2380,6 +2289,7 @@
                 <w:lang w:val="en-IN"/>
               </w:rPr>
             </w:pPr>
+            <w:proofErr w:type="spellStart"/>
             <w:r>
               <w:rPr>
                 <w:sz w:val="18"/>
@@ -2396,11 +2306,12 @@
               </w:rPr>
               <w:t>OverlapDutyCycles</w:t>
             </w:r>
+            <w:proofErr w:type="spellEnd"/>
           </w:p>
         </w:tc>
         <w:tc>
           <w:tcPr>
-            <w:tcW w:w="2925" w:type="dxa"/>
+            <w:tcW w:w="2806" w:type="dxa"/>
           </w:tcPr>
           <w:p>
             <w:pPr>
@@ -2424,11 +2335,11 @@
       </w:tr>
       <w:tr>
         <w:trPr>
-          <w:trHeight w:val="250"/>
+          <w:trHeight w:val="342"/>
         </w:trPr>
         <w:tc>
           <w:tcPr>
-            <w:tcW w:w="2085" w:type="dxa"/>
+            <w:tcW w:w="2154" w:type="dxa"/>
           </w:tcPr>
           <w:p>
             <w:pPr>
@@ -2439,6 +2350,7 @@
                 <w:lang w:val="en-IN"/>
               </w:rPr>
             </w:pPr>
+            <w:proofErr w:type="spellStart"/>
             <w:r>
               <w:rPr>
                 <w:sz w:val="18"/>
@@ -2447,11 +2359,12 @@
               </w:rPr>
               <w:t>GlobalInhibition</w:t>
             </w:r>
+            <w:proofErr w:type="spellEnd"/>
           </w:p>
         </w:tc>
         <w:tc>
           <w:tcPr>
-            <w:tcW w:w="2925" w:type="dxa"/>
+            <w:tcW w:w="2806" w:type="dxa"/>
           </w:tcPr>
           <w:p>
             <w:pPr>
@@ -2483,6 +2396,16 @@
         </w:numPr>
         <w:jc w:val="both"/>
       </w:pPr>
+    </w:p>
+    <w:p>
+      <w:pPr>
+        <w:pStyle w:val="Heading1"/>
+        <w:numPr>
+          <w:ilvl w:val="0"/>
+          <w:numId w:val="0"/>
+        </w:numPr>
+        <w:jc w:val="both"/>
+      </w:pPr>
       <w:r>
         <w:t xml:space="preserve">D. </w:t>
       </w:r>
@@ -2554,15 +2477,23 @@
           <w:rFonts w:eastAsia="Times New Roman"/>
           <w:lang w:val="en-IN"/>
         </w:rPr>
-        <w:t xml:space="preserve"> to recognize spatial patterns, while the KNN classifier stores SDR representations and associates them with labels for </w:t>
-      </w:r>
-      <w:r>
-        <w:rPr>
-          <w:rFonts w:eastAsia="Times New Roman"/>
-          <w:lang w:val="en-IN"/>
-        </w:rPr>
-        <w:lastRenderedPageBreak/>
-        <w:t>nearest-neighbor classification. The system logs the trained image names and records training time for performance evaluation</w:t>
+        <w:t xml:space="preserve"> to recognize spatial patterns, while the KNN classifier stores SDR representations and associates them with labels for nearest-</w:t>
+      </w:r>
+      <w:proofErr w:type="spellStart"/>
+      <w:r>
+        <w:rPr>
+          <w:rFonts w:eastAsia="Times New Roman"/>
+          <w:lang w:val="en-IN"/>
+        </w:rPr>
+        <w:t>neighbor</w:t>
+      </w:r>
+      <w:proofErr w:type="spellEnd"/>
+      <w:r>
+        <w:rPr>
+          <w:rFonts w:eastAsia="Times New Roman"/>
+          <w:lang w:val="en-IN"/>
+        </w:rPr>
+        <w:t xml:space="preserve"> classification. The system logs the trained image names and records training time for performance evaluation</w:t>
       </w:r>
       <w:r>
         <w:rPr>
@@ -2835,6 +2766,7 @@
         <w:rPr>
           <w:lang w:val="en-IN"/>
         </w:rPr>
+        <w:lastRenderedPageBreak/>
         <w:t xml:space="preserve">            </w:t>
       </w:r>
       <w:r>
@@ -3134,14 +3066,7 @@
           <w:rFonts w:eastAsia="Times New Roman"/>
           <w:lang w:val="en-IN"/>
         </w:rPr>
-        <w:t xml:space="preserve">. This metric provides insight into structural deviations and the level of distortion introduced during the reconstruction process. Both similarity </w:t>
-      </w:r>
-      <w:r>
-        <w:rPr>
-          <w:rFonts w:eastAsia="Times New Roman"/>
-          <w:lang w:val="en-IN"/>
-        </w:rPr>
-        <w:t>measures are recorded and stored for further performance evaluation and analysis</w:t>
+        <w:t>. This metric provides insight into structural deviations and the level of distortion introduced during the reconstruction process. Both similarity measures are recorded and stored for further performance evaluation and analysis</w:t>
       </w:r>
       <w:r>
         <w:rPr>
@@ -3620,7 +3545,23 @@
           <w:rFonts w:eastAsia="Times New Roman"/>
           <w:lang w:val="en-IN"/>
         </w:rPr>
-        <w:t>The Jaccard Similarity Graph presents a side-by-side comparison of the accuracy scores of HTM and KNN classifiers for each test image. This allows for an easy assessment of how well each classifier preserves image structures. Additionally, a Hamming Distance Similarity Plot is created using ScottPlot, illustrating the variation in similarity scores across different test images. These plots visually highlight the strengths and weaknesses of each classifier, making it easier to interpret their effectiveness in reconstructing images. The visualizations are saved as images for reference and further analysis</w:t>
+        <w:t xml:space="preserve">The Jaccard Similarity Graph presents a side-by-side comparison of the accuracy scores of HTM and KNN classifiers for each test image. This allows for an easy assessment of how well each classifier preserves image structures. Additionally, a Hamming Distance Similarity Plot is created using </w:t>
+      </w:r>
+      <w:proofErr w:type="spellStart"/>
+      <w:r>
+        <w:rPr>
+          <w:rFonts w:eastAsia="Times New Roman"/>
+          <w:lang w:val="en-IN"/>
+        </w:rPr>
+        <w:t>ScottPlot</w:t>
+      </w:r>
+      <w:proofErr w:type="spellEnd"/>
+      <w:r>
+        <w:rPr>
+          <w:rFonts w:eastAsia="Times New Roman"/>
+          <w:lang w:val="en-IN"/>
+        </w:rPr>
+        <w:t>, illustrating the variation in similarity scores across different test images. These plots visually highlight the strengths and weaknesses of each classifier, making it easier to interpret their effectiveness in reconstructing images. The visualizations are saved as images for reference and further analysis</w:t>
       </w:r>
       <w:r>
         <w:rPr>
@@ -3750,15 +3691,23 @@
           <w:rFonts w:eastAsia="Times New Roman"/>
           <w:lang w:val="en-IN"/>
         </w:rPr>
-        <w:t xml:space="preserve">After computing similarity scores and generating visualizations, the system evaluates the overall performance of HTM and KNN classifiers. It determines how often one classifier outperforms the other based on internal similarity metrics. By analyzing the results, the system identifies which </w:t>
-      </w:r>
-      <w:r>
-        <w:rPr>
-          <w:rFonts w:eastAsia="Times New Roman"/>
-          <w:lang w:val="en-IN"/>
-        </w:rPr>
-        <w:lastRenderedPageBreak/>
-        <w:t>classifier is more reliable in different scenarios. Once the evaluation is complete, the classifiers are reset, preparing them for future experiments</w:t>
+        <w:t xml:space="preserve">After computing similarity scores and generating visualizations, the system evaluates the overall performance of HTM and KNN classifiers. It determines how often one classifier outperforms the other based on internal similarity metrics. By </w:t>
+      </w:r>
+      <w:proofErr w:type="spellStart"/>
+      <w:r>
+        <w:rPr>
+          <w:rFonts w:eastAsia="Times New Roman"/>
+          <w:lang w:val="en-IN"/>
+        </w:rPr>
+        <w:t>analyzing</w:t>
+      </w:r>
+      <w:proofErr w:type="spellEnd"/>
+      <w:r>
+        <w:rPr>
+          <w:rFonts w:eastAsia="Times New Roman"/>
+          <w:lang w:val="en-IN"/>
+        </w:rPr>
+        <w:t xml:space="preserve"> the results, the system identifies which classifier is more reliable in different scenarios. Once the evaluation is complete, the classifiers are reset, preparing them for future experiments</w:t>
       </w:r>
       <w:r>
         <w:rPr>
@@ -3837,7 +3786,15 @@
         <w:t>s</w:t>
       </w:r>
       <w:r>
-        <w:t xml:space="preserve"> a fundamental role in preparing images for classification. The binarization algorithm, implemented in the binarizeImage function, processe</w:t>
+        <w:t xml:space="preserve"> a fundamental role in preparing images for classification. The binarization algorithm, implemented in the </w:t>
+      </w:r>
+      <w:proofErr w:type="spellStart"/>
+      <w:r>
+        <w:t>binarizeImage</w:t>
+      </w:r>
+      <w:proofErr w:type="spellEnd"/>
+      <w:r>
+        <w:t xml:space="preserve"> function, processe</w:t>
       </w:r>
       <w:r>
         <w:t>s</w:t>
@@ -3872,8 +3829,13 @@
       <w:r>
         <w:t xml:space="preserve"> </w:t>
       </w:r>
-      <w:r>
-        <w:t>BinarizeImages function, which appli</w:t>
+      <w:proofErr w:type="spellStart"/>
+      <w:r>
+        <w:t>BinarizeImages</w:t>
+      </w:r>
+      <w:proofErr w:type="spellEnd"/>
+      <w:r>
+        <w:t xml:space="preserve"> function, which appli</w:t>
       </w:r>
       <w:r>
         <w:t>es</w:t>
@@ -3900,8 +3862,14 @@
         <w:t xml:space="preserve"> then stored in a designated folder</w:t>
       </w:r>
       <w:r>
-        <w:t xml:space="preserve"> named BiarizedImages</w:t>
-      </w:r>
+        <w:t xml:space="preserve"> named </w:t>
+      </w:r>
+      <w:proofErr w:type="spellStart"/>
+      <w:r>
+        <w:lastRenderedPageBreak/>
+        <w:t>BiarizedImages</w:t>
+      </w:r>
+      <w:proofErr w:type="spellEnd"/>
       <w:r>
         <w:t xml:space="preserve">, maintaining a mapping between actual images and their binarized versions for accurate reconstruction. The success of this step </w:t>
       </w:r>
@@ -4153,10 +4121,7 @@
         <w:t>, t</w:t>
       </w:r>
       <w:r>
-        <w:t xml:space="preserve">hese binarized images are then encoded into sparse distributed representations </w:t>
-      </w:r>
-      <w:r>
-        <w:t xml:space="preserve">(SDRs) by feeding them into the Spatial Pooler. </w:t>
+        <w:t xml:space="preserve">hese binarized images are then encoded into sparse distributed representations (SDRs) by feeding them into the Spatial Pooler. </w:t>
       </w:r>
       <w:r>
         <w:t xml:space="preserve">As mentioned </w:t>
@@ -4188,6 +4153,16 @@
       <w:r>
         <w:t>. Once the Spatial Pooler stabilizes, the SDRs generated for training images are stored and used for classification and reconstruction tasks.</w:t>
       </w:r>
+    </w:p>
+    <w:p>
+      <w:pPr>
+        <w:jc w:val="both"/>
+      </w:pPr>
+    </w:p>
+    <w:p>
+      <w:pPr>
+        <w:jc w:val="both"/>
+      </w:pPr>
     </w:p>
     <w:p>
       <w:pPr>
@@ -4218,7 +4193,7 @@
           <w:lang w:val="en-IN"/>
         </w:rPr>
         <w:drawing>
-          <wp:inline distT="0" distB="0" distL="0" distR="0" wp14:anchorId="69C9EEA4" wp14:editId="682AC011">
+          <wp:inline distT="0" distB="0" distL="0" distR="0" wp14:anchorId="69C9EEA4" wp14:editId="57944885">
             <wp:extent cx="3066460" cy="748025"/>
             <wp:effectExtent l="0" t="0" r="635" b="0"/>
             <wp:docPr id="478632165" name="Picture 9"/>
@@ -4365,11 +4340,19 @@
           <w:lang w:val="en-IN"/>
         </w:rPr>
       </w:pPr>
-      <w:r>
-        <w:rPr>
-          <w:lang w:val="en-IN"/>
-        </w:rPr>
-        <w:t>Neighbors (KNN), both trained using Sparse Distributed Representations (SDRs) of binarized training images. A dictionary, training</w:t>
+      <w:proofErr w:type="spellStart"/>
+      <w:r>
+        <w:rPr>
+          <w:lang w:val="en-IN"/>
+        </w:rPr>
+        <w:t>Neighbors</w:t>
+      </w:r>
+      <w:proofErr w:type="spellEnd"/>
+      <w:r>
+        <w:rPr>
+          <w:lang w:val="en-IN"/>
+        </w:rPr>
+        <w:t xml:space="preserve"> (KNN), both trained using Sparse Distributed Representations (SDRs) of binarized training images. A dictionary, training</w:t>
       </w:r>
       <w:r>
         <w:rPr>
@@ -4507,11 +4490,19 @@
         </w:rPr>
         <w:t xml:space="preserve"> </w:t>
       </w:r>
-      <w:r>
-        <w:rPr>
-          <w:lang w:val="en-IN"/>
-        </w:rPr>
-        <w:t>ms.</w:t>
+      <w:proofErr w:type="spellStart"/>
+      <w:r>
+        <w:rPr>
+          <w:lang w:val="en-IN"/>
+        </w:rPr>
+        <w:t>ms</w:t>
+      </w:r>
+      <w:proofErr w:type="spellEnd"/>
+      <w:r>
+        <w:rPr>
+          <w:lang w:val="en-IN"/>
+        </w:rPr>
+        <w:t>.</w:t>
       </w:r>
     </w:p>
     <w:p>
@@ -4778,14 +4769,35 @@
         <w:rPr>
           <w:lang w:val="en-IN"/>
         </w:rPr>
-        <w:t xml:space="preserve">The images reconstructed by the HTM classifier, </w:t>
-      </w:r>
-      <w:r>
-        <w:rPr>
-          <w:lang w:val="en-IN"/>
-        </w:rPr>
-        <w:lastRenderedPageBreak/>
-        <w:t>as shown in Figure 10, are stored in a folder named ReconstructedHTM. Similarly, the images reconstructed by the KNN classifier, as shown in Figure 11, are stored in the ReconstructedKNN folder.</w:t>
+        <w:t xml:space="preserve">The images reconstructed by the HTM classifier, as shown in Figure 10, are stored in a folder named </w:t>
+      </w:r>
+      <w:proofErr w:type="spellStart"/>
+      <w:r>
+        <w:rPr>
+          <w:lang w:val="en-IN"/>
+        </w:rPr>
+        <w:t>ReconstructedHTM</w:t>
+      </w:r>
+      <w:proofErr w:type="spellEnd"/>
+      <w:r>
+        <w:rPr>
+          <w:lang w:val="en-IN"/>
+        </w:rPr>
+        <w:t xml:space="preserve">. Similarly, the images reconstructed by the KNN classifier, as shown in Figure 11, are stored in the </w:t>
+      </w:r>
+      <w:proofErr w:type="spellStart"/>
+      <w:r>
+        <w:rPr>
+          <w:lang w:val="en-IN"/>
+        </w:rPr>
+        <w:t>ReconstructedKNN</w:t>
+      </w:r>
+      <w:proofErr w:type="spellEnd"/>
+      <w:r>
+        <w:rPr>
+          <w:lang w:val="en-IN"/>
+        </w:rPr>
+        <w:t xml:space="preserve"> folder.</w:t>
       </w:r>
     </w:p>
     <w:p>
@@ -4812,16 +4824,23 @@
         <w:jc w:val="both"/>
       </w:pPr>
       <w:r>
+        <w:lastRenderedPageBreak/>
         <w:t xml:space="preserve">                             </w:t>
       </w:r>
       <w:r>
         <w:rPr>
           <w:lang w:val="en-IN"/>
         </w:rPr>
+        <w:t xml:space="preserve">     </w:t>
+      </w:r>
+      <w:r>
+        <w:rPr>
+          <w:lang w:val="en-IN"/>
+        </w:rPr>
         <w:drawing>
-          <wp:inline distT="0" distB="0" distL="0" distR="0" wp14:anchorId="7A038D2A" wp14:editId="0D0FFA78">
-            <wp:extent cx="1638300" cy="1807354"/>
-            <wp:effectExtent l="0" t="0" r="0" b="2540"/>
+          <wp:inline distT="0" distB="0" distL="0" distR="0" wp14:anchorId="7A038D2A" wp14:editId="371BE77C">
+            <wp:extent cx="1371600" cy="1513132"/>
+            <wp:effectExtent l="0" t="0" r="0" b="0"/>
             <wp:docPr id="2057525128" name="Picture 1"/>
             <wp:cNvGraphicFramePr>
               <a:graphicFrameLocks xmlns:a="http://schemas.openxmlformats.org/drawingml/2006/main" noChangeAspect="1"/>
@@ -4842,7 +4861,7 @@
                   <pic:spPr>
                     <a:xfrm>
                       <a:off x="0" y="0"/>
-                      <a:ext cx="1665538" cy="1837402"/>
+                      <a:ext cx="1397588" cy="1541802"/>
                     </a:xfrm>
                     <a:prstGeom prst="rect">
                       <a:avLst/>
@@ -4893,9 +4912,9 @@
           <w:lang w:val="en-IN"/>
         </w:rPr>
         <w:drawing>
-          <wp:inline distT="0" distB="0" distL="0" distR="0" wp14:anchorId="5807E977" wp14:editId="6B5F0E43">
-            <wp:extent cx="1657964" cy="1905000"/>
-            <wp:effectExtent l="0" t="0" r="0" b="0"/>
+          <wp:inline distT="0" distB="0" distL="0" distR="0" wp14:anchorId="5807E977" wp14:editId="6657510B">
+            <wp:extent cx="1372180" cy="1576635"/>
+            <wp:effectExtent l="0" t="0" r="0" b="5080"/>
             <wp:docPr id="150497501" name="Picture 1"/>
             <wp:cNvGraphicFramePr>
               <a:graphicFrameLocks xmlns:a="http://schemas.openxmlformats.org/drawingml/2006/main" noChangeAspect="1"/>
@@ -4916,7 +4935,7 @@
                   <pic:spPr>
                     <a:xfrm>
                       <a:off x="0" y="0"/>
-                      <a:ext cx="1737290" cy="1996146"/>
+                      <a:ext cx="1446045" cy="1661506"/>
                     </a:xfrm>
                     <a:prstGeom prst="rect">
                       <a:avLst/>
@@ -4950,12 +4969,6 @@
     </w:p>
     <w:p>
       <w:pPr>
-        <w:pStyle w:val="Heading1"/>
-        <w:numPr>
-          <w:ilvl w:val="0"/>
-          <w:numId w:val="0"/>
-        </w:numPr>
-        <w:jc w:val="both"/>
         <w:rPr>
           <w:lang w:val="en-IN"/>
         </w:rPr>
@@ -5245,8 +5258,16 @@
         <w:rPr>
           <w:lang w:val="en-IN"/>
         </w:rPr>
-        <w:t xml:space="preserve"> ms</w:t>
-      </w:r>
+        <w:t xml:space="preserve"> </w:t>
+      </w:r>
+      <w:proofErr w:type="spellStart"/>
+      <w:r>
+        <w:rPr>
+          <w:lang w:val="en-IN"/>
+        </w:rPr>
+        <w:t>ms</w:t>
+      </w:r>
+      <w:proofErr w:type="spellEnd"/>
       <w:r>
         <w:rPr>
           <w:lang w:val="en-IN"/>
@@ -5277,16 +5298,26 @@
     </w:p>
     <w:p>
       <w:pPr>
-        <w:jc w:val="both"/>
-        <w:rPr>
-          <w:lang w:val="en-IN"/>
-        </w:rPr>
-      </w:pPr>
-      <w:r>
-        <w:rPr>
-          <w:lang w:val="en-IN"/>
-        </w:rPr>
-        <w:t xml:space="preserve">            </w:t>
+        <w:ind w:left="720"/>
+        <w:jc w:val="both"/>
+        <w:rPr>
+          <w:lang w:val="en-IN"/>
+        </w:rPr>
+      </w:pPr>
+    </w:p>
+    <w:p>
+      <w:pPr>
+        <w:jc w:val="both"/>
+        <w:rPr>
+          <w:lang w:val="en-IN"/>
+        </w:rPr>
+      </w:pPr>
+      <w:r>
+        <w:rPr>
+          <w:noProof/>
+          <w:lang w:val="en-IN"/>
+        </w:rPr>
+        <w:t xml:space="preserve">         </w:t>
       </w:r>
       <w:r>
         <w:rPr>
@@ -5396,6 +5427,38 @@
     </w:p>
     <w:p>
       <w:pPr>
+        <w:jc w:val="both"/>
+        <w:rPr>
+          <w:lang w:val="en-IN"/>
+        </w:rPr>
+      </w:pPr>
+    </w:p>
+    <w:p>
+      <w:pPr>
+        <w:jc w:val="both"/>
+        <w:rPr>
+          <w:lang w:val="en-IN"/>
+        </w:rPr>
+      </w:pPr>
+    </w:p>
+    <w:p>
+      <w:pPr>
+        <w:jc w:val="both"/>
+        <w:rPr>
+          <w:lang w:val="en-IN"/>
+        </w:rPr>
+      </w:pPr>
+    </w:p>
+    <w:p>
+      <w:pPr>
+        <w:jc w:val="both"/>
+        <w:rPr>
+          <w:lang w:val="en-IN"/>
+        </w:rPr>
+      </w:pPr>
+    </w:p>
+    <w:p>
+      <w:pPr>
         <w:pStyle w:val="Heading1"/>
         <w:numPr>
           <w:ilvl w:val="0"/>
@@ -5430,7 +5493,13 @@
         <w:rPr>
           <w:lang w:val="en-IN"/>
         </w:rPr>
-        <w:t xml:space="preserve">The system generated similarity plots for both HTM and KNN classifiers. The similarity values were obtained from the reconstruction process, with higher values indicating a better match between the reconstructed image and the original </w:t>
+        <w:t xml:space="preserve">The system generated similarity plots for both HTM and KNN classifiers. The similarity values were obtained from the reconstruction process, with higher values indicating a </w:t>
+      </w:r>
+      <w:r>
+        <w:rPr>
+          <w:lang w:val="en-IN"/>
+        </w:rPr>
+        <w:t xml:space="preserve">better match between the reconstructed image and the original </w:t>
       </w:r>
       <w:r>
         <w:rPr>
@@ -5876,14 +5945,7 @@
         <w:rPr>
           <w:lang w:val="en-IN"/>
         </w:rPr>
-        <w:t xml:space="preserve">to further highlight the reconstruction similarity distribution. These plots were saved </w:t>
-      </w:r>
-      <w:r>
-        <w:rPr>
-          <w:lang w:val="en-IN"/>
-        </w:rPr>
-        <w:lastRenderedPageBreak/>
-        <w:t>in their respective folders and can be used to assess the classifier's consistency in image reconstruction.</w:t>
+        <w:t>to further highlight the reconstruction similarity distribution. These plots were saved in their respective folders and can be used to assess the classifier's consistency in image reconstruction.</w:t>
       </w:r>
     </w:p>
     <w:p>
@@ -5908,8 +5970,9 @@
           <w:noProof/>
           <w:lang w:val="en-IN"/>
         </w:rPr>
+        <w:lastRenderedPageBreak/>
         <w:drawing>
-          <wp:inline distT="0" distB="0" distL="0" distR="0" wp14:anchorId="533ECB27" wp14:editId="0EA4ED28">
+          <wp:inline distT="0" distB="0" distL="0" distR="0" wp14:anchorId="533ECB27" wp14:editId="1F3BE386">
             <wp:extent cx="3130550" cy="2217420"/>
             <wp:effectExtent l="0" t="0" r="0" b="0"/>
             <wp:docPr id="1001334898" name="Picture 26"/>
@@ -6046,7 +6109,7 @@
           <w:lang w:val="en-IN"/>
         </w:rPr>
         <w:drawing>
-          <wp:inline distT="0" distB="0" distL="0" distR="0" wp14:anchorId="649F8C9C" wp14:editId="3D76B906">
+          <wp:inline distT="0" distB="0" distL="0" distR="0" wp14:anchorId="649F8C9C" wp14:editId="2CA3B3F7">
             <wp:extent cx="3130550" cy="2118360"/>
             <wp:effectExtent l="0" t="0" r="0" b="0"/>
             <wp:docPr id="1904630911" name="Picture 28"/>
@@ -6913,13 +6976,29 @@
           <w:rFonts w:eastAsia="Times New Roman"/>
           <w:lang w:val="en-IN" w:eastAsia="en-IN"/>
         </w:rPr>
-        <w:t>The project successfully implemented and evaluated two classification methods, Hierarchical Temporal Memory (HTM) and K-Nearest Neighbors (KNN), for image recognition</w:t>
-      </w:r>
+        <w:t xml:space="preserve">The project successfully implemented and evaluated two classification methods, Hierarchical Temporal Memory (HTM) and K-Nearest </w:t>
+      </w:r>
+      <w:proofErr w:type="spellStart"/>
       <w:r>
         <w:rPr>
           <w:rFonts w:eastAsia="Times New Roman"/>
           <w:lang w:val="en-IN" w:eastAsia="en-IN"/>
         </w:rPr>
+        <w:t>Neighbors</w:t>
+      </w:r>
+      <w:proofErr w:type="spellEnd"/>
+      <w:r>
+        <w:rPr>
+          <w:rFonts w:eastAsia="Times New Roman"/>
+          <w:lang w:val="en-IN" w:eastAsia="en-IN"/>
+        </w:rPr>
+        <w:t xml:space="preserve"> (KNN), for image recognition</w:t>
+      </w:r>
+      <w:r>
+        <w:rPr>
+          <w:rFonts w:eastAsia="Times New Roman"/>
+          <w:lang w:val="en-IN" w:eastAsia="en-IN"/>
+        </w:rPr>
         <w:t xml:space="preserve"> and reconstruction</w:t>
       </w:r>
       <w:r>
@@ -6997,31 +7076,24 @@
           <w:rFonts w:eastAsia="Times New Roman"/>
           <w:lang w:val="en-IN" w:eastAsia="en-IN"/>
         </w:rPr>
-        <w:t xml:space="preserve">istance metrics. The results indicated that both classifiers performed well in different scenarios, with HTM excelling in some cases and KNN in others. The overall performance summary highlighted instances where each </w:t>
-      </w:r>
-      <w:r>
+        <w:t>istance metrics. The results indicated that both classifiers performed well in different scenarios, with HTM excelling in some cases and KNN in others. The overall performance summary highlighted instances where each classifier was more effective, demonstrating the strengths and limitations of both approaches.</w:t>
+      </w:r>
+    </w:p>
+    <w:p>
+      <w:pPr>
+        <w:spacing w:before="100" w:beforeAutospacing="1" w:after="100" w:afterAutospacing="1"/>
+        <w:jc w:val="both"/>
         <w:rPr>
           <w:rFonts w:eastAsia="Times New Roman"/>
           <w:lang w:val="en-IN" w:eastAsia="en-IN"/>
         </w:rPr>
+      </w:pPr>
+      <w:r>
+        <w:rPr>
+          <w:rFonts w:eastAsia="Times New Roman"/>
+          <w:lang w:val="en-IN" w:eastAsia="en-IN"/>
+        </w:rPr>
         <w:lastRenderedPageBreak/>
-        <w:t>classifier was more effective, demonstrating the strengths and limitations of both approaches.</w:t>
-      </w:r>
-    </w:p>
-    <w:p>
-      <w:pPr>
-        <w:spacing w:before="100" w:beforeAutospacing="1" w:after="100" w:afterAutospacing="1"/>
-        <w:jc w:val="both"/>
-        <w:rPr>
-          <w:rFonts w:eastAsia="Times New Roman"/>
-          <w:lang w:val="en-IN" w:eastAsia="en-IN"/>
-        </w:rPr>
-      </w:pPr>
-      <w:r>
-        <w:rPr>
-          <w:rFonts w:eastAsia="Times New Roman"/>
-          <w:lang w:val="en-IN" w:eastAsia="en-IN"/>
-        </w:rPr>
         <w:t>The reconstruction process provided a valuable visual analysis of classification accuracy, supported by similarity plots. The integration of similarity graphs and Scott plots further enhanced the analysis, allowing for an in-depth comparison of classifier performance. The project’s methodology ensures a comprehensive evaluation, making it a valuable approach for applications involving pattern recognition and SDR-based learning models.</w:t>
       </w:r>
     </w:p>
@@ -7079,12 +7151,21 @@
           <w:r>
             <w:t xml:space="preserve">] Ahmad, S., &amp; Hawkins, J. (2015). Properties of Sparse Distributed Representations and their Application to Hierarchical Temporal Memory. </w:t>
           </w:r>
+          <w:proofErr w:type="spellStart"/>
           <w:r>
             <w:rPr>
               <w:i/>
               <w:iCs/>
             </w:rPr>
-            <w:t>arXiv preprint arXiv:1503.07469</w:t>
+            <w:t>arXiv</w:t>
+          </w:r>
+          <w:proofErr w:type="spellEnd"/>
+          <w:r>
+            <w:rPr>
+              <w:i/>
+              <w:iCs/>
+            </w:rPr>
+            <w:t xml:space="preserve"> preprint arXiv:1503.07469</w:t>
           </w:r>
           <w:r>
             <w:t xml:space="preserve">. Available at: </w:t>
@@ -7198,7 +7279,39 @@
               <w:i/>
               <w:iCs/>
             </w:rPr>
-            <w:t>Étude comparative de la distribution florale dans une portion des Alpes et des Jura</w:t>
+            <w:t xml:space="preserve">Étude comparative de la distribution </w:t>
+          </w:r>
+          <w:proofErr w:type="spellStart"/>
+          <w:r>
+            <w:rPr>
+              <w:i/>
+              <w:iCs/>
+            </w:rPr>
+            <w:t>florale</w:t>
+          </w:r>
+          <w:proofErr w:type="spellEnd"/>
+          <w:r>
+            <w:rPr>
+              <w:i/>
+              <w:iCs/>
+            </w:rPr>
+            <w:t xml:space="preserve"> dans </w:t>
+          </w:r>
+          <w:proofErr w:type="spellStart"/>
+          <w:r>
+            <w:rPr>
+              <w:i/>
+              <w:iCs/>
+            </w:rPr>
+            <w:t>une</w:t>
+          </w:r>
+          <w:proofErr w:type="spellEnd"/>
+          <w:r>
+            <w:rPr>
+              <w:i/>
+              <w:iCs/>
+            </w:rPr>
+            <w:t xml:space="preserve"> portion des Alpes et des Jura</w:t>
           </w:r>
           <w:r>
             <w:t xml:space="preserve">. </w:t>
@@ -7208,8 +7321,33 @@
               <w:i/>
               <w:iCs/>
             </w:rPr>
-            <w:t>Bulletin de la Société vaudoise des sciences naturelles</w:t>
+            <w:t xml:space="preserve">Bulletin de la Société </w:t>
           </w:r>
+          <w:proofErr w:type="spellStart"/>
+          <w:r>
+            <w:rPr>
+              <w:i/>
+              <w:iCs/>
+            </w:rPr>
+            <w:t>vaudoise</w:t>
+          </w:r>
+          <w:proofErr w:type="spellEnd"/>
+          <w:r>
+            <w:rPr>
+              <w:i/>
+              <w:iCs/>
+            </w:rPr>
+            <w:t xml:space="preserve"> des sciences </w:t>
+          </w:r>
+          <w:proofErr w:type="spellStart"/>
+          <w:r>
+            <w:rPr>
+              <w:i/>
+              <w:iCs/>
+            </w:rPr>
+            <w:t>naturelles</w:t>
+          </w:r>
+          <w:proofErr w:type="spellEnd"/>
           <w:r>
             <w:t xml:space="preserve">, 47, 241–272. Retrieved on March 29, 2025, from </w:t>
           </w:r>
@@ -7231,8 +7369,13 @@
           </w:r>
           <w:bookmarkStart w:id="4" w:name="five"/>
           <w:bookmarkEnd w:id="4"/>
+          <w:proofErr w:type="spellStart"/>
           <w:r>
-            <w:t>Olshausen, B. A., &amp; Field, D. J. (1997). Sparse Coding with an Overcomplete Basis Set: A Strategy Employed by V</w:t>
+            <w:t>Olshausen</w:t>
+          </w:r>
+          <w:proofErr w:type="spellEnd"/>
+          <w:r>
+            <w:t>, B. A., &amp; Field, D. J. (1997). Sparse Coding with an Overcomplete Basis Set: A Strategy Employed by V</w:t>
           </w:r>
           <w:proofErr w:type="gramStart"/>
           <w:r>
@@ -7354,7 +7497,15 @@
             <w:t xml:space="preserve"> </w:t>
           </w:r>
           <w:r>
-            <w:t xml:space="preserve">Yilmaz, E., &amp; Gunal, S. (2020). Evaluation of k-nearest neighbour classifier performance for heterogeneous data sets. </w:t>
+            <w:t xml:space="preserve">Yilmaz, E., &amp; Gunal, S. (2020). Evaluation of k-nearest </w:t>
+          </w:r>
+          <w:proofErr w:type="spellStart"/>
+          <w:r>
+            <w:t>neighbour</w:t>
+          </w:r>
+          <w:proofErr w:type="spellEnd"/>
+          <w:r>
+            <w:t xml:space="preserve"> classifier performance for heterogeneous data sets. </w:t>
           </w:r>
           <w:r>
             <w:rPr>
@@ -7388,7 +7539,15 @@
             <w:t xml:space="preserve"> </w:t>
           </w:r>
           <w:r>
-            <w:t xml:space="preserve">Yilmaz, E., Krishnaa, C. B. G., &amp; Zhu, F. (2020). Evaluation of k-nearest neighbour classifier performance for heterogeneous data sets using similarity measures. </w:t>
+            <w:t xml:space="preserve">Yilmaz, E., Krishnaa, C. B. G., &amp; Zhu, F. (2020). Evaluation of k-nearest </w:t>
+          </w:r>
+          <w:proofErr w:type="spellStart"/>
+          <w:r>
+            <w:t>neighbour</w:t>
+          </w:r>
+          <w:proofErr w:type="spellEnd"/>
+          <w:r>
+            <w:t xml:space="preserve"> classifier performance for heterogeneous data sets using similarity measures. </w:t>
           </w:r>
           <w:r>
             <w:rPr>

</xml_diff>

<commit_message>
Updating the documentation with visualization of classifier performance
</commit_message>
<xml_diff>
--- a/source/Samples/NeoCortexApiSample/Documentations/ML2425-01_Investigate_Image_Reconstruction_by_using_Classifiers_CodeWizards-Paper.docx
+++ b/source/Samples/NeoCortexApiSample/Documentations/ML2425-01_Investigate_Image_Reconstruction_by_using_Classifiers_CodeWizards-Paper.docx
@@ -2046,6 +2046,7 @@
               </w:rPr>
               <w:t xml:space="preserve"> </w:t>
             </w:r>
+            <w:proofErr w:type="gramStart"/>
             <w:r>
               <w:rPr>
                 <w:sz w:val="18"/>
@@ -2054,6 +2055,7 @@
               </w:rPr>
               <w:t>int[]{</w:t>
             </w:r>
+            <w:proofErr w:type="gramEnd"/>
             <w:r>
               <w:rPr>
                 <w:sz w:val="18"/>
@@ -2202,8 +2204,54 @@
                 <w:szCs w:val="18"/>
                 <w:lang w:val="en-IN"/>
               </w:rPr>
-              <w:t>new int[] { 64, 64 }</w:t>
+              <w:t xml:space="preserve">new </w:t>
             </w:r>
+            <w:proofErr w:type="gramStart"/>
+            <w:r>
+              <w:rPr>
+                <w:sz w:val="18"/>
+                <w:szCs w:val="18"/>
+                <w:lang w:val="en-IN"/>
+              </w:rPr>
+              <w:t>int[</w:t>
+            </w:r>
+            <w:proofErr w:type="gramEnd"/>
+            <w:r>
+              <w:rPr>
+                <w:sz w:val="18"/>
+                <w:szCs w:val="18"/>
+                <w:lang w:val="en-IN"/>
+              </w:rPr>
+              <w:t xml:space="preserve">] </w:t>
+            </w:r>
+            <w:proofErr w:type="gramStart"/>
+            <w:r>
+              <w:rPr>
+                <w:sz w:val="18"/>
+                <w:szCs w:val="18"/>
+                <w:lang w:val="en-IN"/>
+              </w:rPr>
+              <w:t>{ 64</w:t>
+            </w:r>
+            <w:proofErr w:type="gramEnd"/>
+            <w:r>
+              <w:rPr>
+                <w:sz w:val="18"/>
+                <w:szCs w:val="18"/>
+                <w:lang w:val="en-IN"/>
+              </w:rPr>
+              <w:t xml:space="preserve">, </w:t>
+            </w:r>
+            <w:proofErr w:type="gramStart"/>
+            <w:r>
+              <w:rPr>
+                <w:sz w:val="18"/>
+                <w:szCs w:val="18"/>
+                <w:lang w:val="en-IN"/>
+              </w:rPr>
+              <w:t>64 }</w:t>
+            </w:r>
+            <w:proofErr w:type="gramEnd"/>
           </w:p>
         </w:tc>
       </w:tr>
@@ -5785,7 +5833,7 @@
           <w:lang w:val="en-IN"/>
         </w:rPr>
         <w:drawing>
-          <wp:inline distT="0" distB="0" distL="0" distR="0" wp14:anchorId="649F8C9C" wp14:editId="68D6DE80">
+          <wp:inline distT="0" distB="0" distL="0" distR="0" wp14:anchorId="649F8C9C" wp14:editId="663A739C">
             <wp:extent cx="3130550" cy="2118360"/>
             <wp:effectExtent l="0" t="0" r="0" b="0"/>
             <wp:docPr id="1904630911" name="Picture 28"/>
@@ -6397,7 +6445,19 @@
         <w:rPr>
           <w:lang w:val="en-IN"/>
         </w:rPr>
-        <w:t xml:space="preserve">For overall predictions and reconstructions which classifier performed better is flagged as better classifier. As shown in Figure 19, </w:t>
+        <w:t>For overall predictions and reconstructions which classifier performed better is flagged as better classifier. As shown in Figure 19</w:t>
+      </w:r>
+      <w:r>
+        <w:rPr>
+          <w:lang w:val="en-IN"/>
+        </w:rPr>
+        <w:t xml:space="preserve"> and visualized in Figure 20</w:t>
+      </w:r>
+      <w:r>
+        <w:rPr>
+          <w:lang w:val="en-IN"/>
+        </w:rPr>
+        <w:t xml:space="preserve">, </w:t>
       </w:r>
       <w:r>
         <w:rPr>
@@ -6427,33 +6487,23 @@
         <w:rPr>
           <w:lang w:val="en-IN"/>
         </w:rPr>
-        <w:t xml:space="preserve"> as shown in Figure 1</w:t>
-      </w:r>
-      <w:r>
-        <w:rPr>
-          <w:lang w:val="en-IN"/>
-        </w:rPr>
-        <w:t>9</w:t>
-      </w:r>
-      <w:r>
-        <w:rPr>
-          <w:lang w:val="en-IN"/>
-        </w:rPr>
-        <w:t xml:space="preserve">. </w:t>
-      </w:r>
-    </w:p>
-    <w:p>
-      <w:pPr>
-        <w:jc w:val="both"/>
-        <w:rPr>
-          <w:lang w:val="en-IN"/>
-        </w:rPr>
-      </w:pPr>
-    </w:p>
-    <w:p>
-      <w:pPr>
-        <w:jc w:val="both"/>
-        <w:rPr>
+        <w:t>.</w:t>
+      </w:r>
+    </w:p>
+    <w:p>
+      <w:pPr>
+        <w:jc w:val="both"/>
+        <w:rPr>
+          <w:lang w:val="en-IN"/>
+        </w:rPr>
+      </w:pPr>
+    </w:p>
+    <w:p>
+      <w:pPr>
+        <w:rPr>
+          <w:rStyle w:val="Heading1Char"/>
+          <w:sz w:val="18"/>
+          <w:szCs w:val="18"/>
           <w:lang w:val="en-IN"/>
         </w:rPr>
       </w:pPr>
@@ -6463,7 +6513,7 @@
           <w:lang w:val="en-IN"/>
         </w:rPr>
         <w:drawing>
-          <wp:inline distT="0" distB="0" distL="0" distR="0" wp14:anchorId="3B37EFD7" wp14:editId="5603BF83">
+          <wp:inline distT="0" distB="0" distL="0" distR="0" wp14:anchorId="3B37EFD7" wp14:editId="4FA774D8">
             <wp:extent cx="3089910" cy="306705"/>
             <wp:effectExtent l="0" t="0" r="0" b="0"/>
             <wp:docPr id="347179425" name="Picture 20"/>
@@ -6511,6 +6561,70 @@
           </wp:inline>
         </w:drawing>
       </w:r>
+      <w:r>
+        <w:rPr>
+          <w:rStyle w:val="Heading1Char"/>
+          <w:sz w:val="16"/>
+          <w:szCs w:val="16"/>
+        </w:rPr>
+        <w:br/>
+      </w:r>
+      <w:r>
+        <w:rPr>
+          <w:rStyle w:val="Heading1Char"/>
+          <w:sz w:val="16"/>
+          <w:szCs w:val="16"/>
+        </w:rPr>
+        <w:br/>
+      </w:r>
+      <w:r>
+        <w:rPr>
+          <w:rStyle w:val="Heading1Char"/>
+          <w:sz w:val="16"/>
+          <w:szCs w:val="16"/>
+        </w:rPr>
+        <w:t>Figure</w:t>
+      </w:r>
+      <w:r>
+        <w:rPr>
+          <w:rStyle w:val="Heading1Char"/>
+          <w:sz w:val="16"/>
+          <w:szCs w:val="16"/>
+        </w:rPr>
+        <w:t xml:space="preserve"> </w:t>
+      </w:r>
+      <w:r>
+        <w:rPr>
+          <w:rStyle w:val="Heading1Char"/>
+          <w:sz w:val="16"/>
+          <w:szCs w:val="16"/>
+        </w:rPr>
+        <w:t>19</w:t>
+      </w:r>
+      <w:r>
+        <w:rPr>
+          <w:rStyle w:val="Heading1Char"/>
+          <w:sz w:val="16"/>
+          <w:szCs w:val="16"/>
+        </w:rPr>
+        <w:t>:</w:t>
+      </w:r>
+      <w:r>
+        <w:rPr>
+          <w:rStyle w:val="Heading1Char"/>
+          <w:sz w:val="16"/>
+          <w:szCs w:val="16"/>
+        </w:rPr>
+        <w:t xml:space="preserve"> </w:t>
+      </w:r>
+      <w:r>
+        <w:rPr>
+          <w:rStyle w:val="Heading1Char"/>
+          <w:sz w:val="16"/>
+          <w:szCs w:val="16"/>
+        </w:rPr>
+        <w:t>Console output of overall classifier performance</w:t>
+      </w:r>
     </w:p>
     <w:p>
       <w:pPr>
@@ -6519,62 +6633,107 @@
           <w:ilvl w:val="0"/>
           <w:numId w:val="0"/>
         </w:numPr>
-      </w:pPr>
-      <w:r>
-        <w:rPr>
-          <w:sz w:val="16"/>
-          <w:szCs w:val="16"/>
-        </w:rPr>
-        <w:t>Figure</w:t>
-      </w:r>
-      <w:r>
-        <w:rPr>
-          <w:sz w:val="16"/>
-          <w:szCs w:val="16"/>
-        </w:rPr>
-        <w:t xml:space="preserve"> </w:t>
-      </w:r>
-      <w:r>
-        <w:rPr>
-          <w:sz w:val="16"/>
-          <w:szCs w:val="16"/>
-        </w:rPr>
-        <w:t>19</w:t>
-      </w:r>
-      <w:r>
-        <w:rPr>
-          <w:sz w:val="16"/>
-          <w:szCs w:val="16"/>
-        </w:rPr>
-        <w:t>:</w:t>
-      </w:r>
-      <w:r>
-        <w:rPr>
-          <w:sz w:val="16"/>
-          <w:szCs w:val="16"/>
-        </w:rPr>
-        <w:t xml:space="preserve"> </w:t>
-      </w:r>
-      <w:r>
-        <w:rPr>
-          <w:sz w:val="16"/>
-          <w:szCs w:val="16"/>
-        </w:rPr>
-        <w:t>Console output of overall classifier performance</w:t>
-      </w:r>
-      <w:r>
+        <w:jc w:val="both"/>
+      </w:pPr>
+      <w:r>
+        <w:rPr>
+          <w:sz w:val="16"/>
+          <w:szCs w:val="16"/>
+        </w:rPr>
         <w:br/>
       </w:r>
+      <w:r>
+        <w:drawing>
+          <wp:inline distT="0" distB="0" distL="0" distR="0" wp14:anchorId="7D98CC5C" wp14:editId="09F3A8D0">
+            <wp:extent cx="3032760" cy="1752600"/>
+            <wp:effectExtent l="0" t="0" r="0" b="0"/>
+            <wp:docPr id="696451667" name="Picture 4"/>
+            <wp:cNvGraphicFramePr>
+              <a:graphicFrameLocks xmlns:a="http://schemas.openxmlformats.org/drawingml/2006/main" noChangeAspect="1"/>
+            </wp:cNvGraphicFramePr>
+            <a:graphic xmlns:a="http://schemas.openxmlformats.org/drawingml/2006/main">
+              <a:graphicData uri="http://schemas.openxmlformats.org/drawingml/2006/picture">
+                <pic:pic xmlns:pic="http://schemas.openxmlformats.org/drawingml/2006/picture">
+                  <pic:nvPicPr>
+                    <pic:cNvPr id="0" name="Picture 13"/>
+                    <pic:cNvPicPr>
+                      <a:picLocks noChangeAspect="1" noChangeArrowheads="1"/>
+                    </pic:cNvPicPr>
+                  </pic:nvPicPr>
+                  <pic:blipFill>
+                    <a:blip r:embed="rId31">
+                      <a:extLst>
+                        <a:ext uri="{28A0092B-C50C-407E-A947-70E740481C1C}">
+                          <a14:useLocalDpi xmlns:a14="http://schemas.microsoft.com/office/drawing/2010/main" val="0"/>
+                        </a:ext>
+                      </a:extLst>
+                    </a:blip>
+                    <a:srcRect/>
+                    <a:stretch>
+                      <a:fillRect/>
+                    </a:stretch>
+                  </pic:blipFill>
+                  <pic:spPr bwMode="auto">
+                    <a:xfrm>
+                      <a:off x="0" y="0"/>
+                      <a:ext cx="3032760" cy="1752600"/>
+                    </a:xfrm>
+                    <a:prstGeom prst="rect">
+                      <a:avLst/>
+                    </a:prstGeom>
+                    <a:noFill/>
+                    <a:ln>
+                      <a:noFill/>
+                    </a:ln>
+                  </pic:spPr>
+                </pic:pic>
+              </a:graphicData>
+            </a:graphic>
+          </wp:inline>
+        </w:drawing>
+      </w:r>
     </w:p>
     <w:p>
       <w:pPr>
         <w:pStyle w:val="Heading1"/>
+        <w:numPr>
+          <w:ilvl w:val="0"/>
+          <w:numId w:val="0"/>
+        </w:numPr>
+        <w:rPr>
+          <w:sz w:val="16"/>
+          <w:szCs w:val="16"/>
+        </w:rPr>
+      </w:pPr>
+      <w:r>
+        <w:rPr>
+          <w:sz w:val="16"/>
+          <w:szCs w:val="16"/>
+        </w:rPr>
+        <w:t>Figure 20: Visualization OF Classifier Performance</w:t>
+      </w:r>
+    </w:p>
+    <w:p>
+      <w:pPr>
+        <w:pStyle w:val="Heading1"/>
+        <w:numPr>
+          <w:ilvl w:val="0"/>
+          <w:numId w:val="0"/>
+        </w:numPr>
+      </w:pPr>
+      <w:r>
+        <w:br/>
+      </w:r>
+    </w:p>
+    <w:p/>
+    <w:p>
+      <w:pPr>
+        <w:pStyle w:val="Heading1"/>
       </w:pPr>
       <w:r>
         <w:t>Discussion</w:t>
       </w:r>
     </w:p>
-    <w:p/>
     <w:p>
       <w:pPr>
         <w:spacing w:before="100" w:beforeAutospacing="1" w:after="100" w:afterAutospacing="1"/>
@@ -6606,65 +6765,66 @@
           <w:rFonts w:eastAsia="Times New Roman"/>
           <w:lang w:val="en-IN" w:eastAsia="en-IN"/>
         </w:rPr>
-        <w:t xml:space="preserve">The methodology was divided into two main components: prediction and reconstruction. In the prediction stage, the classifiers were trained on a dataset of binarized images </w:t>
-      </w:r>
-      <w:r>
+        <w:t>The methodology was divided into two main components: prediction and reconstruction. In the prediction stage, the classifiers were trained on a dataset of binarized images transformed into SDRs, learning to associate input patterns with corresponding categories or outputs. HTM utilized its ability to learn temporal and spatial correlations through mechanisms inspired by the neocortex, while KNN classified inputs by comparing them to the most similar examples in the training set based on a chosen distance metric. Once classification was completed, the predicted SDRs were passed through a reconstruction process to regenerate visual approximations of the original input images.</w:t>
+      </w:r>
+    </w:p>
+    <w:p>
+      <w:pPr>
+        <w:spacing w:before="100" w:beforeAutospacing="1" w:after="100" w:afterAutospacing="1"/>
+        <w:jc w:val="both"/>
         <w:rPr>
           <w:rFonts w:eastAsia="Times New Roman"/>
           <w:lang w:val="en-IN" w:eastAsia="en-IN"/>
         </w:rPr>
-        <w:t>transformed into SDRs, learning to associate input patterns with corresponding categories or outputs. HTM utilized its ability to learn temporal and spatial correlations through mechanisms inspired by the neocortex, while KNN classified inputs by comparing them to the most similar examples in the training set based on a chosen distance metric. Once classification was completed, the predicted SDRs were passed through a reconstruction process to regenerate visual approximations of the original input images.</w:t>
-      </w:r>
-    </w:p>
-    <w:p>
-      <w:pPr>
-        <w:spacing w:before="100" w:beforeAutospacing="1" w:after="100" w:afterAutospacing="1"/>
-        <w:jc w:val="both"/>
+      </w:pPr>
+      <w:r>
         <w:rPr>
           <w:rFonts w:eastAsia="Times New Roman"/>
           <w:lang w:val="en-IN" w:eastAsia="en-IN"/>
         </w:rPr>
-      </w:pPr>
-      <w:r>
+        <w:t>To evaluate performance, the project employed two key metrics: the Jaccard Index and Hamming Distance. These measures provided insight into the similarity between the reconstructed and original images, capturing both overall overlap and bit-level differences. The results highlighted the complementary strengths of each approach. HTM demonstrated a strong ability to generalize in scenarios where pattern sequences or structural regularities existed, while KNN performed better in environments where direct similarity in feature space was a reliable predictor. Visual reconstruction added an additional layer of analysis, allowing the accuracy and nature of each prediction to be intuitively assessed. Similarity plots and Scott plots were also incorporated to visualize the spread and distribution of classification performance, further aiding in the comparative analysis of both models.</w:t>
+      </w:r>
+    </w:p>
+    <w:p>
+      <w:pPr>
+        <w:spacing w:before="100" w:beforeAutospacing="1" w:after="100" w:afterAutospacing="1"/>
+        <w:jc w:val="both"/>
         <w:rPr>
           <w:rFonts w:eastAsia="Times New Roman"/>
           <w:lang w:val="en-IN" w:eastAsia="en-IN"/>
         </w:rPr>
-        <w:t>To evaluate performance, the project employed two key metrics: the Jaccard Index and Hamming Distance. These measures provided insight into the similarity between the reconstructed and original images, capturing both overall overlap and bit-level differences. The results highlighted the complementary strengths of each approach. HTM demonstrated a strong ability to generalize in scenarios where pattern sequences or structural regularities existed, while KNN performed better in environments where direct similarity in feature space was a reliable predictor. Visual reconstruction added an additional layer of analysis, allowing the accuracy and nature of each prediction to be intuitively assessed. Similarity plots and Scott plots were also incorporated to visualize the spread and distribution of classification performance, further aiding in the comparative analysis of both models.</w:t>
-      </w:r>
-    </w:p>
-    <w:p>
-      <w:pPr>
-        <w:spacing w:before="100" w:beforeAutospacing="1" w:after="100" w:afterAutospacing="1"/>
-        <w:jc w:val="both"/>
+      </w:pPr>
+      <w:r>
         <w:rPr>
           <w:rFonts w:eastAsia="Times New Roman"/>
           <w:lang w:val="en-IN" w:eastAsia="en-IN"/>
         </w:rPr>
-      </w:pPr>
-      <w:r>
+        <w:t>Overall, the findings emphasized that while HTM and KNN operate on fundamentally different principles, each has practical advantages depending on the structure and complexity of the input data. HTM's biologically inspired architecture made it especially robust in handling noisy or incomplete patterns, whereas KNN excelled in clearly defined, data-rich regions of the feature space. The project not only provided a technical comparison of these methods but also contributed a visual and metric-based approach for evaluating SDR-driven classification systems.</w:t>
+      </w:r>
+    </w:p>
+    <w:p>
+      <w:pPr>
+        <w:spacing w:before="100" w:beforeAutospacing="1" w:after="100" w:afterAutospacing="1"/>
+        <w:jc w:val="both"/>
         <w:rPr>
           <w:rFonts w:eastAsia="Times New Roman"/>
           <w:lang w:val="en-IN" w:eastAsia="en-IN"/>
         </w:rPr>
-        <w:t>Overall, the findings emphasized that while HTM and KNN operate on fundamentally different principles, each has practical advantages depending on the structure and complexity of the input data. HTM's biologically inspired architecture made it especially robust in handling noisy or incomplete patterns, whereas KNN excelled in clearly defined, data-rich regions of the feature space. The project not only provided a technical comparison of these methods but also contributed a visual and metric-based approach for evaluating SDR-driven classification systems.</w:t>
-      </w:r>
-    </w:p>
-    <w:p>
-      <w:pPr>
-        <w:spacing w:before="100" w:beforeAutospacing="1" w:after="100" w:afterAutospacing="1"/>
-        <w:jc w:val="both"/>
+      </w:pPr>
+      <w:r>
         <w:rPr>
           <w:rFonts w:eastAsia="Times New Roman"/>
           <w:lang w:val="en-IN" w:eastAsia="en-IN"/>
         </w:rPr>
-      </w:pPr>
+        <w:t xml:space="preserve">Looking forward, there are multiple avenues to enhance this work. Refining the image-to-SDR encoding process could improve the quality of input features and lead to better classification accuracy. Developing hybrid models that combine HTM’s contextual learning with KNN’s simplicity </w:t>
+      </w:r>
       <w:r>
         <w:rPr>
           <w:rFonts w:eastAsia="Times New Roman"/>
           <w:lang w:val="en-IN" w:eastAsia="en-IN"/>
         </w:rPr>
-        <w:t>Looking forward, there are multiple avenues to enhance this work. Refining the image-to-SDR encoding process could improve the quality of input features and lead to better classification accuracy. Developing hybrid models that combine HTM’s contextual learning with KNN’s simplicity and adaptability could result in more balanced and efficient systems. Exploring alternative or adaptive similarity metrics may also improve prediction performance, especially in borderline cases. Furthermore, scaling the framework to handle higher-resolution images, more complex datasets, and real-time processing would open doors to practical applications in areas like computer vision, autonomous systems, and assistive AI technologies. This project thus sets a foundation for future research in leveraging SDRs for interpretable, robust, and biologically inspired machine learning systems.</w:t>
+        <w:lastRenderedPageBreak/>
+        <w:t>and adaptability could result in more balanced and efficient systems. Exploring alternative or adaptive similarity metrics may also improve prediction performance, especially in borderline cases. Furthermore, scaling the framework to handle higher-resolution images, more complex datasets, and real-time processing would open doors to practical applications in areas like computer vision, autonomous systems, and assistive AI technologies. This project thus sets a foundation for future research in leveraging SDRs for interpretable, robust, and biologically inspired machine learning systems.</w:t>
       </w:r>
     </w:p>
     <w:p>
@@ -6755,7 +6915,6 @@
               <w:i/>
               <w:iCs/>
             </w:rPr>
-            <w:lastRenderedPageBreak/>
             <w:t>1503.07469</w:t>
           </w:r>
           <w:r>
@@ -6776,7 +6935,7 @@
           <w:r>
             <w:tab/>
           </w:r>
-          <w:hyperlink r:id="rId31" w:history="1">
+          <w:hyperlink r:id="rId32" w:history="1">
             <w:r>
               <w:rPr>
                 <w:rStyle w:val="Hyperlink"/>
@@ -6819,7 +6978,7 @@
           <w:r>
             <w:t xml:space="preserve">, 60, 1516–1523. Retrieved on March 29, 2025, from </w:t>
           </w:r>
-          <w:hyperlink r:id="rId32" w:anchor="8203;:contentReference%5Boaicite:1%5D%7Bindex=1%7D" w:tgtFrame="_new" w:history="1">
+          <w:hyperlink r:id="rId33" w:anchor="8203;:contentReference%5Boaicite:1%5D%7Bindex=1%7D" w:tgtFrame="_new" w:history="1">
             <w:r>
               <w:rPr>
                 <w:rStyle w:val="Hyperlink"/>
@@ -6881,7 +7040,7 @@
           <w:r>
             <w:t xml:space="preserve">at: </w:t>
           </w:r>
-          <w:hyperlink r:id="rId33" w:history="1">
+          <w:hyperlink r:id="rId34" w:history="1">
             <w:r>
               <w:rPr>
                 <w:rStyle w:val="Hyperlink"/>
@@ -6960,7 +7119,7 @@
           <w:pPr>
             <w:jc w:val="both"/>
           </w:pPr>
-          <w:hyperlink r:id="rId34" w:tgtFrame="_new" w:history="1">
+          <w:hyperlink r:id="rId35" w:tgtFrame="_new" w:history="1">
             <w:r>
               <w:rPr>
                 <w:rStyle w:val="Hyperlink"/>
@@ -6979,7 +7138,15 @@
           <w:bookmarkStart w:id="4" w:name="five"/>
           <w:bookmarkEnd w:id="4"/>
           <w:r>
-            <w:t xml:space="preserve">Olshausen, B. A., &amp; Field, D. J. (1997). Sparse Coding with an Overcomplete Basis Set: A Strategy Employed by V1?. </w:t>
+            <w:t>Olshausen, B. A., &amp; Field, D. J. (1997). Sparse Coding with an Overcomplete Basis Set: A Strategy Employed by V</w:t>
+          </w:r>
+          <w:proofErr w:type="gramStart"/>
+          <w:r>
+            <w:t>1?.</w:t>
+          </w:r>
+          <w:proofErr w:type="gramEnd"/>
+          <w:r>
+            <w:t xml:space="preserve"> </w:t>
           </w:r>
           <w:r>
             <w:rPr>
@@ -6991,7 +7158,7 @@
           <w:r>
             <w:t xml:space="preserve">, 37(23), 3311–3325. Available at: </w:t>
           </w:r>
-          <w:hyperlink r:id="rId35" w:tgtFrame="_new" w:history="1">
+          <w:hyperlink r:id="rId36" w:tgtFrame="_new" w:history="1">
             <w:r>
               <w:rPr>
                 <w:rStyle w:val="Hyperlink"/>
@@ -7040,7 +7207,7 @@
           <w:r>
             <w:t xml:space="preserve"> from </w:t>
           </w:r>
-          <w:hyperlink r:id="rId36" w:history="1">
+          <w:hyperlink r:id="rId37" w:history="1">
             <w:r>
               <w:rPr>
                 <w:rStyle w:val="Hyperlink"/>
@@ -7091,7 +7258,7 @@
           <w:r>
             <w:t xml:space="preserve">e at:  </w:t>
           </w:r>
-          <w:hyperlink r:id="rId37" w:history="1">
+          <w:hyperlink r:id="rId38" w:history="1">
             <w:r>
               <w:rPr>
                 <w:rStyle w:val="Hyperlink"/>
@@ -7133,7 +7300,7 @@
           <w:r>
             <w:t xml:space="preserve">, 1(3). Retrieved on March 29, 2025, from </w:t>
           </w:r>
-          <w:hyperlink r:id="rId38" w:tgtFrame="_new" w:history="1">
+          <w:hyperlink r:id="rId39" w:tgtFrame="_new" w:history="1">
             <w:r>
               <w:rPr>
                 <w:rStyle w:val="Hyperlink"/>
@@ -7167,7 +7334,7 @@
           <w:r>
             <w:t xml:space="preserve">, 10(1). Retrieved on March 29, 2025, from </w:t>
           </w:r>
-          <w:hyperlink r:id="rId39" w:tgtFrame="_new" w:history="1">
+          <w:hyperlink r:id="rId40" w:tgtFrame="_new" w:history="1">
             <w:r>
               <w:rPr>
                 <w:rStyle w:val="Hyperlink"/>
@@ -7224,7 +7391,7 @@
           <w:pPr>
             <w:jc w:val="both"/>
           </w:pPr>
-          <w:hyperlink r:id="rId40" w:history="1">
+          <w:hyperlink r:id="rId41" w:history="1">
             <w:r>
               <w:rPr>
                 <w:rStyle w:val="Hyperlink"/>
@@ -9276,7 +9443,7 @@
   <w:abstractNum w:abstractNumId="24" w15:restartNumberingAfterBreak="0">
     <w:nsid w:val="4189603E"/>
     <w:multiLevelType w:val="multilevel"/>
-    <w:tmpl w:val="0AB06E12"/>
+    <w:tmpl w:val="B4FA6E0A"/>
     <w:lvl w:ilvl="0">
       <w:start w:val="1"/>
       <w:numFmt w:val="upperRoman"/>
@@ -9299,6 +9466,7 @@
         <w:sz w:val="20"/>
         <w:szCs w:val="20"/>
         <w:vertAlign w:val="baseline"/>
+        <w:lang w:val="en-US"/>
         <w14:shadow w14:blurRad="0" w14:dist="0" w14:dir="0" w14:sx="0" w14:sy="0" w14:kx="0" w14:ky="0" w14:algn="none">
           <w14:srgbClr w14:val="000000"/>
         </w14:shadow>

</xml_diff>